<commit_message>
Side effects testing for Bug 01
</commit_message>
<xml_diff>
--- a/docs/BUG01 Debugging Log.docx
+++ b/docs/BUG01 Debugging Log.docx
@@ -239,6 +239,2631 @@
         </w:rPr>
         <w:t>Checking in.</w:t>
       </w:r>
+    </w:p>
+    <w:p>
+      <w:pPr>
+        <w:pStyle w:val="Heading1"/>
+        <w:rPr>
+          <w:lang w:val="en-US"/>
+        </w:rPr>
+      </w:pPr>
+      <w:r>
+        <w:rPr>
+          <w:lang w:val="en-US"/>
+        </w:rPr>
+        <w:t>See if there are any obvious additional Tests that I can introduce to cover side-effects</w:t>
+      </w:r>
+    </w:p>
+    <w:p>
+      <w:pPr>
+        <w:rPr>
+          <w:lang w:val="en-US"/>
+        </w:rPr>
+      </w:pPr>
+      <w:r>
+        <w:rPr>
+          <w:lang w:val="en-US"/>
+        </w:rPr>
+        <w:t>As well as returning correct winnings, I am checking the gambler’s winnings are incremented correctly:</w:t>
+      </w:r>
+    </w:p>
+    <w:p>
+      <w:pPr>
+        <w:autoSpaceDE w:val="0"/>
+        <w:autoSpaceDN w:val="0"/>
+        <w:adjustRightInd w:val="0"/>
+        <w:spacing w:after="0" w:line="240" w:lineRule="auto"/>
+        <w:ind w:firstLine="720"/>
+        <w:rPr>
+          <w:rFonts w:ascii="Consolas" w:hAnsi="Consolas" w:cs="Consolas"/>
+          <w:color w:val="000000"/>
+          <w:sz w:val="19"/>
+          <w:szCs w:val="19"/>
+          <w:highlight w:val="white"/>
+        </w:rPr>
+      </w:pPr>
+      <w:proofErr w:type="spellStart"/>
+      <w:proofErr w:type="gramStart"/>
+      <w:r>
+        <w:rPr>
+          <w:rFonts w:ascii="Consolas" w:hAnsi="Consolas" w:cs="Consolas"/>
+          <w:color w:val="2B91AF"/>
+          <w:sz w:val="19"/>
+          <w:szCs w:val="19"/>
+          <w:highlight w:val="white"/>
+        </w:rPr>
+        <w:t>Assert</w:t>
+      </w:r>
+      <w:r>
+        <w:rPr>
+          <w:rFonts w:ascii="Consolas" w:hAnsi="Consolas" w:cs="Consolas"/>
+          <w:color w:val="000000"/>
+          <w:sz w:val="19"/>
+          <w:szCs w:val="19"/>
+          <w:highlight w:val="white"/>
+        </w:rPr>
+        <w:t>.Equal</w:t>
+      </w:r>
+      <w:proofErr w:type="spellEnd"/>
+      <w:r>
+        <w:rPr>
+          <w:rFonts w:ascii="Consolas" w:hAnsi="Consolas" w:cs="Consolas"/>
+          <w:color w:val="000000"/>
+          <w:sz w:val="19"/>
+          <w:szCs w:val="19"/>
+          <w:highlight w:val="white"/>
+        </w:rPr>
+        <w:t>(</w:t>
+      </w:r>
+      <w:proofErr w:type="gramEnd"/>
+      <w:r>
+        <w:rPr>
+          <w:rFonts w:ascii="Consolas" w:hAnsi="Consolas" w:cs="Consolas"/>
+          <w:color w:val="000000"/>
+          <w:sz w:val="19"/>
+          <w:szCs w:val="19"/>
+          <w:highlight w:val="white"/>
+        </w:rPr>
+        <w:t>bet, winnings);</w:t>
+      </w:r>
+    </w:p>
+    <w:p>
+      <w:pPr>
+        <w:ind w:firstLine="720"/>
+        <w:rPr>
+          <w:lang w:val="en-US"/>
+        </w:rPr>
+      </w:pPr>
+      <w:proofErr w:type="spellStart"/>
+      <w:proofErr w:type="gramStart"/>
+      <w:r>
+        <w:rPr>
+          <w:rFonts w:ascii="Consolas" w:hAnsi="Consolas" w:cs="Consolas"/>
+          <w:color w:val="2B91AF"/>
+          <w:sz w:val="19"/>
+          <w:szCs w:val="19"/>
+          <w:highlight w:val="white"/>
+        </w:rPr>
+        <w:t>Assert</w:t>
+      </w:r>
+      <w:r>
+        <w:rPr>
+          <w:rFonts w:ascii="Consolas" w:hAnsi="Consolas" w:cs="Consolas"/>
+          <w:color w:val="000000"/>
+          <w:sz w:val="19"/>
+          <w:szCs w:val="19"/>
+          <w:highlight w:val="white"/>
+        </w:rPr>
+        <w:t>.Equal</w:t>
+      </w:r>
+      <w:proofErr w:type="spellEnd"/>
+      <w:r>
+        <w:rPr>
+          <w:rFonts w:ascii="Consolas" w:hAnsi="Consolas" w:cs="Consolas"/>
+          <w:color w:val="000000"/>
+          <w:sz w:val="19"/>
+          <w:szCs w:val="19"/>
+          <w:highlight w:val="white"/>
+        </w:rPr>
+        <w:t>(</w:t>
+      </w:r>
+      <w:proofErr w:type="gramEnd"/>
+      <w:r>
+        <w:rPr>
+          <w:rFonts w:ascii="Consolas" w:hAnsi="Consolas" w:cs="Consolas"/>
+          <w:color w:val="000000"/>
+          <w:sz w:val="19"/>
+          <w:szCs w:val="19"/>
+          <w:highlight w:val="white"/>
+        </w:rPr>
+        <w:t xml:space="preserve">funds + bet, </w:t>
+      </w:r>
+      <w:proofErr w:type="spellStart"/>
+      <w:r>
+        <w:rPr>
+          <w:rFonts w:ascii="Consolas" w:hAnsi="Consolas" w:cs="Consolas"/>
+          <w:color w:val="000000"/>
+          <w:sz w:val="19"/>
+          <w:szCs w:val="19"/>
+          <w:highlight w:val="white"/>
+        </w:rPr>
+        <w:t>player.Balance</w:t>
+      </w:r>
+      <w:proofErr w:type="spellEnd"/>
+      <w:r>
+        <w:rPr>
+          <w:rFonts w:ascii="Consolas" w:hAnsi="Consolas" w:cs="Consolas"/>
+          <w:color w:val="000000"/>
+          <w:sz w:val="19"/>
+          <w:szCs w:val="19"/>
+          <w:highlight w:val="white"/>
+        </w:rPr>
+        <w:t>);</w:t>
+      </w:r>
+    </w:p>
+    <w:p>
+      <w:pPr>
+        <w:rPr>
+          <w:lang w:val="en-US"/>
+        </w:rPr>
+      </w:pPr>
+    </w:p>
+    <w:p>
+      <w:pPr>
+        <w:rPr>
+          <w:lang w:val="en-US"/>
+        </w:rPr>
+      </w:pPr>
+      <w:r>
+        <w:rPr>
+          <w:lang w:val="en-US"/>
+        </w:rPr>
+        <w:t>I have also added tests to make sure the player methods to deduct the bet and increment the player’s funds by the winnings have been called:</w:t>
+      </w:r>
+    </w:p>
+    <w:p>
+      <w:pPr>
+        <w:autoSpaceDE w:val="0"/>
+        <w:autoSpaceDN w:val="0"/>
+        <w:adjustRightInd w:val="0"/>
+        <w:spacing w:after="0" w:line="240" w:lineRule="auto"/>
+        <w:rPr>
+          <w:rFonts w:ascii="Consolas" w:hAnsi="Consolas" w:cs="Consolas"/>
+          <w:color w:val="000000"/>
+          <w:sz w:val="19"/>
+          <w:szCs w:val="19"/>
+          <w:highlight w:val="white"/>
+        </w:rPr>
+      </w:pPr>
+      <w:r>
+        <w:rPr>
+          <w:rFonts w:ascii="Consolas" w:hAnsi="Consolas" w:cs="Consolas"/>
+          <w:color w:val="000000"/>
+          <w:sz w:val="19"/>
+          <w:szCs w:val="19"/>
+          <w:highlight w:val="white"/>
+        </w:rPr>
+        <w:t xml:space="preserve">        </w:t>
+      </w:r>
+      <w:r>
+        <w:rPr>
+          <w:rFonts w:ascii="Consolas" w:hAnsi="Consolas" w:cs="Consolas"/>
+          <w:color w:val="000000"/>
+          <w:sz w:val="19"/>
+          <w:szCs w:val="19"/>
+          <w:highlight w:val="white"/>
+        </w:rPr>
+        <w:t>[</w:t>
+      </w:r>
+      <w:r>
+        <w:rPr>
+          <w:rFonts w:ascii="Consolas" w:hAnsi="Consolas" w:cs="Consolas"/>
+          <w:color w:val="2B91AF"/>
+          <w:sz w:val="19"/>
+          <w:szCs w:val="19"/>
+          <w:highlight w:val="white"/>
+        </w:rPr>
+        <w:t>Fact</w:t>
+      </w:r>
+      <w:r>
+        <w:rPr>
+          <w:rFonts w:ascii="Consolas" w:hAnsi="Consolas" w:cs="Consolas"/>
+          <w:color w:val="000000"/>
+          <w:sz w:val="19"/>
+          <w:szCs w:val="19"/>
+          <w:highlight w:val="white"/>
+        </w:rPr>
+        <w:t>]</w:t>
+      </w:r>
+    </w:p>
+    <w:p>
+      <w:pPr>
+        <w:autoSpaceDE w:val="0"/>
+        <w:autoSpaceDN w:val="0"/>
+        <w:adjustRightInd w:val="0"/>
+        <w:spacing w:after="0" w:line="240" w:lineRule="auto"/>
+        <w:rPr>
+          <w:rFonts w:ascii="Consolas" w:hAnsi="Consolas" w:cs="Consolas"/>
+          <w:color w:val="000000"/>
+          <w:sz w:val="19"/>
+          <w:szCs w:val="19"/>
+          <w:highlight w:val="white"/>
+        </w:rPr>
+      </w:pPr>
+      <w:r>
+        <w:rPr>
+          <w:rFonts w:ascii="Consolas" w:hAnsi="Consolas" w:cs="Consolas"/>
+          <w:color w:val="000000"/>
+          <w:sz w:val="19"/>
+          <w:szCs w:val="19"/>
+          <w:highlight w:val="white"/>
+        </w:rPr>
+        <w:t xml:space="preserve">        </w:t>
+      </w:r>
+      <w:proofErr w:type="gramStart"/>
+      <w:r>
+        <w:rPr>
+          <w:rFonts w:ascii="Consolas" w:hAnsi="Consolas" w:cs="Consolas"/>
+          <w:color w:val="0000FF"/>
+          <w:sz w:val="19"/>
+          <w:szCs w:val="19"/>
+          <w:highlight w:val="white"/>
+        </w:rPr>
+        <w:t>public</w:t>
+      </w:r>
+      <w:proofErr w:type="gramEnd"/>
+      <w:r>
+        <w:rPr>
+          <w:rFonts w:ascii="Consolas" w:hAnsi="Consolas" w:cs="Consolas"/>
+          <w:color w:val="000000"/>
+          <w:sz w:val="19"/>
+          <w:szCs w:val="19"/>
+          <w:highlight w:val="white"/>
+        </w:rPr>
+        <w:t xml:space="preserve"> </w:t>
+      </w:r>
+      <w:r>
+        <w:rPr>
+          <w:rFonts w:ascii="Consolas" w:hAnsi="Consolas" w:cs="Consolas"/>
+          <w:color w:val="0000FF"/>
+          <w:sz w:val="19"/>
+          <w:szCs w:val="19"/>
+          <w:highlight w:val="white"/>
+        </w:rPr>
+        <w:t>void</w:t>
+      </w:r>
+      <w:r>
+        <w:rPr>
+          <w:rFonts w:ascii="Consolas" w:hAnsi="Consolas" w:cs="Consolas"/>
+          <w:color w:val="000000"/>
+          <w:sz w:val="19"/>
+          <w:szCs w:val="19"/>
+          <w:highlight w:val="white"/>
+        </w:rPr>
+        <w:t xml:space="preserve"> </w:t>
+      </w:r>
+      <w:proofErr w:type="spellStart"/>
+      <w:r>
+        <w:rPr>
+          <w:rFonts w:ascii="Consolas" w:hAnsi="Consolas" w:cs="Consolas"/>
+          <w:color w:val="000000"/>
+          <w:sz w:val="19"/>
+          <w:szCs w:val="19"/>
+          <w:highlight w:val="white"/>
+        </w:rPr>
+        <w:t>SideEffectBetIsDeductedDuringGame</w:t>
+      </w:r>
+      <w:proofErr w:type="spellEnd"/>
+      <w:r>
+        <w:rPr>
+          <w:rFonts w:ascii="Consolas" w:hAnsi="Consolas" w:cs="Consolas"/>
+          <w:color w:val="000000"/>
+          <w:sz w:val="19"/>
+          <w:szCs w:val="19"/>
+          <w:highlight w:val="white"/>
+        </w:rPr>
+        <w:t>()</w:t>
+      </w:r>
+    </w:p>
+    <w:p>
+      <w:pPr>
+        <w:autoSpaceDE w:val="0"/>
+        <w:autoSpaceDN w:val="0"/>
+        <w:adjustRightInd w:val="0"/>
+        <w:spacing w:after="0" w:line="240" w:lineRule="auto"/>
+        <w:rPr>
+          <w:rFonts w:ascii="Consolas" w:hAnsi="Consolas" w:cs="Consolas"/>
+          <w:color w:val="000000"/>
+          <w:sz w:val="19"/>
+          <w:szCs w:val="19"/>
+          <w:highlight w:val="white"/>
+        </w:rPr>
+      </w:pPr>
+      <w:r>
+        <w:rPr>
+          <w:rFonts w:ascii="Consolas" w:hAnsi="Consolas" w:cs="Consolas"/>
+          <w:color w:val="000000"/>
+          <w:sz w:val="19"/>
+          <w:szCs w:val="19"/>
+          <w:highlight w:val="white"/>
+        </w:rPr>
+        <w:t xml:space="preserve">        {</w:t>
+      </w:r>
+    </w:p>
+    <w:p>
+      <w:pPr>
+        <w:autoSpaceDE w:val="0"/>
+        <w:autoSpaceDN w:val="0"/>
+        <w:adjustRightInd w:val="0"/>
+        <w:spacing w:after="0" w:line="240" w:lineRule="auto"/>
+        <w:rPr>
+          <w:rFonts w:ascii="Consolas" w:hAnsi="Consolas" w:cs="Consolas"/>
+          <w:color w:val="000000"/>
+          <w:sz w:val="19"/>
+          <w:szCs w:val="19"/>
+          <w:highlight w:val="white"/>
+        </w:rPr>
+      </w:pPr>
+      <w:r>
+        <w:rPr>
+          <w:rFonts w:ascii="Consolas" w:hAnsi="Consolas" w:cs="Consolas"/>
+          <w:color w:val="000000"/>
+          <w:sz w:val="19"/>
+          <w:szCs w:val="19"/>
+          <w:highlight w:val="white"/>
+        </w:rPr>
+        <w:t xml:space="preserve">            </w:t>
+      </w:r>
+      <w:proofErr w:type="spellStart"/>
+      <w:proofErr w:type="gramStart"/>
+      <w:r>
+        <w:rPr>
+          <w:rFonts w:ascii="Consolas" w:hAnsi="Consolas" w:cs="Consolas"/>
+          <w:color w:val="0000FF"/>
+          <w:sz w:val="19"/>
+          <w:szCs w:val="19"/>
+          <w:highlight w:val="white"/>
+        </w:rPr>
+        <w:t>var</w:t>
+      </w:r>
+      <w:proofErr w:type="spellEnd"/>
+      <w:proofErr w:type="gramEnd"/>
+      <w:r>
+        <w:rPr>
+          <w:rFonts w:ascii="Consolas" w:hAnsi="Consolas" w:cs="Consolas"/>
+          <w:color w:val="000000"/>
+          <w:sz w:val="19"/>
+          <w:szCs w:val="19"/>
+          <w:highlight w:val="white"/>
+        </w:rPr>
+        <w:t xml:space="preserve"> die1 = </w:t>
+      </w:r>
+      <w:proofErr w:type="spellStart"/>
+      <w:r>
+        <w:rPr>
+          <w:rFonts w:ascii="Consolas" w:hAnsi="Consolas" w:cs="Consolas"/>
+          <w:color w:val="2B91AF"/>
+          <w:sz w:val="19"/>
+          <w:szCs w:val="19"/>
+          <w:highlight w:val="white"/>
+        </w:rPr>
+        <w:t>Substitute</w:t>
+      </w:r>
+      <w:r>
+        <w:rPr>
+          <w:rFonts w:ascii="Consolas" w:hAnsi="Consolas" w:cs="Consolas"/>
+          <w:color w:val="000000"/>
+          <w:sz w:val="19"/>
+          <w:szCs w:val="19"/>
+          <w:highlight w:val="white"/>
+        </w:rPr>
+        <w:t>.For</w:t>
+      </w:r>
+      <w:proofErr w:type="spellEnd"/>
+      <w:r>
+        <w:rPr>
+          <w:rFonts w:ascii="Consolas" w:hAnsi="Consolas" w:cs="Consolas"/>
+          <w:color w:val="000000"/>
+          <w:sz w:val="19"/>
+          <w:szCs w:val="19"/>
+          <w:highlight w:val="white"/>
+        </w:rPr>
+        <w:t>&lt;</w:t>
+      </w:r>
+      <w:r>
+        <w:rPr>
+          <w:rFonts w:ascii="Consolas" w:hAnsi="Consolas" w:cs="Consolas"/>
+          <w:color w:val="2B91AF"/>
+          <w:sz w:val="19"/>
+          <w:szCs w:val="19"/>
+          <w:highlight w:val="white"/>
+        </w:rPr>
+        <w:t>Dice</w:t>
+      </w:r>
+      <w:r>
+        <w:rPr>
+          <w:rFonts w:ascii="Consolas" w:hAnsi="Consolas" w:cs="Consolas"/>
+          <w:color w:val="000000"/>
+          <w:sz w:val="19"/>
+          <w:szCs w:val="19"/>
+          <w:highlight w:val="white"/>
+        </w:rPr>
+        <w:t>&gt;();</w:t>
+      </w:r>
+    </w:p>
+    <w:p>
+      <w:pPr>
+        <w:autoSpaceDE w:val="0"/>
+        <w:autoSpaceDN w:val="0"/>
+        <w:adjustRightInd w:val="0"/>
+        <w:spacing w:after="0" w:line="240" w:lineRule="auto"/>
+        <w:rPr>
+          <w:rFonts w:ascii="Consolas" w:hAnsi="Consolas" w:cs="Consolas"/>
+          <w:color w:val="000000"/>
+          <w:sz w:val="19"/>
+          <w:szCs w:val="19"/>
+          <w:highlight w:val="white"/>
+        </w:rPr>
+      </w:pPr>
+      <w:r>
+        <w:rPr>
+          <w:rFonts w:ascii="Consolas" w:hAnsi="Consolas" w:cs="Consolas"/>
+          <w:color w:val="000000"/>
+          <w:sz w:val="19"/>
+          <w:szCs w:val="19"/>
+          <w:highlight w:val="white"/>
+        </w:rPr>
+        <w:t xml:space="preserve">            </w:t>
+      </w:r>
+      <w:proofErr w:type="spellStart"/>
+      <w:proofErr w:type="gramStart"/>
+      <w:r>
+        <w:rPr>
+          <w:rFonts w:ascii="Consolas" w:hAnsi="Consolas" w:cs="Consolas"/>
+          <w:color w:val="0000FF"/>
+          <w:sz w:val="19"/>
+          <w:szCs w:val="19"/>
+          <w:highlight w:val="white"/>
+        </w:rPr>
+        <w:t>var</w:t>
+      </w:r>
+      <w:proofErr w:type="spellEnd"/>
+      <w:proofErr w:type="gramEnd"/>
+      <w:r>
+        <w:rPr>
+          <w:rFonts w:ascii="Consolas" w:hAnsi="Consolas" w:cs="Consolas"/>
+          <w:color w:val="000000"/>
+          <w:sz w:val="19"/>
+          <w:szCs w:val="19"/>
+          <w:highlight w:val="white"/>
+        </w:rPr>
+        <w:t xml:space="preserve"> die2 = </w:t>
+      </w:r>
+      <w:proofErr w:type="spellStart"/>
+      <w:r>
+        <w:rPr>
+          <w:rFonts w:ascii="Consolas" w:hAnsi="Consolas" w:cs="Consolas"/>
+          <w:color w:val="2B91AF"/>
+          <w:sz w:val="19"/>
+          <w:szCs w:val="19"/>
+          <w:highlight w:val="white"/>
+        </w:rPr>
+        <w:t>Substitute</w:t>
+      </w:r>
+      <w:r>
+        <w:rPr>
+          <w:rFonts w:ascii="Consolas" w:hAnsi="Consolas" w:cs="Consolas"/>
+          <w:color w:val="000000"/>
+          <w:sz w:val="19"/>
+          <w:szCs w:val="19"/>
+          <w:highlight w:val="white"/>
+        </w:rPr>
+        <w:t>.For</w:t>
+      </w:r>
+      <w:proofErr w:type="spellEnd"/>
+      <w:r>
+        <w:rPr>
+          <w:rFonts w:ascii="Consolas" w:hAnsi="Consolas" w:cs="Consolas"/>
+          <w:color w:val="000000"/>
+          <w:sz w:val="19"/>
+          <w:szCs w:val="19"/>
+          <w:highlight w:val="white"/>
+        </w:rPr>
+        <w:t>&lt;</w:t>
+      </w:r>
+      <w:r>
+        <w:rPr>
+          <w:rFonts w:ascii="Consolas" w:hAnsi="Consolas" w:cs="Consolas"/>
+          <w:color w:val="2B91AF"/>
+          <w:sz w:val="19"/>
+          <w:szCs w:val="19"/>
+          <w:highlight w:val="white"/>
+        </w:rPr>
+        <w:t>Dice</w:t>
+      </w:r>
+      <w:r>
+        <w:rPr>
+          <w:rFonts w:ascii="Consolas" w:hAnsi="Consolas" w:cs="Consolas"/>
+          <w:color w:val="000000"/>
+          <w:sz w:val="19"/>
+          <w:szCs w:val="19"/>
+          <w:highlight w:val="white"/>
+        </w:rPr>
+        <w:t>&gt;();</w:t>
+      </w:r>
+    </w:p>
+    <w:p>
+      <w:pPr>
+        <w:autoSpaceDE w:val="0"/>
+        <w:autoSpaceDN w:val="0"/>
+        <w:adjustRightInd w:val="0"/>
+        <w:spacing w:after="0" w:line="240" w:lineRule="auto"/>
+        <w:rPr>
+          <w:rFonts w:ascii="Consolas" w:hAnsi="Consolas" w:cs="Consolas"/>
+          <w:color w:val="000000"/>
+          <w:sz w:val="19"/>
+          <w:szCs w:val="19"/>
+          <w:highlight w:val="white"/>
+        </w:rPr>
+      </w:pPr>
+      <w:r>
+        <w:rPr>
+          <w:rFonts w:ascii="Consolas" w:hAnsi="Consolas" w:cs="Consolas"/>
+          <w:color w:val="000000"/>
+          <w:sz w:val="19"/>
+          <w:szCs w:val="19"/>
+          <w:highlight w:val="white"/>
+        </w:rPr>
+        <w:t xml:space="preserve">            </w:t>
+      </w:r>
+      <w:proofErr w:type="spellStart"/>
+      <w:proofErr w:type="gramStart"/>
+      <w:r>
+        <w:rPr>
+          <w:rFonts w:ascii="Consolas" w:hAnsi="Consolas" w:cs="Consolas"/>
+          <w:color w:val="0000FF"/>
+          <w:sz w:val="19"/>
+          <w:szCs w:val="19"/>
+          <w:highlight w:val="white"/>
+        </w:rPr>
+        <w:t>var</w:t>
+      </w:r>
+      <w:proofErr w:type="spellEnd"/>
+      <w:proofErr w:type="gramEnd"/>
+      <w:r>
+        <w:rPr>
+          <w:rFonts w:ascii="Consolas" w:hAnsi="Consolas" w:cs="Consolas"/>
+          <w:color w:val="000000"/>
+          <w:sz w:val="19"/>
+          <w:szCs w:val="19"/>
+          <w:highlight w:val="white"/>
+        </w:rPr>
+        <w:t xml:space="preserve"> die3 = </w:t>
+      </w:r>
+      <w:proofErr w:type="spellStart"/>
+      <w:r>
+        <w:rPr>
+          <w:rFonts w:ascii="Consolas" w:hAnsi="Consolas" w:cs="Consolas"/>
+          <w:color w:val="2B91AF"/>
+          <w:sz w:val="19"/>
+          <w:szCs w:val="19"/>
+          <w:highlight w:val="white"/>
+        </w:rPr>
+        <w:t>Substitute</w:t>
+      </w:r>
+      <w:r>
+        <w:rPr>
+          <w:rFonts w:ascii="Consolas" w:hAnsi="Consolas" w:cs="Consolas"/>
+          <w:color w:val="000000"/>
+          <w:sz w:val="19"/>
+          <w:szCs w:val="19"/>
+          <w:highlight w:val="white"/>
+        </w:rPr>
+        <w:t>.For</w:t>
+      </w:r>
+      <w:proofErr w:type="spellEnd"/>
+      <w:r>
+        <w:rPr>
+          <w:rFonts w:ascii="Consolas" w:hAnsi="Consolas" w:cs="Consolas"/>
+          <w:color w:val="000000"/>
+          <w:sz w:val="19"/>
+          <w:szCs w:val="19"/>
+          <w:highlight w:val="white"/>
+        </w:rPr>
+        <w:t>&lt;</w:t>
+      </w:r>
+      <w:r>
+        <w:rPr>
+          <w:rFonts w:ascii="Consolas" w:hAnsi="Consolas" w:cs="Consolas"/>
+          <w:color w:val="2B91AF"/>
+          <w:sz w:val="19"/>
+          <w:szCs w:val="19"/>
+          <w:highlight w:val="white"/>
+        </w:rPr>
+        <w:t>Dice</w:t>
+      </w:r>
+      <w:r>
+        <w:rPr>
+          <w:rFonts w:ascii="Consolas" w:hAnsi="Consolas" w:cs="Consolas"/>
+          <w:color w:val="000000"/>
+          <w:sz w:val="19"/>
+          <w:szCs w:val="19"/>
+          <w:highlight w:val="white"/>
+        </w:rPr>
+        <w:t>&gt;();</w:t>
+      </w:r>
+    </w:p>
+    <w:p>
+      <w:pPr>
+        <w:autoSpaceDE w:val="0"/>
+        <w:autoSpaceDN w:val="0"/>
+        <w:adjustRightInd w:val="0"/>
+        <w:spacing w:after="0" w:line="240" w:lineRule="auto"/>
+        <w:rPr>
+          <w:rFonts w:ascii="Consolas" w:hAnsi="Consolas" w:cs="Consolas"/>
+          <w:color w:val="000000"/>
+          <w:sz w:val="19"/>
+          <w:szCs w:val="19"/>
+          <w:highlight w:val="white"/>
+        </w:rPr>
+      </w:pPr>
+    </w:p>
+    <w:p>
+      <w:pPr>
+        <w:autoSpaceDE w:val="0"/>
+        <w:autoSpaceDN w:val="0"/>
+        <w:adjustRightInd w:val="0"/>
+        <w:spacing w:after="0" w:line="240" w:lineRule="auto"/>
+        <w:rPr>
+          <w:rFonts w:ascii="Consolas" w:hAnsi="Consolas" w:cs="Consolas"/>
+          <w:color w:val="000000"/>
+          <w:sz w:val="19"/>
+          <w:szCs w:val="19"/>
+          <w:highlight w:val="white"/>
+        </w:rPr>
+      </w:pPr>
+      <w:r>
+        <w:rPr>
+          <w:rFonts w:ascii="Consolas" w:hAnsi="Consolas" w:cs="Consolas"/>
+          <w:color w:val="000000"/>
+          <w:sz w:val="19"/>
+          <w:szCs w:val="19"/>
+          <w:highlight w:val="white"/>
+        </w:rPr>
+        <w:t xml:space="preserve">            </w:t>
+      </w:r>
+      <w:proofErr w:type="spellStart"/>
+      <w:r>
+        <w:rPr>
+          <w:rFonts w:ascii="Consolas" w:hAnsi="Consolas" w:cs="Consolas"/>
+          <w:color w:val="2B91AF"/>
+          <w:sz w:val="19"/>
+          <w:szCs w:val="19"/>
+          <w:highlight w:val="white"/>
+        </w:rPr>
+        <w:t>DiceValue</w:t>
+      </w:r>
+      <w:proofErr w:type="spellEnd"/>
+      <w:r>
+        <w:rPr>
+          <w:rFonts w:ascii="Consolas" w:hAnsi="Consolas" w:cs="Consolas"/>
+          <w:color w:val="000000"/>
+          <w:sz w:val="19"/>
+          <w:szCs w:val="19"/>
+          <w:highlight w:val="white"/>
+        </w:rPr>
+        <w:t xml:space="preserve"> pick = </w:t>
+      </w:r>
+      <w:proofErr w:type="spellStart"/>
+      <w:r>
+        <w:rPr>
+          <w:rFonts w:ascii="Consolas" w:hAnsi="Consolas" w:cs="Consolas"/>
+          <w:color w:val="2B91AF"/>
+          <w:sz w:val="19"/>
+          <w:szCs w:val="19"/>
+          <w:highlight w:val="white"/>
+        </w:rPr>
+        <w:t>DiceValue</w:t>
+      </w:r>
+      <w:r>
+        <w:rPr>
+          <w:rFonts w:ascii="Consolas" w:hAnsi="Consolas" w:cs="Consolas"/>
+          <w:color w:val="000000"/>
+          <w:sz w:val="19"/>
+          <w:szCs w:val="19"/>
+          <w:highlight w:val="white"/>
+        </w:rPr>
+        <w:t>.ANCHOR</w:t>
+      </w:r>
+      <w:proofErr w:type="spellEnd"/>
+      <w:r>
+        <w:rPr>
+          <w:rFonts w:ascii="Consolas" w:hAnsi="Consolas" w:cs="Consolas"/>
+          <w:color w:val="000000"/>
+          <w:sz w:val="19"/>
+          <w:szCs w:val="19"/>
+          <w:highlight w:val="white"/>
+        </w:rPr>
+        <w:t>;</w:t>
+      </w:r>
+    </w:p>
+    <w:p>
+      <w:pPr>
+        <w:autoSpaceDE w:val="0"/>
+        <w:autoSpaceDN w:val="0"/>
+        <w:adjustRightInd w:val="0"/>
+        <w:spacing w:after="0" w:line="240" w:lineRule="auto"/>
+        <w:rPr>
+          <w:rFonts w:ascii="Consolas" w:hAnsi="Consolas" w:cs="Consolas"/>
+          <w:color w:val="000000"/>
+          <w:sz w:val="19"/>
+          <w:szCs w:val="19"/>
+          <w:highlight w:val="white"/>
+        </w:rPr>
+      </w:pPr>
+      <w:r>
+        <w:rPr>
+          <w:rFonts w:ascii="Consolas" w:hAnsi="Consolas" w:cs="Consolas"/>
+          <w:color w:val="000000"/>
+          <w:sz w:val="19"/>
+          <w:szCs w:val="19"/>
+          <w:highlight w:val="white"/>
+        </w:rPr>
+        <w:t xml:space="preserve">            </w:t>
+      </w:r>
+      <w:proofErr w:type="spellStart"/>
+      <w:proofErr w:type="gramStart"/>
+      <w:r>
+        <w:rPr>
+          <w:rFonts w:ascii="Consolas" w:hAnsi="Consolas" w:cs="Consolas"/>
+          <w:color w:val="0000FF"/>
+          <w:sz w:val="19"/>
+          <w:szCs w:val="19"/>
+          <w:highlight w:val="white"/>
+        </w:rPr>
+        <w:t>int</w:t>
+      </w:r>
+      <w:proofErr w:type="spellEnd"/>
+      <w:proofErr w:type="gramEnd"/>
+      <w:r>
+        <w:rPr>
+          <w:rFonts w:ascii="Consolas" w:hAnsi="Consolas" w:cs="Consolas"/>
+          <w:color w:val="000000"/>
+          <w:sz w:val="19"/>
+          <w:szCs w:val="19"/>
+          <w:highlight w:val="white"/>
+        </w:rPr>
+        <w:t xml:space="preserve"> bet = 10;</w:t>
+      </w:r>
+    </w:p>
+    <w:p>
+      <w:pPr>
+        <w:autoSpaceDE w:val="0"/>
+        <w:autoSpaceDN w:val="0"/>
+        <w:adjustRightInd w:val="0"/>
+        <w:spacing w:after="0" w:line="240" w:lineRule="auto"/>
+        <w:rPr>
+          <w:rFonts w:ascii="Consolas" w:hAnsi="Consolas" w:cs="Consolas"/>
+          <w:color w:val="000000"/>
+          <w:sz w:val="19"/>
+          <w:szCs w:val="19"/>
+          <w:highlight w:val="white"/>
+        </w:rPr>
+      </w:pPr>
+      <w:r>
+        <w:rPr>
+          <w:rFonts w:ascii="Consolas" w:hAnsi="Consolas" w:cs="Consolas"/>
+          <w:color w:val="000000"/>
+          <w:sz w:val="19"/>
+          <w:szCs w:val="19"/>
+          <w:highlight w:val="white"/>
+        </w:rPr>
+        <w:t xml:space="preserve">            </w:t>
+      </w:r>
+      <w:proofErr w:type="spellStart"/>
+      <w:proofErr w:type="gramStart"/>
+      <w:r>
+        <w:rPr>
+          <w:rFonts w:ascii="Consolas" w:hAnsi="Consolas" w:cs="Consolas"/>
+          <w:color w:val="0000FF"/>
+          <w:sz w:val="19"/>
+          <w:szCs w:val="19"/>
+          <w:highlight w:val="white"/>
+        </w:rPr>
+        <w:t>int</w:t>
+      </w:r>
+      <w:proofErr w:type="spellEnd"/>
+      <w:proofErr w:type="gramEnd"/>
+      <w:r>
+        <w:rPr>
+          <w:rFonts w:ascii="Consolas" w:hAnsi="Consolas" w:cs="Consolas"/>
+          <w:color w:val="000000"/>
+          <w:sz w:val="19"/>
+          <w:szCs w:val="19"/>
+          <w:highlight w:val="white"/>
+        </w:rPr>
+        <w:t xml:space="preserve"> winnings = 0;</w:t>
+      </w:r>
+    </w:p>
+    <w:p>
+      <w:pPr>
+        <w:autoSpaceDE w:val="0"/>
+        <w:autoSpaceDN w:val="0"/>
+        <w:adjustRightInd w:val="0"/>
+        <w:spacing w:after="0" w:line="240" w:lineRule="auto"/>
+        <w:rPr>
+          <w:rFonts w:ascii="Consolas" w:hAnsi="Consolas" w:cs="Consolas"/>
+          <w:color w:val="000000"/>
+          <w:sz w:val="19"/>
+          <w:szCs w:val="19"/>
+          <w:highlight w:val="white"/>
+        </w:rPr>
+      </w:pPr>
+      <w:r>
+        <w:rPr>
+          <w:rFonts w:ascii="Consolas" w:hAnsi="Consolas" w:cs="Consolas"/>
+          <w:color w:val="000000"/>
+          <w:sz w:val="19"/>
+          <w:szCs w:val="19"/>
+          <w:highlight w:val="white"/>
+        </w:rPr>
+        <w:t xml:space="preserve">            </w:t>
+      </w:r>
+      <w:proofErr w:type="spellStart"/>
+      <w:proofErr w:type="gramStart"/>
+      <w:r>
+        <w:rPr>
+          <w:rFonts w:ascii="Consolas" w:hAnsi="Consolas" w:cs="Consolas"/>
+          <w:color w:val="0000FF"/>
+          <w:sz w:val="19"/>
+          <w:szCs w:val="19"/>
+          <w:highlight w:val="white"/>
+        </w:rPr>
+        <w:t>int</w:t>
+      </w:r>
+      <w:proofErr w:type="spellEnd"/>
+      <w:proofErr w:type="gramEnd"/>
+      <w:r>
+        <w:rPr>
+          <w:rFonts w:ascii="Consolas" w:hAnsi="Consolas" w:cs="Consolas"/>
+          <w:color w:val="000000"/>
+          <w:sz w:val="19"/>
+          <w:szCs w:val="19"/>
+          <w:highlight w:val="white"/>
+        </w:rPr>
+        <w:t xml:space="preserve"> funds = 100;</w:t>
+      </w:r>
+    </w:p>
+    <w:p>
+      <w:pPr>
+        <w:autoSpaceDE w:val="0"/>
+        <w:autoSpaceDN w:val="0"/>
+        <w:adjustRightInd w:val="0"/>
+        <w:spacing w:after="0" w:line="240" w:lineRule="auto"/>
+        <w:rPr>
+          <w:rFonts w:ascii="Consolas" w:hAnsi="Consolas" w:cs="Consolas"/>
+          <w:color w:val="000000"/>
+          <w:sz w:val="19"/>
+          <w:szCs w:val="19"/>
+          <w:highlight w:val="white"/>
+        </w:rPr>
+      </w:pPr>
+    </w:p>
+    <w:p>
+      <w:pPr>
+        <w:autoSpaceDE w:val="0"/>
+        <w:autoSpaceDN w:val="0"/>
+        <w:adjustRightInd w:val="0"/>
+        <w:spacing w:after="0" w:line="240" w:lineRule="auto"/>
+        <w:rPr>
+          <w:rFonts w:ascii="Consolas" w:hAnsi="Consolas" w:cs="Consolas"/>
+          <w:color w:val="000000"/>
+          <w:sz w:val="19"/>
+          <w:szCs w:val="19"/>
+          <w:highlight w:val="white"/>
+        </w:rPr>
+      </w:pPr>
+      <w:r>
+        <w:rPr>
+          <w:rFonts w:ascii="Consolas" w:hAnsi="Consolas" w:cs="Consolas"/>
+          <w:color w:val="000000"/>
+          <w:sz w:val="19"/>
+          <w:szCs w:val="19"/>
+          <w:highlight w:val="white"/>
+        </w:rPr>
+        <w:t xml:space="preserve">            </w:t>
+      </w:r>
+      <w:proofErr w:type="spellStart"/>
+      <w:proofErr w:type="gramStart"/>
+      <w:r>
+        <w:rPr>
+          <w:rFonts w:ascii="Consolas" w:hAnsi="Consolas" w:cs="Consolas"/>
+          <w:color w:val="0000FF"/>
+          <w:sz w:val="19"/>
+          <w:szCs w:val="19"/>
+          <w:highlight w:val="white"/>
+        </w:rPr>
+        <w:t>var</w:t>
+      </w:r>
+      <w:proofErr w:type="spellEnd"/>
+      <w:proofErr w:type="gramEnd"/>
+      <w:r>
+        <w:rPr>
+          <w:rFonts w:ascii="Consolas" w:hAnsi="Consolas" w:cs="Consolas"/>
+          <w:color w:val="000000"/>
+          <w:sz w:val="19"/>
+          <w:szCs w:val="19"/>
+          <w:highlight w:val="white"/>
+        </w:rPr>
+        <w:t xml:space="preserve"> player = </w:t>
+      </w:r>
+      <w:proofErr w:type="spellStart"/>
+      <w:r>
+        <w:rPr>
+          <w:rFonts w:ascii="Consolas" w:hAnsi="Consolas" w:cs="Consolas"/>
+          <w:color w:val="2B91AF"/>
+          <w:sz w:val="19"/>
+          <w:szCs w:val="19"/>
+          <w:highlight w:val="white"/>
+        </w:rPr>
+        <w:t>Substitute</w:t>
+      </w:r>
+      <w:r>
+        <w:rPr>
+          <w:rFonts w:ascii="Consolas" w:hAnsi="Consolas" w:cs="Consolas"/>
+          <w:color w:val="000000"/>
+          <w:sz w:val="19"/>
+          <w:szCs w:val="19"/>
+          <w:highlight w:val="white"/>
+        </w:rPr>
+        <w:t>.For</w:t>
+      </w:r>
+      <w:proofErr w:type="spellEnd"/>
+      <w:r>
+        <w:rPr>
+          <w:rFonts w:ascii="Consolas" w:hAnsi="Consolas" w:cs="Consolas"/>
+          <w:color w:val="000000"/>
+          <w:sz w:val="19"/>
+          <w:szCs w:val="19"/>
+          <w:highlight w:val="white"/>
+        </w:rPr>
+        <w:t>&lt;</w:t>
+      </w:r>
+      <w:r>
+        <w:rPr>
+          <w:rFonts w:ascii="Consolas" w:hAnsi="Consolas" w:cs="Consolas"/>
+          <w:color w:val="2B91AF"/>
+          <w:sz w:val="19"/>
+          <w:szCs w:val="19"/>
+          <w:highlight w:val="white"/>
+        </w:rPr>
+        <w:t>Player</w:t>
+      </w:r>
+      <w:r>
+        <w:rPr>
+          <w:rFonts w:ascii="Consolas" w:hAnsi="Consolas" w:cs="Consolas"/>
+          <w:color w:val="000000"/>
+          <w:sz w:val="19"/>
+          <w:szCs w:val="19"/>
+          <w:highlight w:val="white"/>
+        </w:rPr>
+        <w:t>&gt;(</w:t>
+      </w:r>
+      <w:r>
+        <w:rPr>
+          <w:rFonts w:ascii="Consolas" w:hAnsi="Consolas" w:cs="Consolas"/>
+          <w:color w:val="A31515"/>
+          <w:sz w:val="19"/>
+          <w:szCs w:val="19"/>
+          <w:highlight w:val="white"/>
+        </w:rPr>
+        <w:t>"Test"</w:t>
+      </w:r>
+      <w:r>
+        <w:rPr>
+          <w:rFonts w:ascii="Consolas" w:hAnsi="Consolas" w:cs="Consolas"/>
+          <w:color w:val="000000"/>
+          <w:sz w:val="19"/>
+          <w:szCs w:val="19"/>
+          <w:highlight w:val="white"/>
+        </w:rPr>
+        <w:t>, funds);</w:t>
+      </w:r>
+    </w:p>
+    <w:p>
+      <w:pPr>
+        <w:autoSpaceDE w:val="0"/>
+        <w:autoSpaceDN w:val="0"/>
+        <w:adjustRightInd w:val="0"/>
+        <w:spacing w:after="0" w:line="240" w:lineRule="auto"/>
+        <w:rPr>
+          <w:rFonts w:ascii="Consolas" w:hAnsi="Consolas" w:cs="Consolas"/>
+          <w:color w:val="000000"/>
+          <w:sz w:val="19"/>
+          <w:szCs w:val="19"/>
+          <w:highlight w:val="white"/>
+        </w:rPr>
+      </w:pPr>
+    </w:p>
+    <w:p>
+      <w:pPr>
+        <w:autoSpaceDE w:val="0"/>
+        <w:autoSpaceDN w:val="0"/>
+        <w:adjustRightInd w:val="0"/>
+        <w:spacing w:after="0" w:line="240" w:lineRule="auto"/>
+        <w:rPr>
+          <w:rFonts w:ascii="Consolas" w:hAnsi="Consolas" w:cs="Consolas"/>
+          <w:color w:val="000000"/>
+          <w:sz w:val="19"/>
+          <w:szCs w:val="19"/>
+          <w:highlight w:val="white"/>
+        </w:rPr>
+      </w:pPr>
+      <w:r>
+        <w:rPr>
+          <w:rFonts w:ascii="Consolas" w:hAnsi="Consolas" w:cs="Consolas"/>
+          <w:color w:val="000000"/>
+          <w:sz w:val="19"/>
+          <w:szCs w:val="19"/>
+          <w:highlight w:val="white"/>
+        </w:rPr>
+        <w:t xml:space="preserve">            </w:t>
+      </w:r>
+      <w:proofErr w:type="spellStart"/>
+      <w:proofErr w:type="gramStart"/>
+      <w:r>
+        <w:rPr>
+          <w:rFonts w:ascii="Consolas" w:hAnsi="Consolas" w:cs="Consolas"/>
+          <w:color w:val="0000FF"/>
+          <w:sz w:val="19"/>
+          <w:szCs w:val="19"/>
+          <w:highlight w:val="white"/>
+        </w:rPr>
+        <w:t>var</w:t>
+      </w:r>
+      <w:proofErr w:type="spellEnd"/>
+      <w:proofErr w:type="gramEnd"/>
+      <w:r>
+        <w:rPr>
+          <w:rFonts w:ascii="Consolas" w:hAnsi="Consolas" w:cs="Consolas"/>
+          <w:color w:val="000000"/>
+          <w:sz w:val="19"/>
+          <w:szCs w:val="19"/>
+          <w:highlight w:val="white"/>
+        </w:rPr>
+        <w:t xml:space="preserve"> game = </w:t>
+      </w:r>
+      <w:r>
+        <w:rPr>
+          <w:rFonts w:ascii="Consolas" w:hAnsi="Consolas" w:cs="Consolas"/>
+          <w:color w:val="0000FF"/>
+          <w:sz w:val="19"/>
+          <w:szCs w:val="19"/>
+          <w:highlight w:val="white"/>
+        </w:rPr>
+        <w:t>new</w:t>
+      </w:r>
+      <w:r>
+        <w:rPr>
+          <w:rFonts w:ascii="Consolas" w:hAnsi="Consolas" w:cs="Consolas"/>
+          <w:color w:val="000000"/>
+          <w:sz w:val="19"/>
+          <w:szCs w:val="19"/>
+          <w:highlight w:val="white"/>
+        </w:rPr>
+        <w:t xml:space="preserve"> </w:t>
+      </w:r>
+      <w:r>
+        <w:rPr>
+          <w:rFonts w:ascii="Consolas" w:hAnsi="Consolas" w:cs="Consolas"/>
+          <w:color w:val="2B91AF"/>
+          <w:sz w:val="19"/>
+          <w:szCs w:val="19"/>
+          <w:highlight w:val="white"/>
+        </w:rPr>
+        <w:t>Game</w:t>
+      </w:r>
+      <w:r>
+        <w:rPr>
+          <w:rFonts w:ascii="Consolas" w:hAnsi="Consolas" w:cs="Consolas"/>
+          <w:color w:val="000000"/>
+          <w:sz w:val="19"/>
+          <w:szCs w:val="19"/>
+          <w:highlight w:val="white"/>
+        </w:rPr>
+        <w:t>(die1, die2, die3);</w:t>
+      </w:r>
+    </w:p>
+    <w:p>
+      <w:pPr>
+        <w:autoSpaceDE w:val="0"/>
+        <w:autoSpaceDN w:val="0"/>
+        <w:adjustRightInd w:val="0"/>
+        <w:spacing w:after="0" w:line="240" w:lineRule="auto"/>
+        <w:rPr>
+          <w:rFonts w:ascii="Consolas" w:hAnsi="Consolas" w:cs="Consolas"/>
+          <w:color w:val="000000"/>
+          <w:sz w:val="19"/>
+          <w:szCs w:val="19"/>
+          <w:highlight w:val="white"/>
+        </w:rPr>
+      </w:pPr>
+    </w:p>
+    <w:p>
+      <w:pPr>
+        <w:autoSpaceDE w:val="0"/>
+        <w:autoSpaceDN w:val="0"/>
+        <w:adjustRightInd w:val="0"/>
+        <w:spacing w:after="0" w:line="240" w:lineRule="auto"/>
+        <w:rPr>
+          <w:rFonts w:ascii="Consolas" w:hAnsi="Consolas" w:cs="Consolas"/>
+          <w:color w:val="000000"/>
+          <w:sz w:val="19"/>
+          <w:szCs w:val="19"/>
+          <w:highlight w:val="white"/>
+        </w:rPr>
+      </w:pPr>
+      <w:r>
+        <w:rPr>
+          <w:rFonts w:ascii="Consolas" w:hAnsi="Consolas" w:cs="Consolas"/>
+          <w:color w:val="000000"/>
+          <w:sz w:val="19"/>
+          <w:szCs w:val="19"/>
+          <w:highlight w:val="white"/>
+        </w:rPr>
+        <w:t xml:space="preserve">            </w:t>
+      </w:r>
+      <w:proofErr w:type="gramStart"/>
+      <w:r>
+        <w:rPr>
+          <w:rFonts w:ascii="Consolas" w:hAnsi="Consolas" w:cs="Consolas"/>
+          <w:color w:val="000000"/>
+          <w:sz w:val="19"/>
+          <w:szCs w:val="19"/>
+          <w:highlight w:val="white"/>
+        </w:rPr>
+        <w:t>winnings</w:t>
+      </w:r>
+      <w:proofErr w:type="gramEnd"/>
+      <w:r>
+        <w:rPr>
+          <w:rFonts w:ascii="Consolas" w:hAnsi="Consolas" w:cs="Consolas"/>
+          <w:color w:val="000000"/>
+          <w:sz w:val="19"/>
+          <w:szCs w:val="19"/>
+          <w:highlight w:val="white"/>
+        </w:rPr>
+        <w:t xml:space="preserve"> = </w:t>
+      </w:r>
+      <w:proofErr w:type="spellStart"/>
+      <w:r>
+        <w:rPr>
+          <w:rFonts w:ascii="Consolas" w:hAnsi="Consolas" w:cs="Consolas"/>
+          <w:color w:val="000000"/>
+          <w:sz w:val="19"/>
+          <w:szCs w:val="19"/>
+          <w:highlight w:val="white"/>
+        </w:rPr>
+        <w:t>game.playRound</w:t>
+      </w:r>
+      <w:proofErr w:type="spellEnd"/>
+      <w:r>
+        <w:rPr>
+          <w:rFonts w:ascii="Consolas" w:hAnsi="Consolas" w:cs="Consolas"/>
+          <w:color w:val="000000"/>
+          <w:sz w:val="19"/>
+          <w:szCs w:val="19"/>
+          <w:highlight w:val="white"/>
+        </w:rPr>
+        <w:t>(player, pick, bet);</w:t>
+      </w:r>
+    </w:p>
+    <w:p>
+      <w:pPr>
+        <w:autoSpaceDE w:val="0"/>
+        <w:autoSpaceDN w:val="0"/>
+        <w:adjustRightInd w:val="0"/>
+        <w:spacing w:after="0" w:line="240" w:lineRule="auto"/>
+        <w:rPr>
+          <w:rFonts w:ascii="Consolas" w:hAnsi="Consolas" w:cs="Consolas"/>
+          <w:color w:val="000000"/>
+          <w:sz w:val="19"/>
+          <w:szCs w:val="19"/>
+          <w:highlight w:val="white"/>
+        </w:rPr>
+      </w:pPr>
+    </w:p>
+    <w:p>
+      <w:pPr>
+        <w:autoSpaceDE w:val="0"/>
+        <w:autoSpaceDN w:val="0"/>
+        <w:adjustRightInd w:val="0"/>
+        <w:spacing w:after="0" w:line="240" w:lineRule="auto"/>
+        <w:rPr>
+          <w:rFonts w:ascii="Consolas" w:hAnsi="Consolas" w:cs="Consolas"/>
+          <w:color w:val="000000"/>
+          <w:sz w:val="19"/>
+          <w:szCs w:val="19"/>
+          <w:highlight w:val="white"/>
+        </w:rPr>
+      </w:pPr>
+      <w:r>
+        <w:rPr>
+          <w:rFonts w:ascii="Consolas" w:hAnsi="Consolas" w:cs="Consolas"/>
+          <w:color w:val="000000"/>
+          <w:sz w:val="19"/>
+          <w:szCs w:val="19"/>
+          <w:highlight w:val="white"/>
+        </w:rPr>
+        <w:t xml:space="preserve">            </w:t>
+      </w:r>
+      <w:r>
+        <w:rPr>
+          <w:rFonts w:ascii="Consolas" w:hAnsi="Consolas" w:cs="Consolas"/>
+          <w:color w:val="008000"/>
+          <w:sz w:val="19"/>
+          <w:szCs w:val="19"/>
+          <w:highlight w:val="white"/>
+        </w:rPr>
+        <w:t>// Make sure at some point that the bet is deducted by the funds.</w:t>
+      </w:r>
+    </w:p>
+    <w:p>
+      <w:pPr>
+        <w:autoSpaceDE w:val="0"/>
+        <w:autoSpaceDN w:val="0"/>
+        <w:adjustRightInd w:val="0"/>
+        <w:spacing w:after="0" w:line="240" w:lineRule="auto"/>
+        <w:rPr>
+          <w:rFonts w:ascii="Consolas" w:hAnsi="Consolas" w:cs="Consolas"/>
+          <w:color w:val="000000"/>
+          <w:sz w:val="19"/>
+          <w:szCs w:val="19"/>
+          <w:highlight w:val="white"/>
+        </w:rPr>
+      </w:pPr>
+      <w:r>
+        <w:rPr>
+          <w:rFonts w:ascii="Consolas" w:hAnsi="Consolas" w:cs="Consolas"/>
+          <w:color w:val="000000"/>
+          <w:sz w:val="19"/>
+          <w:szCs w:val="19"/>
+          <w:highlight w:val="white"/>
+        </w:rPr>
+        <w:t xml:space="preserve">            </w:t>
+      </w:r>
+      <w:proofErr w:type="spellStart"/>
+      <w:proofErr w:type="gramStart"/>
+      <w:r>
+        <w:rPr>
+          <w:rFonts w:ascii="Consolas" w:hAnsi="Consolas" w:cs="Consolas"/>
+          <w:color w:val="000000"/>
+          <w:sz w:val="19"/>
+          <w:szCs w:val="19"/>
+          <w:highlight w:val="white"/>
+        </w:rPr>
+        <w:t>player.Received</w:t>
+      </w:r>
+      <w:proofErr w:type="spellEnd"/>
+      <w:r>
+        <w:rPr>
+          <w:rFonts w:ascii="Consolas" w:hAnsi="Consolas" w:cs="Consolas"/>
+          <w:color w:val="000000"/>
+          <w:sz w:val="19"/>
+          <w:szCs w:val="19"/>
+          <w:highlight w:val="white"/>
+        </w:rPr>
+        <w:t>(</w:t>
+      </w:r>
+      <w:proofErr w:type="gramEnd"/>
+      <w:r>
+        <w:rPr>
+          <w:rFonts w:ascii="Consolas" w:hAnsi="Consolas" w:cs="Consolas"/>
+          <w:color w:val="000000"/>
+          <w:sz w:val="19"/>
+          <w:szCs w:val="19"/>
+          <w:highlight w:val="white"/>
+        </w:rPr>
+        <w:t>).</w:t>
+      </w:r>
+      <w:proofErr w:type="spellStart"/>
+      <w:r>
+        <w:rPr>
+          <w:rFonts w:ascii="Consolas" w:hAnsi="Consolas" w:cs="Consolas"/>
+          <w:color w:val="000000"/>
+          <w:sz w:val="19"/>
+          <w:szCs w:val="19"/>
+          <w:highlight w:val="white"/>
+        </w:rPr>
+        <w:t>takeBet</w:t>
+      </w:r>
+      <w:proofErr w:type="spellEnd"/>
+      <w:r>
+        <w:rPr>
+          <w:rFonts w:ascii="Consolas" w:hAnsi="Consolas" w:cs="Consolas"/>
+          <w:color w:val="000000"/>
+          <w:sz w:val="19"/>
+          <w:szCs w:val="19"/>
+          <w:highlight w:val="white"/>
+        </w:rPr>
+        <w:t>(bet);</w:t>
+      </w:r>
+    </w:p>
+    <w:p>
+      <w:pPr>
+        <w:autoSpaceDE w:val="0"/>
+        <w:autoSpaceDN w:val="0"/>
+        <w:adjustRightInd w:val="0"/>
+        <w:spacing w:after="0" w:line="240" w:lineRule="auto"/>
+        <w:rPr>
+          <w:rFonts w:ascii="Consolas" w:hAnsi="Consolas" w:cs="Consolas"/>
+          <w:color w:val="000000"/>
+          <w:sz w:val="19"/>
+          <w:szCs w:val="19"/>
+          <w:highlight w:val="white"/>
+        </w:rPr>
+      </w:pPr>
+      <w:r>
+        <w:rPr>
+          <w:rFonts w:ascii="Consolas" w:hAnsi="Consolas" w:cs="Consolas"/>
+          <w:color w:val="000000"/>
+          <w:sz w:val="19"/>
+          <w:szCs w:val="19"/>
+          <w:highlight w:val="white"/>
+        </w:rPr>
+        <w:t xml:space="preserve">        }</w:t>
+      </w:r>
+    </w:p>
+    <w:p>
+      <w:pPr>
+        <w:autoSpaceDE w:val="0"/>
+        <w:autoSpaceDN w:val="0"/>
+        <w:adjustRightInd w:val="0"/>
+        <w:spacing w:after="0" w:line="240" w:lineRule="auto"/>
+        <w:rPr>
+          <w:rFonts w:ascii="Consolas" w:hAnsi="Consolas" w:cs="Consolas"/>
+          <w:color w:val="000000"/>
+          <w:sz w:val="19"/>
+          <w:szCs w:val="19"/>
+          <w:highlight w:val="white"/>
+        </w:rPr>
+      </w:pPr>
+    </w:p>
+    <w:p>
+      <w:pPr>
+        <w:autoSpaceDE w:val="0"/>
+        <w:autoSpaceDN w:val="0"/>
+        <w:adjustRightInd w:val="0"/>
+        <w:spacing w:after="0" w:line="240" w:lineRule="auto"/>
+        <w:rPr>
+          <w:rFonts w:ascii="Consolas" w:hAnsi="Consolas" w:cs="Consolas"/>
+          <w:color w:val="000000"/>
+          <w:sz w:val="19"/>
+          <w:szCs w:val="19"/>
+          <w:highlight w:val="white"/>
+        </w:rPr>
+      </w:pPr>
+      <w:r>
+        <w:rPr>
+          <w:rFonts w:ascii="Consolas" w:hAnsi="Consolas" w:cs="Consolas"/>
+          <w:color w:val="000000"/>
+          <w:sz w:val="19"/>
+          <w:szCs w:val="19"/>
+          <w:highlight w:val="white"/>
+        </w:rPr>
+        <w:t xml:space="preserve">        [</w:t>
+      </w:r>
+      <w:r>
+        <w:rPr>
+          <w:rFonts w:ascii="Consolas" w:hAnsi="Consolas" w:cs="Consolas"/>
+          <w:color w:val="2B91AF"/>
+          <w:sz w:val="19"/>
+          <w:szCs w:val="19"/>
+          <w:highlight w:val="white"/>
+        </w:rPr>
+        <w:t>Fact</w:t>
+      </w:r>
+      <w:r>
+        <w:rPr>
+          <w:rFonts w:ascii="Consolas" w:hAnsi="Consolas" w:cs="Consolas"/>
+          <w:color w:val="000000"/>
+          <w:sz w:val="19"/>
+          <w:szCs w:val="19"/>
+          <w:highlight w:val="white"/>
+        </w:rPr>
+        <w:t>]</w:t>
+      </w:r>
+    </w:p>
+    <w:p>
+      <w:pPr>
+        <w:autoSpaceDE w:val="0"/>
+        <w:autoSpaceDN w:val="0"/>
+        <w:adjustRightInd w:val="0"/>
+        <w:spacing w:after="0" w:line="240" w:lineRule="auto"/>
+        <w:rPr>
+          <w:rFonts w:ascii="Consolas" w:hAnsi="Consolas" w:cs="Consolas"/>
+          <w:color w:val="000000"/>
+          <w:sz w:val="19"/>
+          <w:szCs w:val="19"/>
+          <w:highlight w:val="white"/>
+        </w:rPr>
+      </w:pPr>
+      <w:r>
+        <w:rPr>
+          <w:rFonts w:ascii="Consolas" w:hAnsi="Consolas" w:cs="Consolas"/>
+          <w:color w:val="000000"/>
+          <w:sz w:val="19"/>
+          <w:szCs w:val="19"/>
+          <w:highlight w:val="white"/>
+        </w:rPr>
+        <w:t xml:space="preserve">        </w:t>
+      </w:r>
+      <w:proofErr w:type="gramStart"/>
+      <w:r>
+        <w:rPr>
+          <w:rFonts w:ascii="Consolas" w:hAnsi="Consolas" w:cs="Consolas"/>
+          <w:color w:val="0000FF"/>
+          <w:sz w:val="19"/>
+          <w:szCs w:val="19"/>
+          <w:highlight w:val="white"/>
+        </w:rPr>
+        <w:t>public</w:t>
+      </w:r>
+      <w:proofErr w:type="gramEnd"/>
+      <w:r>
+        <w:rPr>
+          <w:rFonts w:ascii="Consolas" w:hAnsi="Consolas" w:cs="Consolas"/>
+          <w:color w:val="000000"/>
+          <w:sz w:val="19"/>
+          <w:szCs w:val="19"/>
+          <w:highlight w:val="white"/>
+        </w:rPr>
+        <w:t xml:space="preserve"> </w:t>
+      </w:r>
+      <w:r>
+        <w:rPr>
+          <w:rFonts w:ascii="Consolas" w:hAnsi="Consolas" w:cs="Consolas"/>
+          <w:color w:val="0000FF"/>
+          <w:sz w:val="19"/>
+          <w:szCs w:val="19"/>
+          <w:highlight w:val="white"/>
+        </w:rPr>
+        <w:t>void</w:t>
+      </w:r>
+      <w:r>
+        <w:rPr>
+          <w:rFonts w:ascii="Consolas" w:hAnsi="Consolas" w:cs="Consolas"/>
+          <w:color w:val="000000"/>
+          <w:sz w:val="19"/>
+          <w:szCs w:val="19"/>
+          <w:highlight w:val="white"/>
+        </w:rPr>
+        <w:t xml:space="preserve"> </w:t>
+      </w:r>
+      <w:proofErr w:type="spellStart"/>
+      <w:r>
+        <w:rPr>
+          <w:rFonts w:ascii="Consolas" w:hAnsi="Consolas" w:cs="Consolas"/>
+          <w:color w:val="000000"/>
+          <w:sz w:val="19"/>
+          <w:szCs w:val="19"/>
+          <w:highlight w:val="white"/>
+        </w:rPr>
+        <w:t>SideEffectFundsAreIncrementedByWinningsDuringGame</w:t>
+      </w:r>
+      <w:proofErr w:type="spellEnd"/>
+      <w:r>
+        <w:rPr>
+          <w:rFonts w:ascii="Consolas" w:hAnsi="Consolas" w:cs="Consolas"/>
+          <w:color w:val="000000"/>
+          <w:sz w:val="19"/>
+          <w:szCs w:val="19"/>
+          <w:highlight w:val="white"/>
+        </w:rPr>
+        <w:t>()</w:t>
+      </w:r>
+    </w:p>
+    <w:p>
+      <w:pPr>
+        <w:autoSpaceDE w:val="0"/>
+        <w:autoSpaceDN w:val="0"/>
+        <w:adjustRightInd w:val="0"/>
+        <w:spacing w:after="0" w:line="240" w:lineRule="auto"/>
+        <w:rPr>
+          <w:rFonts w:ascii="Consolas" w:hAnsi="Consolas" w:cs="Consolas"/>
+          <w:color w:val="000000"/>
+          <w:sz w:val="19"/>
+          <w:szCs w:val="19"/>
+          <w:highlight w:val="white"/>
+        </w:rPr>
+      </w:pPr>
+      <w:r>
+        <w:rPr>
+          <w:rFonts w:ascii="Consolas" w:hAnsi="Consolas" w:cs="Consolas"/>
+          <w:color w:val="000000"/>
+          <w:sz w:val="19"/>
+          <w:szCs w:val="19"/>
+          <w:highlight w:val="white"/>
+        </w:rPr>
+        <w:t xml:space="preserve">        {</w:t>
+      </w:r>
+    </w:p>
+    <w:p>
+      <w:pPr>
+        <w:autoSpaceDE w:val="0"/>
+        <w:autoSpaceDN w:val="0"/>
+        <w:adjustRightInd w:val="0"/>
+        <w:spacing w:after="0" w:line="240" w:lineRule="auto"/>
+        <w:rPr>
+          <w:rFonts w:ascii="Consolas" w:hAnsi="Consolas" w:cs="Consolas"/>
+          <w:color w:val="000000"/>
+          <w:sz w:val="19"/>
+          <w:szCs w:val="19"/>
+          <w:highlight w:val="white"/>
+        </w:rPr>
+      </w:pPr>
+      <w:r>
+        <w:rPr>
+          <w:rFonts w:ascii="Consolas" w:hAnsi="Consolas" w:cs="Consolas"/>
+          <w:color w:val="000000"/>
+          <w:sz w:val="19"/>
+          <w:szCs w:val="19"/>
+          <w:highlight w:val="white"/>
+        </w:rPr>
+        <w:t xml:space="preserve">            </w:t>
+      </w:r>
+      <w:proofErr w:type="spellStart"/>
+      <w:proofErr w:type="gramStart"/>
+      <w:r>
+        <w:rPr>
+          <w:rFonts w:ascii="Consolas" w:hAnsi="Consolas" w:cs="Consolas"/>
+          <w:color w:val="0000FF"/>
+          <w:sz w:val="19"/>
+          <w:szCs w:val="19"/>
+          <w:highlight w:val="white"/>
+        </w:rPr>
+        <w:t>var</w:t>
+      </w:r>
+      <w:proofErr w:type="spellEnd"/>
+      <w:proofErr w:type="gramEnd"/>
+      <w:r>
+        <w:rPr>
+          <w:rFonts w:ascii="Consolas" w:hAnsi="Consolas" w:cs="Consolas"/>
+          <w:color w:val="000000"/>
+          <w:sz w:val="19"/>
+          <w:szCs w:val="19"/>
+          <w:highlight w:val="white"/>
+        </w:rPr>
+        <w:t xml:space="preserve"> die1 = </w:t>
+      </w:r>
+      <w:proofErr w:type="spellStart"/>
+      <w:r>
+        <w:rPr>
+          <w:rFonts w:ascii="Consolas" w:hAnsi="Consolas" w:cs="Consolas"/>
+          <w:color w:val="2B91AF"/>
+          <w:sz w:val="19"/>
+          <w:szCs w:val="19"/>
+          <w:highlight w:val="white"/>
+        </w:rPr>
+        <w:t>Substitute</w:t>
+      </w:r>
+      <w:r>
+        <w:rPr>
+          <w:rFonts w:ascii="Consolas" w:hAnsi="Consolas" w:cs="Consolas"/>
+          <w:color w:val="000000"/>
+          <w:sz w:val="19"/>
+          <w:szCs w:val="19"/>
+          <w:highlight w:val="white"/>
+        </w:rPr>
+        <w:t>.For</w:t>
+      </w:r>
+      <w:proofErr w:type="spellEnd"/>
+      <w:r>
+        <w:rPr>
+          <w:rFonts w:ascii="Consolas" w:hAnsi="Consolas" w:cs="Consolas"/>
+          <w:color w:val="000000"/>
+          <w:sz w:val="19"/>
+          <w:szCs w:val="19"/>
+          <w:highlight w:val="white"/>
+        </w:rPr>
+        <w:t>&lt;</w:t>
+      </w:r>
+      <w:r>
+        <w:rPr>
+          <w:rFonts w:ascii="Consolas" w:hAnsi="Consolas" w:cs="Consolas"/>
+          <w:color w:val="2B91AF"/>
+          <w:sz w:val="19"/>
+          <w:szCs w:val="19"/>
+          <w:highlight w:val="white"/>
+        </w:rPr>
+        <w:t>Dice</w:t>
+      </w:r>
+      <w:r>
+        <w:rPr>
+          <w:rFonts w:ascii="Consolas" w:hAnsi="Consolas" w:cs="Consolas"/>
+          <w:color w:val="000000"/>
+          <w:sz w:val="19"/>
+          <w:szCs w:val="19"/>
+          <w:highlight w:val="white"/>
+        </w:rPr>
+        <w:t>&gt;();</w:t>
+      </w:r>
+    </w:p>
+    <w:p>
+      <w:pPr>
+        <w:autoSpaceDE w:val="0"/>
+        <w:autoSpaceDN w:val="0"/>
+        <w:adjustRightInd w:val="0"/>
+        <w:spacing w:after="0" w:line="240" w:lineRule="auto"/>
+        <w:rPr>
+          <w:rFonts w:ascii="Consolas" w:hAnsi="Consolas" w:cs="Consolas"/>
+          <w:color w:val="000000"/>
+          <w:sz w:val="19"/>
+          <w:szCs w:val="19"/>
+          <w:highlight w:val="white"/>
+        </w:rPr>
+      </w:pPr>
+      <w:r>
+        <w:rPr>
+          <w:rFonts w:ascii="Consolas" w:hAnsi="Consolas" w:cs="Consolas"/>
+          <w:color w:val="000000"/>
+          <w:sz w:val="19"/>
+          <w:szCs w:val="19"/>
+          <w:highlight w:val="white"/>
+        </w:rPr>
+        <w:t xml:space="preserve">            </w:t>
+      </w:r>
+      <w:proofErr w:type="spellStart"/>
+      <w:proofErr w:type="gramStart"/>
+      <w:r>
+        <w:rPr>
+          <w:rFonts w:ascii="Consolas" w:hAnsi="Consolas" w:cs="Consolas"/>
+          <w:color w:val="0000FF"/>
+          <w:sz w:val="19"/>
+          <w:szCs w:val="19"/>
+          <w:highlight w:val="white"/>
+        </w:rPr>
+        <w:t>var</w:t>
+      </w:r>
+      <w:proofErr w:type="spellEnd"/>
+      <w:proofErr w:type="gramEnd"/>
+      <w:r>
+        <w:rPr>
+          <w:rFonts w:ascii="Consolas" w:hAnsi="Consolas" w:cs="Consolas"/>
+          <w:color w:val="000000"/>
+          <w:sz w:val="19"/>
+          <w:szCs w:val="19"/>
+          <w:highlight w:val="white"/>
+        </w:rPr>
+        <w:t xml:space="preserve"> die2 = </w:t>
+      </w:r>
+      <w:proofErr w:type="spellStart"/>
+      <w:r>
+        <w:rPr>
+          <w:rFonts w:ascii="Consolas" w:hAnsi="Consolas" w:cs="Consolas"/>
+          <w:color w:val="2B91AF"/>
+          <w:sz w:val="19"/>
+          <w:szCs w:val="19"/>
+          <w:highlight w:val="white"/>
+        </w:rPr>
+        <w:t>Substitute</w:t>
+      </w:r>
+      <w:r>
+        <w:rPr>
+          <w:rFonts w:ascii="Consolas" w:hAnsi="Consolas" w:cs="Consolas"/>
+          <w:color w:val="000000"/>
+          <w:sz w:val="19"/>
+          <w:szCs w:val="19"/>
+          <w:highlight w:val="white"/>
+        </w:rPr>
+        <w:t>.For</w:t>
+      </w:r>
+      <w:proofErr w:type="spellEnd"/>
+      <w:r>
+        <w:rPr>
+          <w:rFonts w:ascii="Consolas" w:hAnsi="Consolas" w:cs="Consolas"/>
+          <w:color w:val="000000"/>
+          <w:sz w:val="19"/>
+          <w:szCs w:val="19"/>
+          <w:highlight w:val="white"/>
+        </w:rPr>
+        <w:t>&lt;</w:t>
+      </w:r>
+      <w:r>
+        <w:rPr>
+          <w:rFonts w:ascii="Consolas" w:hAnsi="Consolas" w:cs="Consolas"/>
+          <w:color w:val="2B91AF"/>
+          <w:sz w:val="19"/>
+          <w:szCs w:val="19"/>
+          <w:highlight w:val="white"/>
+        </w:rPr>
+        <w:t>Dice</w:t>
+      </w:r>
+      <w:r>
+        <w:rPr>
+          <w:rFonts w:ascii="Consolas" w:hAnsi="Consolas" w:cs="Consolas"/>
+          <w:color w:val="000000"/>
+          <w:sz w:val="19"/>
+          <w:szCs w:val="19"/>
+          <w:highlight w:val="white"/>
+        </w:rPr>
+        <w:t>&gt;();</w:t>
+      </w:r>
+    </w:p>
+    <w:p>
+      <w:pPr>
+        <w:autoSpaceDE w:val="0"/>
+        <w:autoSpaceDN w:val="0"/>
+        <w:adjustRightInd w:val="0"/>
+        <w:spacing w:after="0" w:line="240" w:lineRule="auto"/>
+        <w:rPr>
+          <w:rFonts w:ascii="Consolas" w:hAnsi="Consolas" w:cs="Consolas"/>
+          <w:color w:val="000000"/>
+          <w:sz w:val="19"/>
+          <w:szCs w:val="19"/>
+          <w:highlight w:val="white"/>
+        </w:rPr>
+      </w:pPr>
+      <w:r>
+        <w:rPr>
+          <w:rFonts w:ascii="Consolas" w:hAnsi="Consolas" w:cs="Consolas"/>
+          <w:color w:val="000000"/>
+          <w:sz w:val="19"/>
+          <w:szCs w:val="19"/>
+          <w:highlight w:val="white"/>
+        </w:rPr>
+        <w:t xml:space="preserve">            </w:t>
+      </w:r>
+      <w:proofErr w:type="spellStart"/>
+      <w:proofErr w:type="gramStart"/>
+      <w:r>
+        <w:rPr>
+          <w:rFonts w:ascii="Consolas" w:hAnsi="Consolas" w:cs="Consolas"/>
+          <w:color w:val="0000FF"/>
+          <w:sz w:val="19"/>
+          <w:szCs w:val="19"/>
+          <w:highlight w:val="white"/>
+        </w:rPr>
+        <w:t>var</w:t>
+      </w:r>
+      <w:proofErr w:type="spellEnd"/>
+      <w:proofErr w:type="gramEnd"/>
+      <w:r>
+        <w:rPr>
+          <w:rFonts w:ascii="Consolas" w:hAnsi="Consolas" w:cs="Consolas"/>
+          <w:color w:val="000000"/>
+          <w:sz w:val="19"/>
+          <w:szCs w:val="19"/>
+          <w:highlight w:val="white"/>
+        </w:rPr>
+        <w:t xml:space="preserve"> die3 = </w:t>
+      </w:r>
+      <w:proofErr w:type="spellStart"/>
+      <w:r>
+        <w:rPr>
+          <w:rFonts w:ascii="Consolas" w:hAnsi="Consolas" w:cs="Consolas"/>
+          <w:color w:val="2B91AF"/>
+          <w:sz w:val="19"/>
+          <w:szCs w:val="19"/>
+          <w:highlight w:val="white"/>
+        </w:rPr>
+        <w:t>Substitute</w:t>
+      </w:r>
+      <w:r>
+        <w:rPr>
+          <w:rFonts w:ascii="Consolas" w:hAnsi="Consolas" w:cs="Consolas"/>
+          <w:color w:val="000000"/>
+          <w:sz w:val="19"/>
+          <w:szCs w:val="19"/>
+          <w:highlight w:val="white"/>
+        </w:rPr>
+        <w:t>.For</w:t>
+      </w:r>
+      <w:proofErr w:type="spellEnd"/>
+      <w:r>
+        <w:rPr>
+          <w:rFonts w:ascii="Consolas" w:hAnsi="Consolas" w:cs="Consolas"/>
+          <w:color w:val="000000"/>
+          <w:sz w:val="19"/>
+          <w:szCs w:val="19"/>
+          <w:highlight w:val="white"/>
+        </w:rPr>
+        <w:t>&lt;</w:t>
+      </w:r>
+      <w:r>
+        <w:rPr>
+          <w:rFonts w:ascii="Consolas" w:hAnsi="Consolas" w:cs="Consolas"/>
+          <w:color w:val="2B91AF"/>
+          <w:sz w:val="19"/>
+          <w:szCs w:val="19"/>
+          <w:highlight w:val="white"/>
+        </w:rPr>
+        <w:t>Dice</w:t>
+      </w:r>
+      <w:r>
+        <w:rPr>
+          <w:rFonts w:ascii="Consolas" w:hAnsi="Consolas" w:cs="Consolas"/>
+          <w:color w:val="000000"/>
+          <w:sz w:val="19"/>
+          <w:szCs w:val="19"/>
+          <w:highlight w:val="white"/>
+        </w:rPr>
+        <w:t>&gt;();</w:t>
+      </w:r>
+    </w:p>
+    <w:p>
+      <w:pPr>
+        <w:autoSpaceDE w:val="0"/>
+        <w:autoSpaceDN w:val="0"/>
+        <w:adjustRightInd w:val="0"/>
+        <w:spacing w:after="0" w:line="240" w:lineRule="auto"/>
+        <w:rPr>
+          <w:rFonts w:ascii="Consolas" w:hAnsi="Consolas" w:cs="Consolas"/>
+          <w:color w:val="000000"/>
+          <w:sz w:val="19"/>
+          <w:szCs w:val="19"/>
+          <w:highlight w:val="white"/>
+        </w:rPr>
+      </w:pPr>
+    </w:p>
+    <w:p>
+      <w:pPr>
+        <w:autoSpaceDE w:val="0"/>
+        <w:autoSpaceDN w:val="0"/>
+        <w:adjustRightInd w:val="0"/>
+        <w:spacing w:after="0" w:line="240" w:lineRule="auto"/>
+        <w:rPr>
+          <w:rFonts w:ascii="Consolas" w:hAnsi="Consolas" w:cs="Consolas"/>
+          <w:color w:val="000000"/>
+          <w:sz w:val="19"/>
+          <w:szCs w:val="19"/>
+          <w:highlight w:val="white"/>
+        </w:rPr>
+      </w:pPr>
+      <w:r>
+        <w:rPr>
+          <w:rFonts w:ascii="Consolas" w:hAnsi="Consolas" w:cs="Consolas"/>
+          <w:color w:val="000000"/>
+          <w:sz w:val="19"/>
+          <w:szCs w:val="19"/>
+          <w:highlight w:val="white"/>
+        </w:rPr>
+        <w:t xml:space="preserve">            </w:t>
+      </w:r>
+      <w:proofErr w:type="spellStart"/>
+      <w:r>
+        <w:rPr>
+          <w:rFonts w:ascii="Consolas" w:hAnsi="Consolas" w:cs="Consolas"/>
+          <w:color w:val="2B91AF"/>
+          <w:sz w:val="19"/>
+          <w:szCs w:val="19"/>
+          <w:highlight w:val="white"/>
+        </w:rPr>
+        <w:t>DiceValue</w:t>
+      </w:r>
+      <w:proofErr w:type="spellEnd"/>
+      <w:r>
+        <w:rPr>
+          <w:rFonts w:ascii="Consolas" w:hAnsi="Consolas" w:cs="Consolas"/>
+          <w:color w:val="000000"/>
+          <w:sz w:val="19"/>
+          <w:szCs w:val="19"/>
+          <w:highlight w:val="white"/>
+        </w:rPr>
+        <w:t xml:space="preserve"> pick = </w:t>
+      </w:r>
+      <w:proofErr w:type="spellStart"/>
+      <w:r>
+        <w:rPr>
+          <w:rFonts w:ascii="Consolas" w:hAnsi="Consolas" w:cs="Consolas"/>
+          <w:color w:val="2B91AF"/>
+          <w:sz w:val="19"/>
+          <w:szCs w:val="19"/>
+          <w:highlight w:val="white"/>
+        </w:rPr>
+        <w:t>DiceValue</w:t>
+      </w:r>
+      <w:r>
+        <w:rPr>
+          <w:rFonts w:ascii="Consolas" w:hAnsi="Consolas" w:cs="Consolas"/>
+          <w:color w:val="000000"/>
+          <w:sz w:val="19"/>
+          <w:szCs w:val="19"/>
+          <w:highlight w:val="white"/>
+        </w:rPr>
+        <w:t>.ANCHOR</w:t>
+      </w:r>
+      <w:proofErr w:type="spellEnd"/>
+      <w:r>
+        <w:rPr>
+          <w:rFonts w:ascii="Consolas" w:hAnsi="Consolas" w:cs="Consolas"/>
+          <w:color w:val="000000"/>
+          <w:sz w:val="19"/>
+          <w:szCs w:val="19"/>
+          <w:highlight w:val="white"/>
+        </w:rPr>
+        <w:t>;</w:t>
+      </w:r>
+    </w:p>
+    <w:p>
+      <w:pPr>
+        <w:autoSpaceDE w:val="0"/>
+        <w:autoSpaceDN w:val="0"/>
+        <w:adjustRightInd w:val="0"/>
+        <w:spacing w:after="0" w:line="240" w:lineRule="auto"/>
+        <w:rPr>
+          <w:rFonts w:ascii="Consolas" w:hAnsi="Consolas" w:cs="Consolas"/>
+          <w:color w:val="000000"/>
+          <w:sz w:val="19"/>
+          <w:szCs w:val="19"/>
+          <w:highlight w:val="white"/>
+        </w:rPr>
+      </w:pPr>
+      <w:r>
+        <w:rPr>
+          <w:rFonts w:ascii="Consolas" w:hAnsi="Consolas" w:cs="Consolas"/>
+          <w:color w:val="000000"/>
+          <w:sz w:val="19"/>
+          <w:szCs w:val="19"/>
+          <w:highlight w:val="white"/>
+        </w:rPr>
+        <w:t xml:space="preserve">            </w:t>
+      </w:r>
+      <w:proofErr w:type="spellStart"/>
+      <w:proofErr w:type="gramStart"/>
+      <w:r>
+        <w:rPr>
+          <w:rFonts w:ascii="Consolas" w:hAnsi="Consolas" w:cs="Consolas"/>
+          <w:color w:val="0000FF"/>
+          <w:sz w:val="19"/>
+          <w:szCs w:val="19"/>
+          <w:highlight w:val="white"/>
+        </w:rPr>
+        <w:t>int</w:t>
+      </w:r>
+      <w:proofErr w:type="spellEnd"/>
+      <w:proofErr w:type="gramEnd"/>
+      <w:r>
+        <w:rPr>
+          <w:rFonts w:ascii="Consolas" w:hAnsi="Consolas" w:cs="Consolas"/>
+          <w:color w:val="000000"/>
+          <w:sz w:val="19"/>
+          <w:szCs w:val="19"/>
+          <w:highlight w:val="white"/>
+        </w:rPr>
+        <w:t xml:space="preserve"> bet = 10;</w:t>
+      </w:r>
+    </w:p>
+    <w:p>
+      <w:pPr>
+        <w:autoSpaceDE w:val="0"/>
+        <w:autoSpaceDN w:val="0"/>
+        <w:adjustRightInd w:val="0"/>
+        <w:spacing w:after="0" w:line="240" w:lineRule="auto"/>
+        <w:rPr>
+          <w:rFonts w:ascii="Consolas" w:hAnsi="Consolas" w:cs="Consolas"/>
+          <w:color w:val="000000"/>
+          <w:sz w:val="19"/>
+          <w:szCs w:val="19"/>
+          <w:highlight w:val="white"/>
+        </w:rPr>
+      </w:pPr>
+      <w:r>
+        <w:rPr>
+          <w:rFonts w:ascii="Consolas" w:hAnsi="Consolas" w:cs="Consolas"/>
+          <w:color w:val="000000"/>
+          <w:sz w:val="19"/>
+          <w:szCs w:val="19"/>
+          <w:highlight w:val="white"/>
+        </w:rPr>
+        <w:t xml:space="preserve">            </w:t>
+      </w:r>
+      <w:proofErr w:type="spellStart"/>
+      <w:proofErr w:type="gramStart"/>
+      <w:r>
+        <w:rPr>
+          <w:rFonts w:ascii="Consolas" w:hAnsi="Consolas" w:cs="Consolas"/>
+          <w:color w:val="0000FF"/>
+          <w:sz w:val="19"/>
+          <w:szCs w:val="19"/>
+          <w:highlight w:val="white"/>
+        </w:rPr>
+        <w:t>int</w:t>
+      </w:r>
+      <w:proofErr w:type="spellEnd"/>
+      <w:proofErr w:type="gramEnd"/>
+      <w:r>
+        <w:rPr>
+          <w:rFonts w:ascii="Consolas" w:hAnsi="Consolas" w:cs="Consolas"/>
+          <w:color w:val="000000"/>
+          <w:sz w:val="19"/>
+          <w:szCs w:val="19"/>
+          <w:highlight w:val="white"/>
+        </w:rPr>
+        <w:t xml:space="preserve"> winnings = 0;</w:t>
+      </w:r>
+    </w:p>
+    <w:p>
+      <w:pPr>
+        <w:autoSpaceDE w:val="0"/>
+        <w:autoSpaceDN w:val="0"/>
+        <w:adjustRightInd w:val="0"/>
+        <w:spacing w:after="0" w:line="240" w:lineRule="auto"/>
+        <w:rPr>
+          <w:rFonts w:ascii="Consolas" w:hAnsi="Consolas" w:cs="Consolas"/>
+          <w:color w:val="000000"/>
+          <w:sz w:val="19"/>
+          <w:szCs w:val="19"/>
+          <w:highlight w:val="white"/>
+        </w:rPr>
+      </w:pPr>
+      <w:r>
+        <w:rPr>
+          <w:rFonts w:ascii="Consolas" w:hAnsi="Consolas" w:cs="Consolas"/>
+          <w:color w:val="000000"/>
+          <w:sz w:val="19"/>
+          <w:szCs w:val="19"/>
+          <w:highlight w:val="white"/>
+        </w:rPr>
+        <w:t xml:space="preserve">            </w:t>
+      </w:r>
+      <w:proofErr w:type="spellStart"/>
+      <w:proofErr w:type="gramStart"/>
+      <w:r>
+        <w:rPr>
+          <w:rFonts w:ascii="Consolas" w:hAnsi="Consolas" w:cs="Consolas"/>
+          <w:color w:val="0000FF"/>
+          <w:sz w:val="19"/>
+          <w:szCs w:val="19"/>
+          <w:highlight w:val="white"/>
+        </w:rPr>
+        <w:t>int</w:t>
+      </w:r>
+      <w:proofErr w:type="spellEnd"/>
+      <w:proofErr w:type="gramEnd"/>
+      <w:r>
+        <w:rPr>
+          <w:rFonts w:ascii="Consolas" w:hAnsi="Consolas" w:cs="Consolas"/>
+          <w:color w:val="000000"/>
+          <w:sz w:val="19"/>
+          <w:szCs w:val="19"/>
+          <w:highlight w:val="white"/>
+        </w:rPr>
+        <w:t xml:space="preserve"> funds = 100;</w:t>
+      </w:r>
+    </w:p>
+    <w:p>
+      <w:pPr>
+        <w:autoSpaceDE w:val="0"/>
+        <w:autoSpaceDN w:val="0"/>
+        <w:adjustRightInd w:val="0"/>
+        <w:spacing w:after="0" w:line="240" w:lineRule="auto"/>
+        <w:rPr>
+          <w:rFonts w:ascii="Consolas" w:hAnsi="Consolas" w:cs="Consolas"/>
+          <w:color w:val="000000"/>
+          <w:sz w:val="19"/>
+          <w:szCs w:val="19"/>
+          <w:highlight w:val="white"/>
+        </w:rPr>
+      </w:pPr>
+    </w:p>
+    <w:p>
+      <w:pPr>
+        <w:autoSpaceDE w:val="0"/>
+        <w:autoSpaceDN w:val="0"/>
+        <w:adjustRightInd w:val="0"/>
+        <w:spacing w:after="0" w:line="240" w:lineRule="auto"/>
+        <w:rPr>
+          <w:rFonts w:ascii="Consolas" w:hAnsi="Consolas" w:cs="Consolas"/>
+          <w:color w:val="000000"/>
+          <w:sz w:val="19"/>
+          <w:szCs w:val="19"/>
+          <w:highlight w:val="white"/>
+        </w:rPr>
+      </w:pPr>
+      <w:r>
+        <w:rPr>
+          <w:rFonts w:ascii="Consolas" w:hAnsi="Consolas" w:cs="Consolas"/>
+          <w:color w:val="000000"/>
+          <w:sz w:val="19"/>
+          <w:szCs w:val="19"/>
+          <w:highlight w:val="white"/>
+        </w:rPr>
+        <w:t xml:space="preserve">            </w:t>
+      </w:r>
+      <w:proofErr w:type="spellStart"/>
+      <w:proofErr w:type="gramStart"/>
+      <w:r>
+        <w:rPr>
+          <w:rFonts w:ascii="Consolas" w:hAnsi="Consolas" w:cs="Consolas"/>
+          <w:color w:val="0000FF"/>
+          <w:sz w:val="19"/>
+          <w:szCs w:val="19"/>
+          <w:highlight w:val="white"/>
+        </w:rPr>
+        <w:t>var</w:t>
+      </w:r>
+      <w:proofErr w:type="spellEnd"/>
+      <w:proofErr w:type="gramEnd"/>
+      <w:r>
+        <w:rPr>
+          <w:rFonts w:ascii="Consolas" w:hAnsi="Consolas" w:cs="Consolas"/>
+          <w:color w:val="000000"/>
+          <w:sz w:val="19"/>
+          <w:szCs w:val="19"/>
+          <w:highlight w:val="white"/>
+        </w:rPr>
+        <w:t xml:space="preserve"> player = </w:t>
+      </w:r>
+      <w:proofErr w:type="spellStart"/>
+      <w:r>
+        <w:rPr>
+          <w:rFonts w:ascii="Consolas" w:hAnsi="Consolas" w:cs="Consolas"/>
+          <w:color w:val="2B91AF"/>
+          <w:sz w:val="19"/>
+          <w:szCs w:val="19"/>
+          <w:highlight w:val="white"/>
+        </w:rPr>
+        <w:t>Substitute</w:t>
+      </w:r>
+      <w:r>
+        <w:rPr>
+          <w:rFonts w:ascii="Consolas" w:hAnsi="Consolas" w:cs="Consolas"/>
+          <w:color w:val="000000"/>
+          <w:sz w:val="19"/>
+          <w:szCs w:val="19"/>
+          <w:highlight w:val="white"/>
+        </w:rPr>
+        <w:t>.For</w:t>
+      </w:r>
+      <w:proofErr w:type="spellEnd"/>
+      <w:r>
+        <w:rPr>
+          <w:rFonts w:ascii="Consolas" w:hAnsi="Consolas" w:cs="Consolas"/>
+          <w:color w:val="000000"/>
+          <w:sz w:val="19"/>
+          <w:szCs w:val="19"/>
+          <w:highlight w:val="white"/>
+        </w:rPr>
+        <w:t>&lt;</w:t>
+      </w:r>
+      <w:r>
+        <w:rPr>
+          <w:rFonts w:ascii="Consolas" w:hAnsi="Consolas" w:cs="Consolas"/>
+          <w:color w:val="2B91AF"/>
+          <w:sz w:val="19"/>
+          <w:szCs w:val="19"/>
+          <w:highlight w:val="white"/>
+        </w:rPr>
+        <w:t>Player</w:t>
+      </w:r>
+      <w:r>
+        <w:rPr>
+          <w:rFonts w:ascii="Consolas" w:hAnsi="Consolas" w:cs="Consolas"/>
+          <w:color w:val="000000"/>
+          <w:sz w:val="19"/>
+          <w:szCs w:val="19"/>
+          <w:highlight w:val="white"/>
+        </w:rPr>
+        <w:t>&gt;(</w:t>
+      </w:r>
+      <w:r>
+        <w:rPr>
+          <w:rFonts w:ascii="Consolas" w:hAnsi="Consolas" w:cs="Consolas"/>
+          <w:color w:val="A31515"/>
+          <w:sz w:val="19"/>
+          <w:szCs w:val="19"/>
+          <w:highlight w:val="white"/>
+        </w:rPr>
+        <w:t>"Test"</w:t>
+      </w:r>
+      <w:r>
+        <w:rPr>
+          <w:rFonts w:ascii="Consolas" w:hAnsi="Consolas" w:cs="Consolas"/>
+          <w:color w:val="000000"/>
+          <w:sz w:val="19"/>
+          <w:szCs w:val="19"/>
+          <w:highlight w:val="white"/>
+        </w:rPr>
+        <w:t>, funds);</w:t>
+      </w:r>
+    </w:p>
+    <w:p>
+      <w:pPr>
+        <w:autoSpaceDE w:val="0"/>
+        <w:autoSpaceDN w:val="0"/>
+        <w:adjustRightInd w:val="0"/>
+        <w:spacing w:after="0" w:line="240" w:lineRule="auto"/>
+        <w:rPr>
+          <w:rFonts w:ascii="Consolas" w:hAnsi="Consolas" w:cs="Consolas"/>
+          <w:color w:val="000000"/>
+          <w:sz w:val="19"/>
+          <w:szCs w:val="19"/>
+          <w:highlight w:val="white"/>
+        </w:rPr>
+      </w:pPr>
+    </w:p>
+    <w:p>
+      <w:pPr>
+        <w:autoSpaceDE w:val="0"/>
+        <w:autoSpaceDN w:val="0"/>
+        <w:adjustRightInd w:val="0"/>
+        <w:spacing w:after="0" w:line="240" w:lineRule="auto"/>
+        <w:rPr>
+          <w:rFonts w:ascii="Consolas" w:hAnsi="Consolas" w:cs="Consolas"/>
+          <w:color w:val="000000"/>
+          <w:sz w:val="19"/>
+          <w:szCs w:val="19"/>
+          <w:highlight w:val="white"/>
+        </w:rPr>
+      </w:pPr>
+      <w:r>
+        <w:rPr>
+          <w:rFonts w:ascii="Consolas" w:hAnsi="Consolas" w:cs="Consolas"/>
+          <w:color w:val="000000"/>
+          <w:sz w:val="19"/>
+          <w:szCs w:val="19"/>
+          <w:highlight w:val="white"/>
+        </w:rPr>
+        <w:t xml:space="preserve">            </w:t>
+      </w:r>
+      <w:proofErr w:type="spellStart"/>
+      <w:proofErr w:type="gramStart"/>
+      <w:r>
+        <w:rPr>
+          <w:rFonts w:ascii="Consolas" w:hAnsi="Consolas" w:cs="Consolas"/>
+          <w:color w:val="0000FF"/>
+          <w:sz w:val="19"/>
+          <w:szCs w:val="19"/>
+          <w:highlight w:val="white"/>
+        </w:rPr>
+        <w:t>var</w:t>
+      </w:r>
+      <w:proofErr w:type="spellEnd"/>
+      <w:proofErr w:type="gramEnd"/>
+      <w:r>
+        <w:rPr>
+          <w:rFonts w:ascii="Consolas" w:hAnsi="Consolas" w:cs="Consolas"/>
+          <w:color w:val="000000"/>
+          <w:sz w:val="19"/>
+          <w:szCs w:val="19"/>
+          <w:highlight w:val="white"/>
+        </w:rPr>
+        <w:t xml:space="preserve"> game = </w:t>
+      </w:r>
+      <w:r>
+        <w:rPr>
+          <w:rFonts w:ascii="Consolas" w:hAnsi="Consolas" w:cs="Consolas"/>
+          <w:color w:val="0000FF"/>
+          <w:sz w:val="19"/>
+          <w:szCs w:val="19"/>
+          <w:highlight w:val="white"/>
+        </w:rPr>
+        <w:t>new</w:t>
+      </w:r>
+      <w:r>
+        <w:rPr>
+          <w:rFonts w:ascii="Consolas" w:hAnsi="Consolas" w:cs="Consolas"/>
+          <w:color w:val="000000"/>
+          <w:sz w:val="19"/>
+          <w:szCs w:val="19"/>
+          <w:highlight w:val="white"/>
+        </w:rPr>
+        <w:t xml:space="preserve"> </w:t>
+      </w:r>
+      <w:r>
+        <w:rPr>
+          <w:rFonts w:ascii="Consolas" w:hAnsi="Consolas" w:cs="Consolas"/>
+          <w:color w:val="2B91AF"/>
+          <w:sz w:val="19"/>
+          <w:szCs w:val="19"/>
+          <w:highlight w:val="white"/>
+        </w:rPr>
+        <w:t>Game</w:t>
+      </w:r>
+      <w:r>
+        <w:rPr>
+          <w:rFonts w:ascii="Consolas" w:hAnsi="Consolas" w:cs="Consolas"/>
+          <w:color w:val="000000"/>
+          <w:sz w:val="19"/>
+          <w:szCs w:val="19"/>
+          <w:highlight w:val="white"/>
+        </w:rPr>
+        <w:t>(die1, die2, die3);</w:t>
+      </w:r>
+    </w:p>
+    <w:p>
+      <w:pPr>
+        <w:autoSpaceDE w:val="0"/>
+        <w:autoSpaceDN w:val="0"/>
+        <w:adjustRightInd w:val="0"/>
+        <w:spacing w:after="0" w:line="240" w:lineRule="auto"/>
+        <w:rPr>
+          <w:rFonts w:ascii="Consolas" w:hAnsi="Consolas" w:cs="Consolas"/>
+          <w:color w:val="000000"/>
+          <w:sz w:val="19"/>
+          <w:szCs w:val="19"/>
+          <w:highlight w:val="white"/>
+        </w:rPr>
+      </w:pPr>
+    </w:p>
+    <w:p>
+      <w:pPr>
+        <w:autoSpaceDE w:val="0"/>
+        <w:autoSpaceDN w:val="0"/>
+        <w:adjustRightInd w:val="0"/>
+        <w:spacing w:after="0" w:line="240" w:lineRule="auto"/>
+        <w:rPr>
+          <w:rFonts w:ascii="Consolas" w:hAnsi="Consolas" w:cs="Consolas"/>
+          <w:color w:val="000000"/>
+          <w:sz w:val="19"/>
+          <w:szCs w:val="19"/>
+          <w:highlight w:val="white"/>
+        </w:rPr>
+      </w:pPr>
+      <w:r>
+        <w:rPr>
+          <w:rFonts w:ascii="Consolas" w:hAnsi="Consolas" w:cs="Consolas"/>
+          <w:color w:val="000000"/>
+          <w:sz w:val="19"/>
+          <w:szCs w:val="19"/>
+          <w:highlight w:val="white"/>
+        </w:rPr>
+        <w:t xml:space="preserve">            </w:t>
+      </w:r>
+      <w:proofErr w:type="gramStart"/>
+      <w:r>
+        <w:rPr>
+          <w:rFonts w:ascii="Consolas" w:hAnsi="Consolas" w:cs="Consolas"/>
+          <w:color w:val="000000"/>
+          <w:sz w:val="19"/>
+          <w:szCs w:val="19"/>
+          <w:highlight w:val="white"/>
+        </w:rPr>
+        <w:t>winnings</w:t>
+      </w:r>
+      <w:proofErr w:type="gramEnd"/>
+      <w:r>
+        <w:rPr>
+          <w:rFonts w:ascii="Consolas" w:hAnsi="Consolas" w:cs="Consolas"/>
+          <w:color w:val="000000"/>
+          <w:sz w:val="19"/>
+          <w:szCs w:val="19"/>
+          <w:highlight w:val="white"/>
+        </w:rPr>
+        <w:t xml:space="preserve"> = </w:t>
+      </w:r>
+      <w:proofErr w:type="spellStart"/>
+      <w:r>
+        <w:rPr>
+          <w:rFonts w:ascii="Consolas" w:hAnsi="Consolas" w:cs="Consolas"/>
+          <w:color w:val="000000"/>
+          <w:sz w:val="19"/>
+          <w:szCs w:val="19"/>
+          <w:highlight w:val="white"/>
+        </w:rPr>
+        <w:t>game.playRound</w:t>
+      </w:r>
+      <w:proofErr w:type="spellEnd"/>
+      <w:r>
+        <w:rPr>
+          <w:rFonts w:ascii="Consolas" w:hAnsi="Consolas" w:cs="Consolas"/>
+          <w:color w:val="000000"/>
+          <w:sz w:val="19"/>
+          <w:szCs w:val="19"/>
+          <w:highlight w:val="white"/>
+        </w:rPr>
+        <w:t>(player, pick, bet);</w:t>
+      </w:r>
+    </w:p>
+    <w:p>
+      <w:pPr>
+        <w:autoSpaceDE w:val="0"/>
+        <w:autoSpaceDN w:val="0"/>
+        <w:adjustRightInd w:val="0"/>
+        <w:spacing w:after="0" w:line="240" w:lineRule="auto"/>
+        <w:rPr>
+          <w:rFonts w:ascii="Consolas" w:hAnsi="Consolas" w:cs="Consolas"/>
+          <w:color w:val="000000"/>
+          <w:sz w:val="19"/>
+          <w:szCs w:val="19"/>
+          <w:highlight w:val="white"/>
+        </w:rPr>
+      </w:pPr>
+    </w:p>
+    <w:p>
+      <w:pPr>
+        <w:autoSpaceDE w:val="0"/>
+        <w:autoSpaceDN w:val="0"/>
+        <w:adjustRightInd w:val="0"/>
+        <w:spacing w:after="0" w:line="240" w:lineRule="auto"/>
+        <w:rPr>
+          <w:rFonts w:ascii="Consolas" w:hAnsi="Consolas" w:cs="Consolas"/>
+          <w:color w:val="000000"/>
+          <w:sz w:val="19"/>
+          <w:szCs w:val="19"/>
+          <w:highlight w:val="white"/>
+        </w:rPr>
+      </w:pPr>
+      <w:r>
+        <w:rPr>
+          <w:rFonts w:ascii="Consolas" w:hAnsi="Consolas" w:cs="Consolas"/>
+          <w:color w:val="000000"/>
+          <w:sz w:val="19"/>
+          <w:szCs w:val="19"/>
+          <w:highlight w:val="white"/>
+        </w:rPr>
+        <w:t xml:space="preserve">            </w:t>
+      </w:r>
+      <w:r>
+        <w:rPr>
+          <w:rFonts w:ascii="Consolas" w:hAnsi="Consolas" w:cs="Consolas"/>
+          <w:color w:val="008000"/>
+          <w:sz w:val="19"/>
+          <w:szCs w:val="19"/>
+          <w:highlight w:val="white"/>
+        </w:rPr>
+        <w:t>// Make sure at some point that the winnings are added to the funds during the game.</w:t>
+      </w:r>
+    </w:p>
+    <w:p>
+      <w:pPr>
+        <w:autoSpaceDE w:val="0"/>
+        <w:autoSpaceDN w:val="0"/>
+        <w:adjustRightInd w:val="0"/>
+        <w:spacing w:after="0" w:line="240" w:lineRule="auto"/>
+        <w:rPr>
+          <w:rFonts w:ascii="Consolas" w:hAnsi="Consolas" w:cs="Consolas"/>
+          <w:color w:val="000000"/>
+          <w:sz w:val="19"/>
+          <w:szCs w:val="19"/>
+          <w:highlight w:val="white"/>
+        </w:rPr>
+      </w:pPr>
+      <w:r>
+        <w:rPr>
+          <w:rFonts w:ascii="Consolas" w:hAnsi="Consolas" w:cs="Consolas"/>
+          <w:color w:val="000000"/>
+          <w:sz w:val="19"/>
+          <w:szCs w:val="19"/>
+          <w:highlight w:val="white"/>
+        </w:rPr>
+        <w:t xml:space="preserve">            </w:t>
+      </w:r>
+      <w:proofErr w:type="spellStart"/>
+      <w:proofErr w:type="gramStart"/>
+      <w:r>
+        <w:rPr>
+          <w:rFonts w:ascii="Consolas" w:hAnsi="Consolas" w:cs="Consolas"/>
+          <w:color w:val="000000"/>
+          <w:sz w:val="19"/>
+          <w:szCs w:val="19"/>
+          <w:highlight w:val="white"/>
+        </w:rPr>
+        <w:t>player.Received</w:t>
+      </w:r>
+      <w:proofErr w:type="spellEnd"/>
+      <w:r>
+        <w:rPr>
+          <w:rFonts w:ascii="Consolas" w:hAnsi="Consolas" w:cs="Consolas"/>
+          <w:color w:val="000000"/>
+          <w:sz w:val="19"/>
+          <w:szCs w:val="19"/>
+          <w:highlight w:val="white"/>
+        </w:rPr>
+        <w:t>(</w:t>
+      </w:r>
+      <w:proofErr w:type="gramEnd"/>
+      <w:r>
+        <w:rPr>
+          <w:rFonts w:ascii="Consolas" w:hAnsi="Consolas" w:cs="Consolas"/>
+          <w:color w:val="000000"/>
+          <w:sz w:val="19"/>
+          <w:szCs w:val="19"/>
+          <w:highlight w:val="white"/>
+        </w:rPr>
+        <w:t>).</w:t>
+      </w:r>
+      <w:proofErr w:type="spellStart"/>
+      <w:r>
+        <w:rPr>
+          <w:rFonts w:ascii="Consolas" w:hAnsi="Consolas" w:cs="Consolas"/>
+          <w:color w:val="000000"/>
+          <w:sz w:val="19"/>
+          <w:szCs w:val="19"/>
+          <w:highlight w:val="white"/>
+        </w:rPr>
+        <w:t>receiveWinnings</w:t>
+      </w:r>
+      <w:proofErr w:type="spellEnd"/>
+      <w:r>
+        <w:rPr>
+          <w:rFonts w:ascii="Consolas" w:hAnsi="Consolas" w:cs="Consolas"/>
+          <w:color w:val="000000"/>
+          <w:sz w:val="19"/>
+          <w:szCs w:val="19"/>
+          <w:highlight w:val="white"/>
+        </w:rPr>
+        <w:t>(winnings);</w:t>
+      </w:r>
+    </w:p>
+    <w:p>
+      <w:pPr>
+        <w:rPr>
+          <w:rFonts w:ascii="Consolas" w:hAnsi="Consolas" w:cs="Consolas"/>
+          <w:color w:val="000000"/>
+          <w:sz w:val="19"/>
+          <w:szCs w:val="19"/>
+        </w:rPr>
+      </w:pPr>
+      <w:r>
+        <w:rPr>
+          <w:rFonts w:ascii="Consolas" w:hAnsi="Consolas" w:cs="Consolas"/>
+          <w:color w:val="000000"/>
+          <w:sz w:val="19"/>
+          <w:szCs w:val="19"/>
+          <w:highlight w:val="white"/>
+        </w:rPr>
+        <w:t xml:space="preserve">        }</w:t>
+      </w:r>
+    </w:p>
+    <w:p>
+      <w:pPr>
+        <w:rPr>
+          <w:rFonts w:ascii="Consolas" w:hAnsi="Consolas" w:cs="Consolas"/>
+          <w:color w:val="000000"/>
+          <w:sz w:val="19"/>
+          <w:szCs w:val="19"/>
+        </w:rPr>
+      </w:pPr>
+    </w:p>
+    <w:p>
+      <w:pPr>
+        <w:rPr>
+          <w:lang w:val="en-US"/>
+        </w:rPr>
+      </w:pPr>
+      <w:r>
+        <w:rPr>
+          <w:noProof/>
+          <w:lang w:eastAsia="en-AU"/>
+        </w:rPr>
+        <w:drawing>
+          <wp:inline distT="0" distB="0" distL="0" distR="0" wp14:anchorId="025269AC" wp14:editId="48D45FF5">
+            <wp:extent cx="5731510" cy="3222625"/>
+            <wp:effectExtent l="0" t="0" r="2540" b="0"/>
+            <wp:docPr id="3" name="Picture 3"/>
+            <wp:cNvGraphicFramePr>
+              <a:graphicFrameLocks xmlns:a="http://schemas.openxmlformats.org/drawingml/2006/main" noChangeAspect="1"/>
+            </wp:cNvGraphicFramePr>
+            <a:graphic xmlns:a="http://schemas.openxmlformats.org/drawingml/2006/main">
+              <a:graphicData uri="http://schemas.openxmlformats.org/drawingml/2006/picture">
+                <pic:pic xmlns:pic="http://schemas.openxmlformats.org/drawingml/2006/picture">
+                  <pic:nvPicPr>
+                    <pic:cNvPr id="1" name=""/>
+                    <pic:cNvPicPr/>
+                  </pic:nvPicPr>
+                  <pic:blipFill>
+                    <a:blip r:embed="rId7"/>
+                    <a:stretch>
+                      <a:fillRect/>
+                    </a:stretch>
+                  </pic:blipFill>
+                  <pic:spPr>
+                    <a:xfrm>
+                      <a:off x="0" y="0"/>
+                      <a:ext cx="5731510" cy="3222625"/>
+                    </a:xfrm>
+                    <a:prstGeom prst="rect">
+                      <a:avLst/>
+                    </a:prstGeom>
+                  </pic:spPr>
+                </pic:pic>
+              </a:graphicData>
+            </a:graphic>
+          </wp:inline>
+        </w:drawing>
+      </w:r>
       <w:bookmarkStart w:id="0" w:name="_GoBack"/>
       <w:bookmarkEnd w:id="0"/>
     </w:p>
@@ -253,7 +2878,7 @@
         <w:rPr>
           <w:lang w:val="en-US"/>
         </w:rPr>
-        <w:t>See if there are any obvious additional Tests that I can introduce to cover side-effects</w:t>
+        <w:t>Introduce logging to console and file around the state of object in play</w:t>
       </w:r>
     </w:p>
     <w:p>
@@ -267,7 +2892,20 @@
         <w:rPr>
           <w:lang w:val="en-US"/>
         </w:rPr>
-        <w:t>Introduce logging to console and file around the state of object in play</w:t>
+        <w:t>Run look at where the Unit Tests fail and trace that line of code and check object states at those times</w:t>
+      </w:r>
+    </w:p>
+    <w:p>
+      <w:pPr>
+        <w:rPr>
+          <w:lang w:val="en-US"/>
+        </w:rPr>
+      </w:pPr>
+      <w:r>
+        <w:rPr>
+          <w:lang w:val="en-US"/>
+        </w:rPr>
+        <w:t>I may wrap tests around what the expected states should be.</w:t>
       </w:r>
     </w:p>
     <w:p>
@@ -281,34 +2919,22 @@
         <w:rPr>
           <w:lang w:val="en-US"/>
         </w:rPr>
-        <w:t>Run look at where the Unit Tests fail and trace that line of code and check object states at those times</w:t>
-      </w:r>
-    </w:p>
-    <w:p>
-      <w:pPr>
-        <w:rPr>
-          <w:lang w:val="en-US"/>
-        </w:rPr>
-      </w:pPr>
-      <w:r>
-        <w:rPr>
-          <w:lang w:val="en-US"/>
-        </w:rPr>
-        <w:t>I may wrap tests around what the expected states should be.</w:t>
-      </w:r>
-    </w:p>
-    <w:p>
-      <w:pPr>
-        <w:pStyle w:val="Heading1"/>
-        <w:rPr>
-          <w:lang w:val="en-US"/>
-        </w:rPr>
-      </w:pPr>
-      <w:r>
-        <w:rPr>
-          <w:lang w:val="en-US"/>
-        </w:rPr>
-        <w:t>Manually step through the code, the stacktrace, and the object windows to see what is being set and where the bug is occurring</w:t>
+        <w:lastRenderedPageBreak/>
+        <w:t xml:space="preserve">Manually step through the code, the </w:t>
+      </w:r>
+      <w:proofErr w:type="spellStart"/>
+      <w:r>
+        <w:rPr>
+          <w:lang w:val="en-US"/>
+        </w:rPr>
+        <w:t>stacktrace</w:t>
+      </w:r>
+      <w:proofErr w:type="spellEnd"/>
+      <w:r>
+        <w:rPr>
+          <w:lang w:val="en-US"/>
+        </w:rPr>
+        <w:t>, and the object windows to see what is being set and where the bug is occurring</w:t>
       </w:r>
     </w:p>
     <w:p>

</xml_diff>

<commit_message>
Add some logging around the program and the bug that is of issue for Bug 01
</commit_message>
<xml_diff>
--- a/docs/BUG01 Debugging Log.docx
+++ b/docs/BUG01 Debugging Log.docx
@@ -2864,62 +2864,3211 @@
           </wp:inline>
         </w:drawing>
       </w:r>
+    </w:p>
+    <w:p>
+      <w:pPr>
+        <w:pStyle w:val="Heading1"/>
+        <w:rPr>
+          <w:lang w:val="en-US"/>
+        </w:rPr>
+      </w:pPr>
+      <w:r>
+        <w:rPr>
+          <w:lang w:val="en-US"/>
+        </w:rPr>
+        <w:t>Introduce logging to console and file around the state of object in play</w:t>
+      </w:r>
+    </w:p>
+    <w:p>
+      <w:pPr>
+        <w:rPr>
+          <w:lang w:val="en-US"/>
+        </w:rPr>
+      </w:pPr>
+      <w:r>
+        <w:rPr>
+          <w:lang w:val="en-US"/>
+        </w:rPr>
+        <w:t>Added a new instance of the logger to the program startup and instantiated it.</w:t>
+      </w:r>
+    </w:p>
+    <w:p>
+      <w:pPr>
+        <w:autoSpaceDE w:val="0"/>
+        <w:autoSpaceDN w:val="0"/>
+        <w:adjustRightInd w:val="0"/>
+        <w:spacing w:after="0" w:line="240" w:lineRule="auto"/>
+        <w:rPr>
+          <w:rFonts w:ascii="Consolas" w:hAnsi="Consolas" w:cs="Consolas"/>
+          <w:color w:val="000000"/>
+          <w:sz w:val="19"/>
+          <w:szCs w:val="19"/>
+          <w:highlight w:val="white"/>
+        </w:rPr>
+      </w:pPr>
+      <w:r>
+        <w:rPr>
+          <w:rFonts w:ascii="Consolas" w:hAnsi="Consolas" w:cs="Consolas"/>
+          <w:color w:val="000000"/>
+          <w:sz w:val="19"/>
+          <w:szCs w:val="19"/>
+          <w:highlight w:val="white"/>
+        </w:rPr>
+        <w:t xml:space="preserve">            </w:t>
+      </w:r>
+      <w:r>
+        <w:rPr>
+          <w:rFonts w:ascii="Consolas" w:hAnsi="Consolas" w:cs="Consolas"/>
+          <w:color w:val="008000"/>
+          <w:sz w:val="19"/>
+          <w:szCs w:val="19"/>
+          <w:highlight w:val="white"/>
+        </w:rPr>
+        <w:t xml:space="preserve">// </w:t>
+      </w:r>
+      <w:proofErr w:type="spellStart"/>
+      <w:r>
+        <w:rPr>
+          <w:rFonts w:ascii="Consolas" w:hAnsi="Consolas" w:cs="Consolas"/>
+          <w:color w:val="008000"/>
+          <w:sz w:val="19"/>
+          <w:szCs w:val="19"/>
+          <w:highlight w:val="white"/>
+        </w:rPr>
+        <w:t>Init</w:t>
+      </w:r>
+      <w:proofErr w:type="spellEnd"/>
+      <w:r>
+        <w:rPr>
+          <w:rFonts w:ascii="Consolas" w:hAnsi="Consolas" w:cs="Consolas"/>
+          <w:color w:val="008000"/>
+          <w:sz w:val="19"/>
+          <w:szCs w:val="19"/>
+          <w:highlight w:val="white"/>
+        </w:rPr>
+        <w:t xml:space="preserve"> a new instance of logger for logging to text file and console.</w:t>
+      </w:r>
+    </w:p>
+    <w:p>
+      <w:pPr>
+        <w:autoSpaceDE w:val="0"/>
+        <w:autoSpaceDN w:val="0"/>
+        <w:adjustRightInd w:val="0"/>
+        <w:spacing w:after="0" w:line="240" w:lineRule="auto"/>
+        <w:rPr>
+          <w:rFonts w:ascii="Consolas" w:hAnsi="Consolas" w:cs="Consolas"/>
+          <w:color w:val="000000"/>
+          <w:sz w:val="19"/>
+          <w:szCs w:val="19"/>
+          <w:highlight w:val="white"/>
+        </w:rPr>
+      </w:pPr>
+      <w:r>
+        <w:rPr>
+          <w:rFonts w:ascii="Consolas" w:hAnsi="Consolas" w:cs="Consolas"/>
+          <w:color w:val="000000"/>
+          <w:sz w:val="19"/>
+          <w:szCs w:val="19"/>
+          <w:highlight w:val="white"/>
+        </w:rPr>
+        <w:t xml:space="preserve">            </w:t>
+      </w:r>
+      <w:proofErr w:type="spellStart"/>
+      <w:r>
+        <w:rPr>
+          <w:rFonts w:ascii="Consolas" w:hAnsi="Consolas" w:cs="Consolas"/>
+          <w:color w:val="2B91AF"/>
+          <w:sz w:val="19"/>
+          <w:szCs w:val="19"/>
+          <w:highlight w:val="white"/>
+        </w:rPr>
+        <w:t>Log</w:t>
+      </w:r>
+      <w:r>
+        <w:rPr>
+          <w:rFonts w:ascii="Consolas" w:hAnsi="Consolas" w:cs="Consolas"/>
+          <w:color w:val="000000"/>
+          <w:sz w:val="19"/>
+          <w:szCs w:val="19"/>
+          <w:highlight w:val="white"/>
+        </w:rPr>
+        <w:t>.Logger</w:t>
+      </w:r>
+      <w:proofErr w:type="spellEnd"/>
+      <w:r>
+        <w:rPr>
+          <w:rFonts w:ascii="Consolas" w:hAnsi="Consolas" w:cs="Consolas"/>
+          <w:color w:val="000000"/>
+          <w:sz w:val="19"/>
+          <w:szCs w:val="19"/>
+          <w:highlight w:val="white"/>
+        </w:rPr>
+        <w:t xml:space="preserve"> = </w:t>
+      </w:r>
+      <w:r>
+        <w:rPr>
+          <w:rFonts w:ascii="Consolas" w:hAnsi="Consolas" w:cs="Consolas"/>
+          <w:color w:val="0000FF"/>
+          <w:sz w:val="19"/>
+          <w:szCs w:val="19"/>
+          <w:highlight w:val="white"/>
+        </w:rPr>
+        <w:t>new</w:t>
+      </w:r>
+      <w:r>
+        <w:rPr>
+          <w:rFonts w:ascii="Consolas" w:hAnsi="Consolas" w:cs="Consolas"/>
+          <w:color w:val="000000"/>
+          <w:sz w:val="19"/>
+          <w:szCs w:val="19"/>
+          <w:highlight w:val="white"/>
+        </w:rPr>
+        <w:t xml:space="preserve"> </w:t>
+      </w:r>
+      <w:proofErr w:type="spellStart"/>
+      <w:proofErr w:type="gramStart"/>
+      <w:r>
+        <w:rPr>
+          <w:rFonts w:ascii="Consolas" w:hAnsi="Consolas" w:cs="Consolas"/>
+          <w:color w:val="2B91AF"/>
+          <w:sz w:val="19"/>
+          <w:szCs w:val="19"/>
+          <w:highlight w:val="white"/>
+        </w:rPr>
+        <w:t>LoggerConfiguration</w:t>
+      </w:r>
+      <w:proofErr w:type="spellEnd"/>
+      <w:r>
+        <w:rPr>
+          <w:rFonts w:ascii="Consolas" w:hAnsi="Consolas" w:cs="Consolas"/>
+          <w:color w:val="000000"/>
+          <w:sz w:val="19"/>
+          <w:szCs w:val="19"/>
+          <w:highlight w:val="white"/>
+        </w:rPr>
+        <w:t>()</w:t>
+      </w:r>
+      <w:proofErr w:type="gramEnd"/>
+    </w:p>
+    <w:p>
+      <w:pPr>
+        <w:autoSpaceDE w:val="0"/>
+        <w:autoSpaceDN w:val="0"/>
+        <w:adjustRightInd w:val="0"/>
+        <w:spacing w:after="0" w:line="240" w:lineRule="auto"/>
+        <w:rPr>
+          <w:rFonts w:ascii="Consolas" w:hAnsi="Consolas" w:cs="Consolas"/>
+          <w:color w:val="000000"/>
+          <w:sz w:val="19"/>
+          <w:szCs w:val="19"/>
+          <w:highlight w:val="white"/>
+        </w:rPr>
+      </w:pPr>
+      <w:r>
+        <w:rPr>
+          <w:rFonts w:ascii="Consolas" w:hAnsi="Consolas" w:cs="Consolas"/>
+          <w:color w:val="000000"/>
+          <w:sz w:val="19"/>
+          <w:szCs w:val="19"/>
+          <w:highlight w:val="white"/>
+        </w:rPr>
+        <w:t xml:space="preserve">                .</w:t>
+      </w:r>
+      <w:proofErr w:type="spellStart"/>
+      <w:proofErr w:type="gramStart"/>
+      <w:r>
+        <w:rPr>
+          <w:rFonts w:ascii="Consolas" w:hAnsi="Consolas" w:cs="Consolas"/>
+          <w:color w:val="000000"/>
+          <w:sz w:val="19"/>
+          <w:szCs w:val="19"/>
+          <w:highlight w:val="white"/>
+        </w:rPr>
+        <w:t>WriteTo.ColoredConsole</w:t>
+      </w:r>
+      <w:proofErr w:type="spellEnd"/>
+      <w:r>
+        <w:rPr>
+          <w:rFonts w:ascii="Consolas" w:hAnsi="Consolas" w:cs="Consolas"/>
+          <w:color w:val="000000"/>
+          <w:sz w:val="19"/>
+          <w:szCs w:val="19"/>
+          <w:highlight w:val="white"/>
+        </w:rPr>
+        <w:t>()</w:t>
+      </w:r>
+      <w:proofErr w:type="gramEnd"/>
+    </w:p>
+    <w:p>
+      <w:pPr>
+        <w:autoSpaceDE w:val="0"/>
+        <w:autoSpaceDN w:val="0"/>
+        <w:adjustRightInd w:val="0"/>
+        <w:spacing w:after="0" w:line="240" w:lineRule="auto"/>
+        <w:rPr>
+          <w:rFonts w:ascii="Consolas" w:hAnsi="Consolas" w:cs="Consolas"/>
+          <w:color w:val="000000"/>
+          <w:sz w:val="19"/>
+          <w:szCs w:val="19"/>
+          <w:highlight w:val="white"/>
+        </w:rPr>
+      </w:pPr>
+      <w:r>
+        <w:rPr>
+          <w:rFonts w:ascii="Consolas" w:hAnsi="Consolas" w:cs="Consolas"/>
+          <w:color w:val="000000"/>
+          <w:sz w:val="19"/>
+          <w:szCs w:val="19"/>
+          <w:highlight w:val="white"/>
+        </w:rPr>
+        <w:t xml:space="preserve">                .</w:t>
+      </w:r>
+      <w:proofErr w:type="spellStart"/>
+      <w:proofErr w:type="gramStart"/>
+      <w:r>
+        <w:rPr>
+          <w:rFonts w:ascii="Consolas" w:hAnsi="Consolas" w:cs="Consolas"/>
+          <w:color w:val="000000"/>
+          <w:sz w:val="19"/>
+          <w:szCs w:val="19"/>
+          <w:highlight w:val="white"/>
+        </w:rPr>
+        <w:t>WriteTo.RollingFile</w:t>
+      </w:r>
+      <w:proofErr w:type="spellEnd"/>
+      <w:r>
+        <w:rPr>
+          <w:rFonts w:ascii="Consolas" w:hAnsi="Consolas" w:cs="Consolas"/>
+          <w:color w:val="000000"/>
+          <w:sz w:val="19"/>
+          <w:szCs w:val="19"/>
+          <w:highlight w:val="white"/>
+        </w:rPr>
+        <w:t>(</w:t>
+      </w:r>
+      <w:proofErr w:type="gramEnd"/>
+      <w:r>
+        <w:rPr>
+          <w:rFonts w:ascii="Consolas" w:hAnsi="Consolas" w:cs="Consolas"/>
+          <w:color w:val="800000"/>
+          <w:sz w:val="19"/>
+          <w:szCs w:val="19"/>
+          <w:highlight w:val="white"/>
+        </w:rPr>
+        <w:t>@"C:\Log-{Date}.txt"</w:t>
+      </w:r>
+      <w:r>
+        <w:rPr>
+          <w:rFonts w:ascii="Consolas" w:hAnsi="Consolas" w:cs="Consolas"/>
+          <w:color w:val="000000"/>
+          <w:sz w:val="19"/>
+          <w:szCs w:val="19"/>
+          <w:highlight w:val="white"/>
+        </w:rPr>
+        <w:t>)</w:t>
+      </w:r>
+    </w:p>
+    <w:p>
+      <w:pPr>
+        <w:autoSpaceDE w:val="0"/>
+        <w:autoSpaceDN w:val="0"/>
+        <w:adjustRightInd w:val="0"/>
+        <w:spacing w:after="0" w:line="240" w:lineRule="auto"/>
+        <w:rPr>
+          <w:rFonts w:ascii="Consolas" w:hAnsi="Consolas" w:cs="Consolas"/>
+          <w:color w:val="000000"/>
+          <w:sz w:val="19"/>
+          <w:szCs w:val="19"/>
+          <w:highlight w:val="white"/>
+        </w:rPr>
+      </w:pPr>
+      <w:r>
+        <w:rPr>
+          <w:rFonts w:ascii="Consolas" w:hAnsi="Consolas" w:cs="Consolas"/>
+          <w:color w:val="000000"/>
+          <w:sz w:val="19"/>
+          <w:szCs w:val="19"/>
+          <w:highlight w:val="white"/>
+        </w:rPr>
+        <w:t xml:space="preserve">                .</w:t>
+      </w:r>
+      <w:proofErr w:type="spellStart"/>
+      <w:proofErr w:type="gramStart"/>
+      <w:r>
+        <w:rPr>
+          <w:rFonts w:ascii="Consolas" w:hAnsi="Consolas" w:cs="Consolas"/>
+          <w:color w:val="000000"/>
+          <w:sz w:val="19"/>
+          <w:szCs w:val="19"/>
+          <w:highlight w:val="white"/>
+        </w:rPr>
+        <w:t>CreateLogger</w:t>
+      </w:r>
+      <w:proofErr w:type="spellEnd"/>
+      <w:r>
+        <w:rPr>
+          <w:rFonts w:ascii="Consolas" w:hAnsi="Consolas" w:cs="Consolas"/>
+          <w:color w:val="000000"/>
+          <w:sz w:val="19"/>
+          <w:szCs w:val="19"/>
+          <w:highlight w:val="white"/>
+        </w:rPr>
+        <w:t>(</w:t>
+      </w:r>
+      <w:proofErr w:type="gramEnd"/>
+      <w:r>
+        <w:rPr>
+          <w:rFonts w:ascii="Consolas" w:hAnsi="Consolas" w:cs="Consolas"/>
+          <w:color w:val="000000"/>
+          <w:sz w:val="19"/>
+          <w:szCs w:val="19"/>
+          <w:highlight w:val="white"/>
+        </w:rPr>
+        <w:t>);</w:t>
+      </w:r>
+    </w:p>
+    <w:p>
+      <w:pPr>
+        <w:autoSpaceDE w:val="0"/>
+        <w:autoSpaceDN w:val="0"/>
+        <w:adjustRightInd w:val="0"/>
+        <w:spacing w:after="0" w:line="240" w:lineRule="auto"/>
+        <w:rPr>
+          <w:rFonts w:ascii="Consolas" w:hAnsi="Consolas" w:cs="Consolas"/>
+          <w:color w:val="000000"/>
+          <w:sz w:val="19"/>
+          <w:szCs w:val="19"/>
+          <w:highlight w:val="white"/>
+        </w:rPr>
+      </w:pPr>
+    </w:p>
+    <w:p>
+      <w:pPr>
+        <w:rPr>
+          <w:rFonts w:ascii="Consolas" w:hAnsi="Consolas" w:cs="Consolas"/>
+          <w:color w:val="000000"/>
+          <w:sz w:val="19"/>
+          <w:szCs w:val="19"/>
+        </w:rPr>
+      </w:pPr>
+      <w:r>
+        <w:rPr>
+          <w:rFonts w:ascii="Consolas" w:hAnsi="Consolas" w:cs="Consolas"/>
+          <w:color w:val="000000"/>
+          <w:sz w:val="19"/>
+          <w:szCs w:val="19"/>
+          <w:highlight w:val="white"/>
+        </w:rPr>
+        <w:t xml:space="preserve">            </w:t>
+      </w:r>
+      <w:proofErr w:type="spellStart"/>
+      <w:proofErr w:type="gramStart"/>
+      <w:r>
+        <w:rPr>
+          <w:rFonts w:ascii="Consolas" w:hAnsi="Consolas" w:cs="Consolas"/>
+          <w:color w:val="2B91AF"/>
+          <w:sz w:val="19"/>
+          <w:szCs w:val="19"/>
+          <w:highlight w:val="white"/>
+        </w:rPr>
+        <w:t>Log</w:t>
+      </w:r>
+      <w:r>
+        <w:rPr>
+          <w:rFonts w:ascii="Consolas" w:hAnsi="Consolas" w:cs="Consolas"/>
+          <w:color w:val="000000"/>
+          <w:sz w:val="19"/>
+          <w:szCs w:val="19"/>
+          <w:highlight w:val="white"/>
+        </w:rPr>
+        <w:t>.Information</w:t>
+      </w:r>
+      <w:proofErr w:type="spellEnd"/>
+      <w:r>
+        <w:rPr>
+          <w:rFonts w:ascii="Consolas" w:hAnsi="Consolas" w:cs="Consolas"/>
+          <w:color w:val="000000"/>
+          <w:sz w:val="19"/>
+          <w:szCs w:val="19"/>
+          <w:highlight w:val="white"/>
+        </w:rPr>
+        <w:t>(</w:t>
+      </w:r>
+      <w:proofErr w:type="gramEnd"/>
+      <w:r>
+        <w:rPr>
+          <w:rFonts w:ascii="Consolas" w:hAnsi="Consolas" w:cs="Consolas"/>
+          <w:color w:val="A31515"/>
+          <w:sz w:val="19"/>
+          <w:szCs w:val="19"/>
+          <w:highlight w:val="white"/>
+        </w:rPr>
+        <w:t>$"----------------------------------------------</w:t>
+      </w:r>
+      <w:r>
+        <w:rPr>
+          <w:rFonts w:ascii="Consolas" w:hAnsi="Consolas" w:cs="Consolas"/>
+          <w:color w:val="FF007F"/>
+          <w:sz w:val="19"/>
+          <w:szCs w:val="19"/>
+          <w:highlight w:val="white"/>
+        </w:rPr>
+        <w:t>\</w:t>
+      </w:r>
+      <w:proofErr w:type="spellStart"/>
+      <w:r>
+        <w:rPr>
+          <w:rFonts w:ascii="Consolas" w:hAnsi="Consolas" w:cs="Consolas"/>
+          <w:color w:val="FF007F"/>
+          <w:sz w:val="19"/>
+          <w:szCs w:val="19"/>
+          <w:highlight w:val="white"/>
+        </w:rPr>
+        <w:t>n</w:t>
+      </w:r>
+      <w:r>
+        <w:rPr>
+          <w:rFonts w:ascii="Consolas" w:hAnsi="Consolas" w:cs="Consolas"/>
+          <w:color w:val="A31515"/>
+          <w:sz w:val="19"/>
+          <w:szCs w:val="19"/>
+          <w:highlight w:val="white"/>
+        </w:rPr>
+        <w:t>Starting</w:t>
+      </w:r>
+      <w:proofErr w:type="spellEnd"/>
+      <w:r>
+        <w:rPr>
+          <w:rFonts w:ascii="Consolas" w:hAnsi="Consolas" w:cs="Consolas"/>
+          <w:color w:val="A31515"/>
+          <w:sz w:val="19"/>
+          <w:szCs w:val="19"/>
+          <w:highlight w:val="white"/>
+        </w:rPr>
+        <w:t xml:space="preserve"> new instance at </w:t>
+      </w:r>
+      <w:r>
+        <w:rPr>
+          <w:rFonts w:ascii="Consolas" w:hAnsi="Consolas" w:cs="Consolas"/>
+          <w:color w:val="000000"/>
+          <w:sz w:val="19"/>
+          <w:szCs w:val="19"/>
+          <w:highlight w:val="white"/>
+        </w:rPr>
+        <w:t>{</w:t>
+      </w:r>
+      <w:proofErr w:type="spellStart"/>
+      <w:r>
+        <w:rPr>
+          <w:rFonts w:ascii="Consolas" w:hAnsi="Consolas" w:cs="Consolas"/>
+          <w:color w:val="2B91AF"/>
+          <w:sz w:val="19"/>
+          <w:szCs w:val="19"/>
+          <w:highlight w:val="white"/>
+        </w:rPr>
+        <w:t>DateTime</w:t>
+      </w:r>
+      <w:r>
+        <w:rPr>
+          <w:rFonts w:ascii="Consolas" w:hAnsi="Consolas" w:cs="Consolas"/>
+          <w:color w:val="000000"/>
+          <w:sz w:val="19"/>
+          <w:szCs w:val="19"/>
+          <w:highlight w:val="white"/>
+        </w:rPr>
+        <w:t>.Now.ToString</w:t>
+      </w:r>
+      <w:proofErr w:type="spellEnd"/>
+      <w:r>
+        <w:rPr>
+          <w:rFonts w:ascii="Consolas" w:hAnsi="Consolas" w:cs="Consolas"/>
+          <w:color w:val="000000"/>
+          <w:sz w:val="19"/>
+          <w:szCs w:val="19"/>
+          <w:highlight w:val="white"/>
+        </w:rPr>
+        <w:t>()}</w:t>
+      </w:r>
+      <w:r>
+        <w:rPr>
+          <w:rFonts w:ascii="Consolas" w:hAnsi="Consolas" w:cs="Consolas"/>
+          <w:color w:val="FF007F"/>
+          <w:sz w:val="19"/>
+          <w:szCs w:val="19"/>
+          <w:highlight w:val="white"/>
+        </w:rPr>
+        <w:t>\n</w:t>
+      </w:r>
+      <w:r>
+        <w:rPr>
+          <w:rFonts w:ascii="Consolas" w:hAnsi="Consolas" w:cs="Consolas"/>
+          <w:color w:val="A31515"/>
+          <w:sz w:val="19"/>
+          <w:szCs w:val="19"/>
+          <w:highlight w:val="white"/>
+        </w:rPr>
+        <w:t>----------------------------------------------</w:t>
+      </w:r>
+      <w:r>
+        <w:rPr>
+          <w:rFonts w:ascii="Consolas" w:hAnsi="Consolas" w:cs="Consolas"/>
+          <w:color w:val="FF007F"/>
+          <w:sz w:val="19"/>
+          <w:szCs w:val="19"/>
+          <w:highlight w:val="white"/>
+        </w:rPr>
+        <w:t>\n</w:t>
+      </w:r>
+      <w:r>
+        <w:rPr>
+          <w:rFonts w:ascii="Consolas" w:hAnsi="Consolas" w:cs="Consolas"/>
+          <w:color w:val="FF66B2"/>
+          <w:sz w:val="19"/>
+          <w:szCs w:val="19"/>
+          <w:highlight w:val="white"/>
+        </w:rPr>
+        <w:t>\n</w:t>
+      </w:r>
+      <w:r>
+        <w:rPr>
+          <w:rFonts w:ascii="Consolas" w:hAnsi="Consolas" w:cs="Consolas"/>
+          <w:color w:val="A31515"/>
+          <w:sz w:val="19"/>
+          <w:szCs w:val="19"/>
+          <w:highlight w:val="white"/>
+        </w:rPr>
+        <w:t>"</w:t>
+      </w:r>
+      <w:r>
+        <w:rPr>
+          <w:rFonts w:ascii="Consolas" w:hAnsi="Consolas" w:cs="Consolas"/>
+          <w:color w:val="000000"/>
+          <w:sz w:val="19"/>
+          <w:szCs w:val="19"/>
+          <w:highlight w:val="white"/>
+        </w:rPr>
+        <w:t>);</w:t>
+      </w:r>
+    </w:p>
+    <w:p>
+      <w:pPr>
+        <w:rPr>
+          <w:rFonts w:ascii="Consolas" w:hAnsi="Consolas" w:cs="Consolas"/>
+          <w:color w:val="000000"/>
+          <w:sz w:val="19"/>
+          <w:szCs w:val="19"/>
+        </w:rPr>
+      </w:pPr>
+    </w:p>
+    <w:p>
+      <w:pPr>
+        <w:rPr>
+          <w:rFonts w:ascii="Consolas" w:hAnsi="Consolas" w:cs="Consolas"/>
+          <w:color w:val="000000"/>
+          <w:sz w:val="19"/>
+          <w:szCs w:val="19"/>
+        </w:rPr>
+      </w:pPr>
+      <w:r>
+        <w:rPr>
+          <w:rFonts w:ascii="Consolas" w:hAnsi="Consolas" w:cs="Consolas"/>
+          <w:color w:val="000000"/>
+          <w:sz w:val="19"/>
+          <w:szCs w:val="19"/>
+        </w:rPr>
+        <w:t xml:space="preserve">I have added a </w:t>
+      </w:r>
+      <w:proofErr w:type="gramStart"/>
+      <w:r>
+        <w:rPr>
+          <w:rFonts w:ascii="Consolas" w:hAnsi="Consolas" w:cs="Consolas"/>
+          <w:color w:val="000000"/>
+          <w:sz w:val="19"/>
+          <w:szCs w:val="19"/>
+        </w:rPr>
+        <w:t>try{</w:t>
+      </w:r>
+      <w:proofErr w:type="gramEnd"/>
+      <w:r>
+        <w:rPr>
+          <w:rFonts w:ascii="Consolas" w:hAnsi="Consolas" w:cs="Consolas"/>
+          <w:color w:val="000000"/>
+          <w:sz w:val="19"/>
+          <w:szCs w:val="19"/>
+        </w:rPr>
+        <w:t>}catch{} around the whole program as well as some basic informational logging.</w:t>
+      </w:r>
+    </w:p>
+    <w:p>
+      <w:pPr>
+        <w:rPr>
+          <w:rFonts w:ascii="Consolas" w:hAnsi="Consolas" w:cs="Consolas"/>
+          <w:color w:val="000000"/>
+          <w:sz w:val="19"/>
+          <w:szCs w:val="19"/>
+        </w:rPr>
+      </w:pPr>
+      <w:r>
+        <w:rPr>
+          <w:rFonts w:ascii="Consolas" w:hAnsi="Consolas" w:cs="Consolas"/>
+          <w:color w:val="000000"/>
+          <w:sz w:val="19"/>
+          <w:szCs w:val="19"/>
+        </w:rPr>
+        <w:t>I have also added specific logging to do with the picks, bets, rolls, and winnings for the issue.</w:t>
+      </w:r>
+    </w:p>
+    <w:p>
+      <w:pPr>
+        <w:autoSpaceDE w:val="0"/>
+        <w:autoSpaceDN w:val="0"/>
+        <w:adjustRightInd w:val="0"/>
+        <w:spacing w:after="0" w:line="240" w:lineRule="auto"/>
+        <w:rPr>
+          <w:rFonts w:ascii="Consolas" w:hAnsi="Consolas" w:cs="Consolas"/>
+          <w:color w:val="000000"/>
+          <w:sz w:val="19"/>
+          <w:szCs w:val="19"/>
+          <w:highlight w:val="white"/>
+        </w:rPr>
+      </w:pPr>
+      <w:r>
+        <w:rPr>
+          <w:rFonts w:ascii="Consolas" w:hAnsi="Consolas" w:cs="Consolas"/>
+          <w:color w:val="000000"/>
+          <w:sz w:val="19"/>
+          <w:szCs w:val="19"/>
+          <w:highlight w:val="white"/>
+        </w:rPr>
+        <w:t xml:space="preserve">        </w:t>
+      </w:r>
+      <w:proofErr w:type="gramStart"/>
+      <w:r>
+        <w:rPr>
+          <w:rFonts w:ascii="Consolas" w:hAnsi="Consolas" w:cs="Consolas"/>
+          <w:color w:val="0000FF"/>
+          <w:sz w:val="19"/>
+          <w:szCs w:val="19"/>
+          <w:highlight w:val="white"/>
+        </w:rPr>
+        <w:t>public</w:t>
+      </w:r>
+      <w:proofErr w:type="gramEnd"/>
+      <w:r>
+        <w:rPr>
+          <w:rFonts w:ascii="Consolas" w:hAnsi="Consolas" w:cs="Consolas"/>
+          <w:color w:val="000000"/>
+          <w:sz w:val="19"/>
+          <w:szCs w:val="19"/>
+          <w:highlight w:val="white"/>
+        </w:rPr>
+        <w:t xml:space="preserve"> </w:t>
+      </w:r>
+      <w:proofErr w:type="spellStart"/>
+      <w:r>
+        <w:rPr>
+          <w:rFonts w:ascii="Consolas" w:hAnsi="Consolas" w:cs="Consolas"/>
+          <w:color w:val="0000FF"/>
+          <w:sz w:val="19"/>
+          <w:szCs w:val="19"/>
+          <w:highlight w:val="white"/>
+        </w:rPr>
+        <w:t>int</w:t>
+      </w:r>
+      <w:proofErr w:type="spellEnd"/>
+      <w:r>
+        <w:rPr>
+          <w:rFonts w:ascii="Consolas" w:hAnsi="Consolas" w:cs="Consolas"/>
+          <w:color w:val="000000"/>
+          <w:sz w:val="19"/>
+          <w:szCs w:val="19"/>
+          <w:highlight w:val="white"/>
+        </w:rPr>
+        <w:t xml:space="preserve"> </w:t>
+      </w:r>
+      <w:proofErr w:type="spellStart"/>
+      <w:r>
+        <w:rPr>
+          <w:rFonts w:ascii="Consolas" w:hAnsi="Consolas" w:cs="Consolas"/>
+          <w:color w:val="000000"/>
+          <w:sz w:val="19"/>
+          <w:szCs w:val="19"/>
+          <w:highlight w:val="white"/>
+        </w:rPr>
+        <w:t>playRound</w:t>
+      </w:r>
+      <w:proofErr w:type="spellEnd"/>
+      <w:r>
+        <w:rPr>
+          <w:rFonts w:ascii="Consolas" w:hAnsi="Consolas" w:cs="Consolas"/>
+          <w:color w:val="000000"/>
+          <w:sz w:val="19"/>
+          <w:szCs w:val="19"/>
+          <w:highlight w:val="white"/>
+        </w:rPr>
+        <w:t>(</w:t>
+      </w:r>
+      <w:r>
+        <w:rPr>
+          <w:rFonts w:ascii="Consolas" w:hAnsi="Consolas" w:cs="Consolas"/>
+          <w:color w:val="2B91AF"/>
+          <w:sz w:val="19"/>
+          <w:szCs w:val="19"/>
+          <w:highlight w:val="white"/>
+        </w:rPr>
+        <w:t>Player</w:t>
+      </w:r>
+      <w:r>
+        <w:rPr>
+          <w:rFonts w:ascii="Consolas" w:hAnsi="Consolas" w:cs="Consolas"/>
+          <w:color w:val="000000"/>
+          <w:sz w:val="19"/>
+          <w:szCs w:val="19"/>
+          <w:highlight w:val="white"/>
+        </w:rPr>
+        <w:t xml:space="preserve"> player, </w:t>
+      </w:r>
+      <w:proofErr w:type="spellStart"/>
+      <w:r>
+        <w:rPr>
+          <w:rFonts w:ascii="Consolas" w:hAnsi="Consolas" w:cs="Consolas"/>
+          <w:color w:val="2B91AF"/>
+          <w:sz w:val="19"/>
+          <w:szCs w:val="19"/>
+          <w:highlight w:val="white"/>
+        </w:rPr>
+        <w:t>DiceValue</w:t>
+      </w:r>
+      <w:proofErr w:type="spellEnd"/>
+      <w:r>
+        <w:rPr>
+          <w:rFonts w:ascii="Consolas" w:hAnsi="Consolas" w:cs="Consolas"/>
+          <w:color w:val="000000"/>
+          <w:sz w:val="19"/>
+          <w:szCs w:val="19"/>
+          <w:highlight w:val="white"/>
+        </w:rPr>
+        <w:t xml:space="preserve"> pick, </w:t>
+      </w:r>
+      <w:proofErr w:type="spellStart"/>
+      <w:r>
+        <w:rPr>
+          <w:rFonts w:ascii="Consolas" w:hAnsi="Consolas" w:cs="Consolas"/>
+          <w:color w:val="0000FF"/>
+          <w:sz w:val="19"/>
+          <w:szCs w:val="19"/>
+          <w:highlight w:val="white"/>
+        </w:rPr>
+        <w:t>int</w:t>
+      </w:r>
+      <w:proofErr w:type="spellEnd"/>
+      <w:r>
+        <w:rPr>
+          <w:rFonts w:ascii="Consolas" w:hAnsi="Consolas" w:cs="Consolas"/>
+          <w:color w:val="000000"/>
+          <w:sz w:val="19"/>
+          <w:szCs w:val="19"/>
+          <w:highlight w:val="white"/>
+        </w:rPr>
+        <w:t xml:space="preserve"> bet)</w:t>
+      </w:r>
+    </w:p>
+    <w:p>
+      <w:pPr>
+        <w:autoSpaceDE w:val="0"/>
+        <w:autoSpaceDN w:val="0"/>
+        <w:adjustRightInd w:val="0"/>
+        <w:spacing w:after="0" w:line="240" w:lineRule="auto"/>
+        <w:rPr>
+          <w:rFonts w:ascii="Consolas" w:hAnsi="Consolas" w:cs="Consolas"/>
+          <w:color w:val="000000"/>
+          <w:sz w:val="19"/>
+          <w:szCs w:val="19"/>
+          <w:highlight w:val="white"/>
+        </w:rPr>
+      </w:pPr>
+      <w:r>
+        <w:rPr>
+          <w:rFonts w:ascii="Consolas" w:hAnsi="Consolas" w:cs="Consolas"/>
+          <w:color w:val="000000"/>
+          <w:sz w:val="19"/>
+          <w:szCs w:val="19"/>
+          <w:highlight w:val="white"/>
+        </w:rPr>
+        <w:t xml:space="preserve">        {</w:t>
+      </w:r>
+    </w:p>
+    <w:p>
+      <w:pPr>
+        <w:autoSpaceDE w:val="0"/>
+        <w:autoSpaceDN w:val="0"/>
+        <w:adjustRightInd w:val="0"/>
+        <w:spacing w:after="0" w:line="240" w:lineRule="auto"/>
+        <w:rPr>
+          <w:rFonts w:ascii="Consolas" w:hAnsi="Consolas" w:cs="Consolas"/>
+          <w:color w:val="000000"/>
+          <w:sz w:val="19"/>
+          <w:szCs w:val="19"/>
+          <w:highlight w:val="white"/>
+        </w:rPr>
+      </w:pPr>
+      <w:r>
+        <w:rPr>
+          <w:rFonts w:ascii="Consolas" w:hAnsi="Consolas" w:cs="Consolas"/>
+          <w:color w:val="000000"/>
+          <w:sz w:val="19"/>
+          <w:szCs w:val="19"/>
+          <w:highlight w:val="white"/>
+        </w:rPr>
+        <w:t xml:space="preserve">            </w:t>
+      </w:r>
+      <w:proofErr w:type="gramStart"/>
+      <w:r>
+        <w:rPr>
+          <w:rFonts w:ascii="Consolas" w:hAnsi="Consolas" w:cs="Consolas"/>
+          <w:color w:val="0000FF"/>
+          <w:sz w:val="19"/>
+          <w:szCs w:val="19"/>
+          <w:highlight w:val="white"/>
+        </w:rPr>
+        <w:t>using</w:t>
+      </w:r>
+      <w:proofErr w:type="gramEnd"/>
+      <w:r>
+        <w:rPr>
+          <w:rFonts w:ascii="Consolas" w:hAnsi="Consolas" w:cs="Consolas"/>
+          <w:color w:val="000000"/>
+          <w:sz w:val="19"/>
+          <w:szCs w:val="19"/>
+          <w:highlight w:val="white"/>
+        </w:rPr>
+        <w:t xml:space="preserve"> (</w:t>
+      </w:r>
+      <w:proofErr w:type="spellStart"/>
+      <w:r>
+        <w:rPr>
+          <w:rFonts w:ascii="Consolas" w:hAnsi="Consolas" w:cs="Consolas"/>
+          <w:color w:val="2B91AF"/>
+          <w:sz w:val="19"/>
+          <w:szCs w:val="19"/>
+          <w:highlight w:val="white"/>
+        </w:rPr>
+        <w:t>LogContext</w:t>
+      </w:r>
+      <w:r>
+        <w:rPr>
+          <w:rFonts w:ascii="Consolas" w:hAnsi="Consolas" w:cs="Consolas"/>
+          <w:color w:val="000000"/>
+          <w:sz w:val="19"/>
+          <w:szCs w:val="19"/>
+          <w:highlight w:val="white"/>
+        </w:rPr>
+        <w:t>.PushProperties</w:t>
+      </w:r>
+      <w:proofErr w:type="spellEnd"/>
+      <w:r>
+        <w:rPr>
+          <w:rFonts w:ascii="Consolas" w:hAnsi="Consolas" w:cs="Consolas"/>
+          <w:color w:val="000000"/>
+          <w:sz w:val="19"/>
+          <w:szCs w:val="19"/>
+          <w:highlight w:val="white"/>
+        </w:rPr>
+        <w:t>(</w:t>
+      </w:r>
+      <w:r>
+        <w:rPr>
+          <w:rFonts w:ascii="Consolas" w:hAnsi="Consolas" w:cs="Consolas"/>
+          <w:color w:val="0000FF"/>
+          <w:sz w:val="19"/>
+          <w:szCs w:val="19"/>
+          <w:highlight w:val="white"/>
+        </w:rPr>
+        <w:t>new</w:t>
+      </w:r>
+      <w:r>
+        <w:rPr>
+          <w:rFonts w:ascii="Consolas" w:hAnsi="Consolas" w:cs="Consolas"/>
+          <w:color w:val="000000"/>
+          <w:sz w:val="19"/>
+          <w:szCs w:val="19"/>
+          <w:highlight w:val="white"/>
+        </w:rPr>
+        <w:t xml:space="preserve"> </w:t>
+      </w:r>
+      <w:proofErr w:type="spellStart"/>
+      <w:r>
+        <w:rPr>
+          <w:rFonts w:ascii="Consolas" w:hAnsi="Consolas" w:cs="Consolas"/>
+          <w:color w:val="2B91AF"/>
+          <w:sz w:val="19"/>
+          <w:szCs w:val="19"/>
+          <w:highlight w:val="white"/>
+        </w:rPr>
+        <w:t>PropertyEnricher</w:t>
+      </w:r>
+      <w:proofErr w:type="spellEnd"/>
+      <w:r>
+        <w:rPr>
+          <w:rFonts w:ascii="Consolas" w:hAnsi="Consolas" w:cs="Consolas"/>
+          <w:color w:val="000000"/>
+          <w:sz w:val="19"/>
+          <w:szCs w:val="19"/>
+          <w:highlight w:val="white"/>
+        </w:rPr>
+        <w:t>(</w:t>
+      </w:r>
+      <w:r>
+        <w:rPr>
+          <w:rFonts w:ascii="Consolas" w:hAnsi="Consolas" w:cs="Consolas"/>
+          <w:color w:val="A31515"/>
+          <w:sz w:val="19"/>
+          <w:szCs w:val="19"/>
+          <w:highlight w:val="white"/>
+        </w:rPr>
+        <w:t>"Player"</w:t>
+      </w:r>
+      <w:r>
+        <w:rPr>
+          <w:rFonts w:ascii="Consolas" w:hAnsi="Consolas" w:cs="Consolas"/>
+          <w:color w:val="000000"/>
+          <w:sz w:val="19"/>
+          <w:szCs w:val="19"/>
+          <w:highlight w:val="white"/>
+        </w:rPr>
+        <w:t xml:space="preserve">, player, </w:t>
+      </w:r>
+      <w:r>
+        <w:rPr>
+          <w:rFonts w:ascii="Consolas" w:hAnsi="Consolas" w:cs="Consolas"/>
+          <w:color w:val="0000FF"/>
+          <w:sz w:val="19"/>
+          <w:szCs w:val="19"/>
+          <w:highlight w:val="white"/>
+        </w:rPr>
+        <w:t>true</w:t>
+      </w:r>
+      <w:r>
+        <w:rPr>
+          <w:rFonts w:ascii="Consolas" w:hAnsi="Consolas" w:cs="Consolas"/>
+          <w:color w:val="000000"/>
+          <w:sz w:val="19"/>
+          <w:szCs w:val="19"/>
+          <w:highlight w:val="white"/>
+        </w:rPr>
+        <w:t>)))</w:t>
+      </w:r>
+    </w:p>
+    <w:p>
+      <w:pPr>
+        <w:autoSpaceDE w:val="0"/>
+        <w:autoSpaceDN w:val="0"/>
+        <w:adjustRightInd w:val="0"/>
+        <w:spacing w:after="0" w:line="240" w:lineRule="auto"/>
+        <w:rPr>
+          <w:rFonts w:ascii="Consolas" w:hAnsi="Consolas" w:cs="Consolas"/>
+          <w:color w:val="000000"/>
+          <w:sz w:val="19"/>
+          <w:szCs w:val="19"/>
+          <w:highlight w:val="white"/>
+        </w:rPr>
+      </w:pPr>
+      <w:r>
+        <w:rPr>
+          <w:rFonts w:ascii="Consolas" w:hAnsi="Consolas" w:cs="Consolas"/>
+          <w:color w:val="000000"/>
+          <w:sz w:val="19"/>
+          <w:szCs w:val="19"/>
+          <w:highlight w:val="white"/>
+        </w:rPr>
+        <w:t xml:space="preserve">            {</w:t>
+      </w:r>
+    </w:p>
+    <w:p>
+      <w:pPr>
+        <w:autoSpaceDE w:val="0"/>
+        <w:autoSpaceDN w:val="0"/>
+        <w:adjustRightInd w:val="0"/>
+        <w:spacing w:after="0" w:line="240" w:lineRule="auto"/>
+        <w:rPr>
+          <w:rFonts w:ascii="Consolas" w:hAnsi="Consolas" w:cs="Consolas"/>
+          <w:color w:val="000000"/>
+          <w:sz w:val="19"/>
+          <w:szCs w:val="19"/>
+          <w:highlight w:val="white"/>
+        </w:rPr>
+      </w:pPr>
+      <w:r>
+        <w:rPr>
+          <w:rFonts w:ascii="Consolas" w:hAnsi="Consolas" w:cs="Consolas"/>
+          <w:color w:val="000000"/>
+          <w:sz w:val="19"/>
+          <w:szCs w:val="19"/>
+          <w:highlight w:val="white"/>
+        </w:rPr>
+        <w:t xml:space="preserve">                </w:t>
+      </w:r>
+      <w:proofErr w:type="spellStart"/>
+      <w:proofErr w:type="gramStart"/>
+      <w:r>
+        <w:rPr>
+          <w:rFonts w:ascii="Consolas" w:hAnsi="Consolas" w:cs="Consolas"/>
+          <w:color w:val="2B91AF"/>
+          <w:sz w:val="19"/>
+          <w:szCs w:val="19"/>
+          <w:highlight w:val="white"/>
+        </w:rPr>
+        <w:t>Log</w:t>
+      </w:r>
+      <w:r>
+        <w:rPr>
+          <w:rFonts w:ascii="Consolas" w:hAnsi="Consolas" w:cs="Consolas"/>
+          <w:color w:val="000000"/>
+          <w:sz w:val="19"/>
+          <w:szCs w:val="19"/>
+          <w:highlight w:val="white"/>
+        </w:rPr>
+        <w:t>.Information</w:t>
+      </w:r>
+      <w:proofErr w:type="spellEnd"/>
+      <w:r>
+        <w:rPr>
+          <w:rFonts w:ascii="Consolas" w:hAnsi="Consolas" w:cs="Consolas"/>
+          <w:color w:val="000000"/>
+          <w:sz w:val="19"/>
+          <w:szCs w:val="19"/>
+          <w:highlight w:val="white"/>
+        </w:rPr>
+        <w:t>(</w:t>
+      </w:r>
+      <w:proofErr w:type="gramEnd"/>
+      <w:r>
+        <w:rPr>
+          <w:rFonts w:ascii="Consolas" w:hAnsi="Consolas" w:cs="Consolas"/>
+          <w:color w:val="A31515"/>
+          <w:sz w:val="19"/>
+          <w:szCs w:val="19"/>
+          <w:highlight w:val="white"/>
+        </w:rPr>
+        <w:t>"Player {Name} has bet {Bet} on {Pick}</w:t>
+      </w:r>
+      <w:r>
+        <w:rPr>
+          <w:rFonts w:ascii="Consolas" w:hAnsi="Consolas" w:cs="Consolas"/>
+          <w:color w:val="FF007F"/>
+          <w:sz w:val="19"/>
+          <w:szCs w:val="19"/>
+          <w:highlight w:val="white"/>
+        </w:rPr>
+        <w:t>\</w:t>
+      </w:r>
+      <w:proofErr w:type="spellStart"/>
+      <w:r>
+        <w:rPr>
+          <w:rFonts w:ascii="Consolas" w:hAnsi="Consolas" w:cs="Consolas"/>
+          <w:color w:val="FF007F"/>
+          <w:sz w:val="19"/>
+          <w:szCs w:val="19"/>
+          <w:highlight w:val="white"/>
+        </w:rPr>
+        <w:t>t</w:t>
+      </w:r>
+      <w:r>
+        <w:rPr>
+          <w:rFonts w:ascii="Consolas" w:hAnsi="Consolas" w:cs="Consolas"/>
+          <w:color w:val="A31515"/>
+          <w:sz w:val="19"/>
+          <w:szCs w:val="19"/>
+          <w:highlight w:val="white"/>
+        </w:rPr>
+        <w:t>Balance</w:t>
+      </w:r>
+      <w:proofErr w:type="spellEnd"/>
+      <w:r>
+        <w:rPr>
+          <w:rFonts w:ascii="Consolas" w:hAnsi="Consolas" w:cs="Consolas"/>
+          <w:color w:val="A31515"/>
+          <w:sz w:val="19"/>
+          <w:szCs w:val="19"/>
+          <w:highlight w:val="white"/>
+        </w:rPr>
+        <w:t>: {Balance}"</w:t>
+      </w:r>
+      <w:r>
+        <w:rPr>
+          <w:rFonts w:ascii="Consolas" w:hAnsi="Consolas" w:cs="Consolas"/>
+          <w:color w:val="000000"/>
+          <w:sz w:val="19"/>
+          <w:szCs w:val="19"/>
+          <w:highlight w:val="white"/>
+        </w:rPr>
+        <w:t xml:space="preserve">, </w:t>
+      </w:r>
+      <w:proofErr w:type="spellStart"/>
+      <w:r>
+        <w:rPr>
+          <w:rFonts w:ascii="Consolas" w:hAnsi="Consolas" w:cs="Consolas"/>
+          <w:color w:val="000000"/>
+          <w:sz w:val="19"/>
+          <w:szCs w:val="19"/>
+          <w:highlight w:val="white"/>
+        </w:rPr>
+        <w:t>player.Name</w:t>
+      </w:r>
+      <w:proofErr w:type="spellEnd"/>
+      <w:r>
+        <w:rPr>
+          <w:rFonts w:ascii="Consolas" w:hAnsi="Consolas" w:cs="Consolas"/>
+          <w:color w:val="000000"/>
+          <w:sz w:val="19"/>
+          <w:szCs w:val="19"/>
+          <w:highlight w:val="white"/>
+        </w:rPr>
+        <w:t xml:space="preserve">, bet, pick, </w:t>
+      </w:r>
+      <w:proofErr w:type="spellStart"/>
+      <w:r>
+        <w:rPr>
+          <w:rFonts w:ascii="Consolas" w:hAnsi="Consolas" w:cs="Consolas"/>
+          <w:color w:val="000000"/>
+          <w:sz w:val="19"/>
+          <w:szCs w:val="19"/>
+          <w:highlight w:val="white"/>
+        </w:rPr>
+        <w:t>player.Balance</w:t>
+      </w:r>
+      <w:proofErr w:type="spellEnd"/>
+      <w:r>
+        <w:rPr>
+          <w:rFonts w:ascii="Consolas" w:hAnsi="Consolas" w:cs="Consolas"/>
+          <w:color w:val="000000"/>
+          <w:sz w:val="19"/>
+          <w:szCs w:val="19"/>
+          <w:highlight w:val="white"/>
+        </w:rPr>
+        <w:t>);</w:t>
+      </w:r>
+    </w:p>
+    <w:p>
+      <w:pPr>
+        <w:autoSpaceDE w:val="0"/>
+        <w:autoSpaceDN w:val="0"/>
+        <w:adjustRightInd w:val="0"/>
+        <w:spacing w:after="0" w:line="240" w:lineRule="auto"/>
+        <w:rPr>
+          <w:rFonts w:ascii="Consolas" w:hAnsi="Consolas" w:cs="Consolas"/>
+          <w:color w:val="000000"/>
+          <w:sz w:val="19"/>
+          <w:szCs w:val="19"/>
+          <w:highlight w:val="white"/>
+        </w:rPr>
+      </w:pPr>
+      <w:r>
+        <w:rPr>
+          <w:rFonts w:ascii="Consolas" w:hAnsi="Consolas" w:cs="Consolas"/>
+          <w:color w:val="000000"/>
+          <w:sz w:val="19"/>
+          <w:szCs w:val="19"/>
+          <w:highlight w:val="white"/>
+        </w:rPr>
+        <w:t xml:space="preserve">            }</w:t>
+      </w:r>
+    </w:p>
+    <w:p>
+      <w:pPr>
+        <w:autoSpaceDE w:val="0"/>
+        <w:autoSpaceDN w:val="0"/>
+        <w:adjustRightInd w:val="0"/>
+        <w:spacing w:after="0" w:line="240" w:lineRule="auto"/>
+        <w:rPr>
+          <w:rFonts w:ascii="Consolas" w:hAnsi="Consolas" w:cs="Consolas"/>
+          <w:color w:val="000000"/>
+          <w:sz w:val="19"/>
+          <w:szCs w:val="19"/>
+          <w:highlight w:val="white"/>
+        </w:rPr>
+      </w:pPr>
+    </w:p>
+    <w:p>
+      <w:pPr>
+        <w:autoSpaceDE w:val="0"/>
+        <w:autoSpaceDN w:val="0"/>
+        <w:adjustRightInd w:val="0"/>
+        <w:spacing w:after="0" w:line="240" w:lineRule="auto"/>
+        <w:rPr>
+          <w:rFonts w:ascii="Consolas" w:hAnsi="Consolas" w:cs="Consolas"/>
+          <w:color w:val="000000"/>
+          <w:sz w:val="19"/>
+          <w:szCs w:val="19"/>
+          <w:highlight w:val="white"/>
+        </w:rPr>
+      </w:pPr>
+      <w:r>
+        <w:rPr>
+          <w:rFonts w:ascii="Consolas" w:hAnsi="Consolas" w:cs="Consolas"/>
+          <w:color w:val="000000"/>
+          <w:sz w:val="19"/>
+          <w:szCs w:val="19"/>
+          <w:highlight w:val="white"/>
+        </w:rPr>
+        <w:t xml:space="preserve">            </w:t>
+      </w:r>
+      <w:proofErr w:type="gramStart"/>
+      <w:r>
+        <w:rPr>
+          <w:rFonts w:ascii="Consolas" w:hAnsi="Consolas" w:cs="Consolas"/>
+          <w:color w:val="0000FF"/>
+          <w:sz w:val="19"/>
+          <w:szCs w:val="19"/>
+          <w:highlight w:val="white"/>
+        </w:rPr>
+        <w:t>if</w:t>
+      </w:r>
+      <w:proofErr w:type="gramEnd"/>
+      <w:r>
+        <w:rPr>
+          <w:rFonts w:ascii="Consolas" w:hAnsi="Consolas" w:cs="Consolas"/>
+          <w:color w:val="000000"/>
+          <w:sz w:val="19"/>
+          <w:szCs w:val="19"/>
+          <w:highlight w:val="white"/>
+        </w:rPr>
+        <w:t xml:space="preserve"> (player == </w:t>
+      </w:r>
+      <w:r>
+        <w:rPr>
+          <w:rFonts w:ascii="Consolas" w:hAnsi="Consolas" w:cs="Consolas"/>
+          <w:color w:val="0000FF"/>
+          <w:sz w:val="19"/>
+          <w:szCs w:val="19"/>
+          <w:highlight w:val="white"/>
+        </w:rPr>
+        <w:t>null</w:t>
+      </w:r>
+      <w:r>
+        <w:rPr>
+          <w:rFonts w:ascii="Consolas" w:hAnsi="Consolas" w:cs="Consolas"/>
+          <w:color w:val="000000"/>
+          <w:sz w:val="19"/>
+          <w:szCs w:val="19"/>
+          <w:highlight w:val="white"/>
+        </w:rPr>
+        <w:t xml:space="preserve">) </w:t>
+      </w:r>
+      <w:r>
+        <w:rPr>
+          <w:rFonts w:ascii="Consolas" w:hAnsi="Consolas" w:cs="Consolas"/>
+          <w:color w:val="0000FF"/>
+          <w:sz w:val="19"/>
+          <w:szCs w:val="19"/>
+          <w:highlight w:val="white"/>
+        </w:rPr>
+        <w:t>throw</w:t>
+      </w:r>
+      <w:r>
+        <w:rPr>
+          <w:rFonts w:ascii="Consolas" w:hAnsi="Consolas" w:cs="Consolas"/>
+          <w:color w:val="000000"/>
+          <w:sz w:val="19"/>
+          <w:szCs w:val="19"/>
+          <w:highlight w:val="white"/>
+        </w:rPr>
+        <w:t xml:space="preserve"> </w:t>
+      </w:r>
+      <w:r>
+        <w:rPr>
+          <w:rFonts w:ascii="Consolas" w:hAnsi="Consolas" w:cs="Consolas"/>
+          <w:color w:val="0000FF"/>
+          <w:sz w:val="19"/>
+          <w:szCs w:val="19"/>
+          <w:highlight w:val="white"/>
+        </w:rPr>
+        <w:t>new</w:t>
+      </w:r>
+      <w:r>
+        <w:rPr>
+          <w:rFonts w:ascii="Consolas" w:hAnsi="Consolas" w:cs="Consolas"/>
+          <w:color w:val="000000"/>
+          <w:sz w:val="19"/>
+          <w:szCs w:val="19"/>
+          <w:highlight w:val="white"/>
+        </w:rPr>
+        <w:t xml:space="preserve"> </w:t>
+      </w:r>
+      <w:proofErr w:type="spellStart"/>
+      <w:r>
+        <w:rPr>
+          <w:rFonts w:ascii="Consolas" w:hAnsi="Consolas" w:cs="Consolas"/>
+          <w:color w:val="2B91AF"/>
+          <w:sz w:val="19"/>
+          <w:szCs w:val="19"/>
+          <w:highlight w:val="white"/>
+        </w:rPr>
+        <w:t>ArgumentException</w:t>
+      </w:r>
+      <w:proofErr w:type="spellEnd"/>
+      <w:r>
+        <w:rPr>
+          <w:rFonts w:ascii="Consolas" w:hAnsi="Consolas" w:cs="Consolas"/>
+          <w:color w:val="000000"/>
+          <w:sz w:val="19"/>
+          <w:szCs w:val="19"/>
+          <w:highlight w:val="white"/>
+        </w:rPr>
+        <w:t>(</w:t>
+      </w:r>
+      <w:r>
+        <w:rPr>
+          <w:rFonts w:ascii="Consolas" w:hAnsi="Consolas" w:cs="Consolas"/>
+          <w:color w:val="A31515"/>
+          <w:sz w:val="19"/>
+          <w:szCs w:val="19"/>
+          <w:highlight w:val="white"/>
+        </w:rPr>
+        <w:t>"Player cannot be null"</w:t>
+      </w:r>
+      <w:r>
+        <w:rPr>
+          <w:rFonts w:ascii="Consolas" w:hAnsi="Consolas" w:cs="Consolas"/>
+          <w:color w:val="000000"/>
+          <w:sz w:val="19"/>
+          <w:szCs w:val="19"/>
+          <w:highlight w:val="white"/>
+        </w:rPr>
+        <w:t>);</w:t>
+      </w:r>
+    </w:p>
+    <w:p>
+      <w:pPr>
+        <w:autoSpaceDE w:val="0"/>
+        <w:autoSpaceDN w:val="0"/>
+        <w:adjustRightInd w:val="0"/>
+        <w:spacing w:after="0" w:line="240" w:lineRule="auto"/>
+        <w:rPr>
+          <w:rFonts w:ascii="Consolas" w:hAnsi="Consolas" w:cs="Consolas"/>
+          <w:color w:val="000000"/>
+          <w:sz w:val="19"/>
+          <w:szCs w:val="19"/>
+          <w:highlight w:val="white"/>
+        </w:rPr>
+      </w:pPr>
+      <w:r>
+        <w:rPr>
+          <w:rFonts w:ascii="Consolas" w:hAnsi="Consolas" w:cs="Consolas"/>
+          <w:color w:val="000000"/>
+          <w:sz w:val="19"/>
+          <w:szCs w:val="19"/>
+          <w:highlight w:val="white"/>
+        </w:rPr>
+        <w:t xml:space="preserve">            </w:t>
+      </w:r>
+      <w:proofErr w:type="gramStart"/>
+      <w:r>
+        <w:rPr>
+          <w:rFonts w:ascii="Consolas" w:hAnsi="Consolas" w:cs="Consolas"/>
+          <w:color w:val="0000FF"/>
+          <w:sz w:val="19"/>
+          <w:szCs w:val="19"/>
+          <w:highlight w:val="white"/>
+        </w:rPr>
+        <w:t>if</w:t>
+      </w:r>
+      <w:proofErr w:type="gramEnd"/>
+      <w:r>
+        <w:rPr>
+          <w:rFonts w:ascii="Consolas" w:hAnsi="Consolas" w:cs="Consolas"/>
+          <w:color w:val="000000"/>
+          <w:sz w:val="19"/>
+          <w:szCs w:val="19"/>
+          <w:highlight w:val="white"/>
+        </w:rPr>
+        <w:t xml:space="preserve"> (player == </w:t>
+      </w:r>
+      <w:r>
+        <w:rPr>
+          <w:rFonts w:ascii="Consolas" w:hAnsi="Consolas" w:cs="Consolas"/>
+          <w:color w:val="0000FF"/>
+          <w:sz w:val="19"/>
+          <w:szCs w:val="19"/>
+          <w:highlight w:val="white"/>
+        </w:rPr>
+        <w:t>null</w:t>
+      </w:r>
+      <w:r>
+        <w:rPr>
+          <w:rFonts w:ascii="Consolas" w:hAnsi="Consolas" w:cs="Consolas"/>
+          <w:color w:val="000000"/>
+          <w:sz w:val="19"/>
+          <w:szCs w:val="19"/>
+          <w:highlight w:val="white"/>
+        </w:rPr>
+        <w:t xml:space="preserve">) </w:t>
+      </w:r>
+      <w:r>
+        <w:rPr>
+          <w:rFonts w:ascii="Consolas" w:hAnsi="Consolas" w:cs="Consolas"/>
+          <w:color w:val="0000FF"/>
+          <w:sz w:val="19"/>
+          <w:szCs w:val="19"/>
+          <w:highlight w:val="white"/>
+        </w:rPr>
+        <w:t>throw</w:t>
+      </w:r>
+      <w:r>
+        <w:rPr>
+          <w:rFonts w:ascii="Consolas" w:hAnsi="Consolas" w:cs="Consolas"/>
+          <w:color w:val="000000"/>
+          <w:sz w:val="19"/>
+          <w:szCs w:val="19"/>
+          <w:highlight w:val="white"/>
+        </w:rPr>
+        <w:t xml:space="preserve"> </w:t>
+      </w:r>
+      <w:r>
+        <w:rPr>
+          <w:rFonts w:ascii="Consolas" w:hAnsi="Consolas" w:cs="Consolas"/>
+          <w:color w:val="0000FF"/>
+          <w:sz w:val="19"/>
+          <w:szCs w:val="19"/>
+          <w:highlight w:val="white"/>
+        </w:rPr>
+        <w:t>new</w:t>
+      </w:r>
+      <w:r>
+        <w:rPr>
+          <w:rFonts w:ascii="Consolas" w:hAnsi="Consolas" w:cs="Consolas"/>
+          <w:color w:val="000000"/>
+          <w:sz w:val="19"/>
+          <w:szCs w:val="19"/>
+          <w:highlight w:val="white"/>
+        </w:rPr>
+        <w:t xml:space="preserve"> </w:t>
+      </w:r>
+      <w:proofErr w:type="spellStart"/>
+      <w:r>
+        <w:rPr>
+          <w:rFonts w:ascii="Consolas" w:hAnsi="Consolas" w:cs="Consolas"/>
+          <w:color w:val="2B91AF"/>
+          <w:sz w:val="19"/>
+          <w:szCs w:val="19"/>
+          <w:highlight w:val="white"/>
+        </w:rPr>
+        <w:t>ArgumentException</w:t>
+      </w:r>
+      <w:proofErr w:type="spellEnd"/>
+      <w:r>
+        <w:rPr>
+          <w:rFonts w:ascii="Consolas" w:hAnsi="Consolas" w:cs="Consolas"/>
+          <w:color w:val="000000"/>
+          <w:sz w:val="19"/>
+          <w:szCs w:val="19"/>
+          <w:highlight w:val="white"/>
+        </w:rPr>
+        <w:t>(</w:t>
+      </w:r>
+      <w:r>
+        <w:rPr>
+          <w:rFonts w:ascii="Consolas" w:hAnsi="Consolas" w:cs="Consolas"/>
+          <w:color w:val="A31515"/>
+          <w:sz w:val="19"/>
+          <w:szCs w:val="19"/>
+          <w:highlight w:val="white"/>
+        </w:rPr>
+        <w:t>"Pick cannot be null"</w:t>
+      </w:r>
+      <w:r>
+        <w:rPr>
+          <w:rFonts w:ascii="Consolas" w:hAnsi="Consolas" w:cs="Consolas"/>
+          <w:color w:val="000000"/>
+          <w:sz w:val="19"/>
+          <w:szCs w:val="19"/>
+          <w:highlight w:val="white"/>
+        </w:rPr>
+        <w:t>);</w:t>
+      </w:r>
+    </w:p>
+    <w:p>
+      <w:pPr>
+        <w:autoSpaceDE w:val="0"/>
+        <w:autoSpaceDN w:val="0"/>
+        <w:adjustRightInd w:val="0"/>
+        <w:spacing w:after="0" w:line="240" w:lineRule="auto"/>
+        <w:rPr>
+          <w:rFonts w:ascii="Consolas" w:hAnsi="Consolas" w:cs="Consolas"/>
+          <w:color w:val="000000"/>
+          <w:sz w:val="19"/>
+          <w:szCs w:val="19"/>
+          <w:highlight w:val="white"/>
+        </w:rPr>
+      </w:pPr>
+      <w:r>
+        <w:rPr>
+          <w:rFonts w:ascii="Consolas" w:hAnsi="Consolas" w:cs="Consolas"/>
+          <w:color w:val="000000"/>
+          <w:sz w:val="19"/>
+          <w:szCs w:val="19"/>
+          <w:highlight w:val="white"/>
+        </w:rPr>
+        <w:t xml:space="preserve">            </w:t>
+      </w:r>
+      <w:proofErr w:type="gramStart"/>
+      <w:r>
+        <w:rPr>
+          <w:rFonts w:ascii="Consolas" w:hAnsi="Consolas" w:cs="Consolas"/>
+          <w:color w:val="0000FF"/>
+          <w:sz w:val="19"/>
+          <w:szCs w:val="19"/>
+          <w:highlight w:val="white"/>
+        </w:rPr>
+        <w:t>if</w:t>
+      </w:r>
+      <w:proofErr w:type="gramEnd"/>
+      <w:r>
+        <w:rPr>
+          <w:rFonts w:ascii="Consolas" w:hAnsi="Consolas" w:cs="Consolas"/>
+          <w:color w:val="000000"/>
+          <w:sz w:val="19"/>
+          <w:szCs w:val="19"/>
+          <w:highlight w:val="white"/>
+        </w:rPr>
+        <w:t xml:space="preserve"> (bet &lt; 0) </w:t>
+      </w:r>
+      <w:r>
+        <w:rPr>
+          <w:rFonts w:ascii="Consolas" w:hAnsi="Consolas" w:cs="Consolas"/>
+          <w:color w:val="0000FF"/>
+          <w:sz w:val="19"/>
+          <w:szCs w:val="19"/>
+          <w:highlight w:val="white"/>
+        </w:rPr>
+        <w:t>throw</w:t>
+      </w:r>
+      <w:r>
+        <w:rPr>
+          <w:rFonts w:ascii="Consolas" w:hAnsi="Consolas" w:cs="Consolas"/>
+          <w:color w:val="000000"/>
+          <w:sz w:val="19"/>
+          <w:szCs w:val="19"/>
+          <w:highlight w:val="white"/>
+        </w:rPr>
+        <w:t xml:space="preserve"> </w:t>
+      </w:r>
+      <w:r>
+        <w:rPr>
+          <w:rFonts w:ascii="Consolas" w:hAnsi="Consolas" w:cs="Consolas"/>
+          <w:color w:val="0000FF"/>
+          <w:sz w:val="19"/>
+          <w:szCs w:val="19"/>
+          <w:highlight w:val="white"/>
+        </w:rPr>
+        <w:t>new</w:t>
+      </w:r>
+      <w:r>
+        <w:rPr>
+          <w:rFonts w:ascii="Consolas" w:hAnsi="Consolas" w:cs="Consolas"/>
+          <w:color w:val="000000"/>
+          <w:sz w:val="19"/>
+          <w:szCs w:val="19"/>
+          <w:highlight w:val="white"/>
+        </w:rPr>
+        <w:t xml:space="preserve"> </w:t>
+      </w:r>
+      <w:proofErr w:type="spellStart"/>
+      <w:r>
+        <w:rPr>
+          <w:rFonts w:ascii="Consolas" w:hAnsi="Consolas" w:cs="Consolas"/>
+          <w:color w:val="2B91AF"/>
+          <w:sz w:val="19"/>
+          <w:szCs w:val="19"/>
+          <w:highlight w:val="white"/>
+        </w:rPr>
+        <w:t>ArgumentException</w:t>
+      </w:r>
+      <w:proofErr w:type="spellEnd"/>
+      <w:r>
+        <w:rPr>
+          <w:rFonts w:ascii="Consolas" w:hAnsi="Consolas" w:cs="Consolas"/>
+          <w:color w:val="000000"/>
+          <w:sz w:val="19"/>
+          <w:szCs w:val="19"/>
+          <w:highlight w:val="white"/>
+        </w:rPr>
+        <w:t>(</w:t>
+      </w:r>
+      <w:r>
+        <w:rPr>
+          <w:rFonts w:ascii="Consolas" w:hAnsi="Consolas" w:cs="Consolas"/>
+          <w:color w:val="A31515"/>
+          <w:sz w:val="19"/>
+          <w:szCs w:val="19"/>
+          <w:highlight w:val="white"/>
+        </w:rPr>
+        <w:t>"Bet cannot be negative"</w:t>
+      </w:r>
+      <w:r>
+        <w:rPr>
+          <w:rFonts w:ascii="Consolas" w:hAnsi="Consolas" w:cs="Consolas"/>
+          <w:color w:val="000000"/>
+          <w:sz w:val="19"/>
+          <w:szCs w:val="19"/>
+          <w:highlight w:val="white"/>
+        </w:rPr>
+        <w:t>);</w:t>
+      </w:r>
+    </w:p>
+    <w:p>
+      <w:pPr>
+        <w:autoSpaceDE w:val="0"/>
+        <w:autoSpaceDN w:val="0"/>
+        <w:adjustRightInd w:val="0"/>
+        <w:spacing w:after="0" w:line="240" w:lineRule="auto"/>
+        <w:rPr>
+          <w:rFonts w:ascii="Consolas" w:hAnsi="Consolas" w:cs="Consolas"/>
+          <w:color w:val="000000"/>
+          <w:sz w:val="19"/>
+          <w:szCs w:val="19"/>
+          <w:highlight w:val="white"/>
+        </w:rPr>
+      </w:pPr>
+    </w:p>
+    <w:p>
+      <w:pPr>
+        <w:autoSpaceDE w:val="0"/>
+        <w:autoSpaceDN w:val="0"/>
+        <w:adjustRightInd w:val="0"/>
+        <w:spacing w:after="0" w:line="240" w:lineRule="auto"/>
+        <w:rPr>
+          <w:rFonts w:ascii="Consolas" w:hAnsi="Consolas" w:cs="Consolas"/>
+          <w:color w:val="000000"/>
+          <w:sz w:val="19"/>
+          <w:szCs w:val="19"/>
+          <w:highlight w:val="white"/>
+        </w:rPr>
+      </w:pPr>
+      <w:r>
+        <w:rPr>
+          <w:rFonts w:ascii="Consolas" w:hAnsi="Consolas" w:cs="Consolas"/>
+          <w:color w:val="000000"/>
+          <w:sz w:val="19"/>
+          <w:szCs w:val="19"/>
+          <w:highlight w:val="white"/>
+        </w:rPr>
+        <w:t xml:space="preserve">            </w:t>
+      </w:r>
+      <w:proofErr w:type="spellStart"/>
+      <w:proofErr w:type="gramStart"/>
+      <w:r>
+        <w:rPr>
+          <w:rFonts w:ascii="Consolas" w:hAnsi="Consolas" w:cs="Consolas"/>
+          <w:color w:val="2B91AF"/>
+          <w:sz w:val="19"/>
+          <w:szCs w:val="19"/>
+          <w:highlight w:val="white"/>
+        </w:rPr>
+        <w:t>Log</w:t>
+      </w:r>
+      <w:r>
+        <w:rPr>
+          <w:rFonts w:ascii="Consolas" w:hAnsi="Consolas" w:cs="Consolas"/>
+          <w:color w:val="000000"/>
+          <w:sz w:val="19"/>
+          <w:szCs w:val="19"/>
+          <w:highlight w:val="white"/>
+        </w:rPr>
+        <w:t>.Information</w:t>
+      </w:r>
+      <w:proofErr w:type="spellEnd"/>
+      <w:r>
+        <w:rPr>
+          <w:rFonts w:ascii="Consolas" w:hAnsi="Consolas" w:cs="Consolas"/>
+          <w:color w:val="000000"/>
+          <w:sz w:val="19"/>
+          <w:szCs w:val="19"/>
+          <w:highlight w:val="white"/>
+        </w:rPr>
+        <w:t>(</w:t>
+      </w:r>
+      <w:proofErr w:type="gramEnd"/>
+      <w:r>
+        <w:rPr>
+          <w:rFonts w:ascii="Consolas" w:hAnsi="Consolas" w:cs="Consolas"/>
+          <w:color w:val="A31515"/>
+          <w:sz w:val="19"/>
+          <w:szCs w:val="19"/>
+          <w:highlight w:val="white"/>
+        </w:rPr>
+        <w:t>"Deducting bet"</w:t>
+      </w:r>
+      <w:r>
+        <w:rPr>
+          <w:rFonts w:ascii="Consolas" w:hAnsi="Consolas" w:cs="Consolas"/>
+          <w:color w:val="000000"/>
+          <w:sz w:val="19"/>
+          <w:szCs w:val="19"/>
+          <w:highlight w:val="white"/>
+        </w:rPr>
+        <w:t>);</w:t>
+      </w:r>
+    </w:p>
+    <w:p>
+      <w:pPr>
+        <w:autoSpaceDE w:val="0"/>
+        <w:autoSpaceDN w:val="0"/>
+        <w:adjustRightInd w:val="0"/>
+        <w:spacing w:after="0" w:line="240" w:lineRule="auto"/>
+        <w:rPr>
+          <w:rFonts w:ascii="Consolas" w:hAnsi="Consolas" w:cs="Consolas"/>
+          <w:color w:val="000000"/>
+          <w:sz w:val="19"/>
+          <w:szCs w:val="19"/>
+          <w:highlight w:val="white"/>
+        </w:rPr>
+      </w:pPr>
+      <w:r>
+        <w:rPr>
+          <w:rFonts w:ascii="Consolas" w:hAnsi="Consolas" w:cs="Consolas"/>
+          <w:color w:val="000000"/>
+          <w:sz w:val="19"/>
+          <w:szCs w:val="19"/>
+          <w:highlight w:val="white"/>
+        </w:rPr>
+        <w:t xml:space="preserve">            </w:t>
+      </w:r>
+      <w:proofErr w:type="spellStart"/>
+      <w:proofErr w:type="gramStart"/>
+      <w:r>
+        <w:rPr>
+          <w:rFonts w:ascii="Consolas" w:hAnsi="Consolas" w:cs="Consolas"/>
+          <w:color w:val="000000"/>
+          <w:sz w:val="19"/>
+          <w:szCs w:val="19"/>
+          <w:highlight w:val="white"/>
+        </w:rPr>
+        <w:t>player.takeBet</w:t>
+      </w:r>
+      <w:proofErr w:type="spellEnd"/>
+      <w:r>
+        <w:rPr>
+          <w:rFonts w:ascii="Consolas" w:hAnsi="Consolas" w:cs="Consolas"/>
+          <w:color w:val="000000"/>
+          <w:sz w:val="19"/>
+          <w:szCs w:val="19"/>
+          <w:highlight w:val="white"/>
+        </w:rPr>
+        <w:t>(</w:t>
+      </w:r>
+      <w:proofErr w:type="gramEnd"/>
+      <w:r>
+        <w:rPr>
+          <w:rFonts w:ascii="Consolas" w:hAnsi="Consolas" w:cs="Consolas"/>
+          <w:color w:val="000000"/>
+          <w:sz w:val="19"/>
+          <w:szCs w:val="19"/>
+          <w:highlight w:val="white"/>
+        </w:rPr>
+        <w:t>bet);</w:t>
+      </w:r>
+    </w:p>
+    <w:p>
+      <w:pPr>
+        <w:autoSpaceDE w:val="0"/>
+        <w:autoSpaceDN w:val="0"/>
+        <w:adjustRightInd w:val="0"/>
+        <w:spacing w:after="0" w:line="240" w:lineRule="auto"/>
+        <w:rPr>
+          <w:rFonts w:ascii="Consolas" w:hAnsi="Consolas" w:cs="Consolas"/>
+          <w:color w:val="000000"/>
+          <w:sz w:val="19"/>
+          <w:szCs w:val="19"/>
+          <w:highlight w:val="white"/>
+        </w:rPr>
+      </w:pPr>
+      <w:r>
+        <w:rPr>
+          <w:rFonts w:ascii="Consolas" w:hAnsi="Consolas" w:cs="Consolas"/>
+          <w:color w:val="000000"/>
+          <w:sz w:val="19"/>
+          <w:szCs w:val="19"/>
+          <w:highlight w:val="white"/>
+        </w:rPr>
+        <w:t xml:space="preserve">            </w:t>
+      </w:r>
+      <w:proofErr w:type="spellStart"/>
+      <w:proofErr w:type="gramStart"/>
+      <w:r>
+        <w:rPr>
+          <w:rFonts w:ascii="Consolas" w:hAnsi="Consolas" w:cs="Consolas"/>
+          <w:color w:val="2B91AF"/>
+          <w:sz w:val="19"/>
+          <w:szCs w:val="19"/>
+          <w:highlight w:val="white"/>
+        </w:rPr>
+        <w:t>Log</w:t>
+      </w:r>
+      <w:r>
+        <w:rPr>
+          <w:rFonts w:ascii="Consolas" w:hAnsi="Consolas" w:cs="Consolas"/>
+          <w:color w:val="000000"/>
+          <w:sz w:val="19"/>
+          <w:szCs w:val="19"/>
+          <w:highlight w:val="white"/>
+        </w:rPr>
+        <w:t>.Information</w:t>
+      </w:r>
+      <w:proofErr w:type="spellEnd"/>
+      <w:r>
+        <w:rPr>
+          <w:rFonts w:ascii="Consolas" w:hAnsi="Consolas" w:cs="Consolas"/>
+          <w:color w:val="000000"/>
+          <w:sz w:val="19"/>
+          <w:szCs w:val="19"/>
+          <w:highlight w:val="white"/>
+        </w:rPr>
+        <w:t>(</w:t>
+      </w:r>
+      <w:proofErr w:type="gramEnd"/>
+      <w:r>
+        <w:rPr>
+          <w:rFonts w:ascii="Consolas" w:hAnsi="Consolas" w:cs="Consolas"/>
+          <w:color w:val="A31515"/>
+          <w:sz w:val="19"/>
+          <w:szCs w:val="19"/>
+          <w:highlight w:val="white"/>
+        </w:rPr>
+        <w:t>"Balance: {Balance}"</w:t>
+      </w:r>
+      <w:r>
+        <w:rPr>
+          <w:rFonts w:ascii="Consolas" w:hAnsi="Consolas" w:cs="Consolas"/>
+          <w:color w:val="000000"/>
+          <w:sz w:val="19"/>
+          <w:szCs w:val="19"/>
+          <w:highlight w:val="white"/>
+        </w:rPr>
+        <w:t xml:space="preserve">, </w:t>
+      </w:r>
+      <w:proofErr w:type="spellStart"/>
+      <w:r>
+        <w:rPr>
+          <w:rFonts w:ascii="Consolas" w:hAnsi="Consolas" w:cs="Consolas"/>
+          <w:color w:val="000000"/>
+          <w:sz w:val="19"/>
+          <w:szCs w:val="19"/>
+          <w:highlight w:val="white"/>
+        </w:rPr>
+        <w:t>player.Balance</w:t>
+      </w:r>
+      <w:proofErr w:type="spellEnd"/>
+      <w:r>
+        <w:rPr>
+          <w:rFonts w:ascii="Consolas" w:hAnsi="Consolas" w:cs="Consolas"/>
+          <w:color w:val="000000"/>
+          <w:sz w:val="19"/>
+          <w:szCs w:val="19"/>
+          <w:highlight w:val="white"/>
+        </w:rPr>
+        <w:t>);</w:t>
+      </w:r>
+    </w:p>
+    <w:p>
+      <w:pPr>
+        <w:autoSpaceDE w:val="0"/>
+        <w:autoSpaceDN w:val="0"/>
+        <w:adjustRightInd w:val="0"/>
+        <w:spacing w:after="0" w:line="240" w:lineRule="auto"/>
+        <w:rPr>
+          <w:rFonts w:ascii="Consolas" w:hAnsi="Consolas" w:cs="Consolas"/>
+          <w:color w:val="000000"/>
+          <w:sz w:val="19"/>
+          <w:szCs w:val="19"/>
+          <w:highlight w:val="white"/>
+        </w:rPr>
+      </w:pPr>
+    </w:p>
+    <w:p>
+      <w:pPr>
+        <w:autoSpaceDE w:val="0"/>
+        <w:autoSpaceDN w:val="0"/>
+        <w:adjustRightInd w:val="0"/>
+        <w:spacing w:after="0" w:line="240" w:lineRule="auto"/>
+        <w:rPr>
+          <w:rFonts w:ascii="Consolas" w:hAnsi="Consolas" w:cs="Consolas"/>
+          <w:color w:val="000000"/>
+          <w:sz w:val="19"/>
+          <w:szCs w:val="19"/>
+          <w:highlight w:val="white"/>
+        </w:rPr>
+      </w:pPr>
+      <w:r>
+        <w:rPr>
+          <w:rFonts w:ascii="Consolas" w:hAnsi="Consolas" w:cs="Consolas"/>
+          <w:color w:val="000000"/>
+          <w:sz w:val="19"/>
+          <w:szCs w:val="19"/>
+          <w:highlight w:val="white"/>
+        </w:rPr>
+        <w:t xml:space="preserve">            </w:t>
+      </w:r>
+      <w:proofErr w:type="spellStart"/>
+      <w:proofErr w:type="gramStart"/>
+      <w:r>
+        <w:rPr>
+          <w:rFonts w:ascii="Consolas" w:hAnsi="Consolas" w:cs="Consolas"/>
+          <w:color w:val="0000FF"/>
+          <w:sz w:val="19"/>
+          <w:szCs w:val="19"/>
+          <w:highlight w:val="white"/>
+        </w:rPr>
+        <w:t>int</w:t>
+      </w:r>
+      <w:proofErr w:type="spellEnd"/>
+      <w:proofErr w:type="gramEnd"/>
+      <w:r>
+        <w:rPr>
+          <w:rFonts w:ascii="Consolas" w:hAnsi="Consolas" w:cs="Consolas"/>
+          <w:color w:val="000000"/>
+          <w:sz w:val="19"/>
+          <w:szCs w:val="19"/>
+          <w:highlight w:val="white"/>
+        </w:rPr>
+        <w:t xml:space="preserve"> matches = 0;</w:t>
+      </w:r>
+    </w:p>
+    <w:p>
+      <w:pPr>
+        <w:autoSpaceDE w:val="0"/>
+        <w:autoSpaceDN w:val="0"/>
+        <w:adjustRightInd w:val="0"/>
+        <w:spacing w:after="0" w:line="240" w:lineRule="auto"/>
+        <w:rPr>
+          <w:rFonts w:ascii="Consolas" w:hAnsi="Consolas" w:cs="Consolas"/>
+          <w:color w:val="000000"/>
+          <w:sz w:val="19"/>
+          <w:szCs w:val="19"/>
+          <w:highlight w:val="white"/>
+        </w:rPr>
+      </w:pPr>
+      <w:r>
+        <w:rPr>
+          <w:rFonts w:ascii="Consolas" w:hAnsi="Consolas" w:cs="Consolas"/>
+          <w:color w:val="000000"/>
+          <w:sz w:val="19"/>
+          <w:szCs w:val="19"/>
+          <w:highlight w:val="white"/>
+        </w:rPr>
+        <w:t xml:space="preserve">            </w:t>
+      </w:r>
+      <w:proofErr w:type="gramStart"/>
+      <w:r>
+        <w:rPr>
+          <w:rFonts w:ascii="Consolas" w:hAnsi="Consolas" w:cs="Consolas"/>
+          <w:color w:val="0000FF"/>
+          <w:sz w:val="19"/>
+          <w:szCs w:val="19"/>
+          <w:highlight w:val="white"/>
+        </w:rPr>
+        <w:t>for</w:t>
+      </w:r>
+      <w:proofErr w:type="gramEnd"/>
+      <w:r>
+        <w:rPr>
+          <w:rFonts w:ascii="Consolas" w:hAnsi="Consolas" w:cs="Consolas"/>
+          <w:color w:val="000000"/>
+          <w:sz w:val="19"/>
+          <w:szCs w:val="19"/>
+          <w:highlight w:val="white"/>
+        </w:rPr>
+        <w:t xml:space="preserve"> (</w:t>
+      </w:r>
+      <w:proofErr w:type="spellStart"/>
+      <w:r>
+        <w:rPr>
+          <w:rFonts w:ascii="Consolas" w:hAnsi="Consolas" w:cs="Consolas"/>
+          <w:color w:val="0000FF"/>
+          <w:sz w:val="19"/>
+          <w:szCs w:val="19"/>
+          <w:highlight w:val="white"/>
+        </w:rPr>
+        <w:t>int</w:t>
+      </w:r>
+      <w:proofErr w:type="spellEnd"/>
+      <w:r>
+        <w:rPr>
+          <w:rFonts w:ascii="Consolas" w:hAnsi="Consolas" w:cs="Consolas"/>
+          <w:color w:val="000000"/>
+          <w:sz w:val="19"/>
+          <w:szCs w:val="19"/>
+          <w:highlight w:val="white"/>
+        </w:rPr>
+        <w:t xml:space="preserve"> </w:t>
+      </w:r>
+      <w:proofErr w:type="spellStart"/>
+      <w:r>
+        <w:rPr>
+          <w:rFonts w:ascii="Consolas" w:hAnsi="Consolas" w:cs="Consolas"/>
+          <w:color w:val="000000"/>
+          <w:sz w:val="19"/>
+          <w:szCs w:val="19"/>
+          <w:highlight w:val="white"/>
+        </w:rPr>
+        <w:t>i</w:t>
+      </w:r>
+      <w:proofErr w:type="spellEnd"/>
+      <w:r>
+        <w:rPr>
+          <w:rFonts w:ascii="Consolas" w:hAnsi="Consolas" w:cs="Consolas"/>
+          <w:color w:val="000000"/>
+          <w:sz w:val="19"/>
+          <w:szCs w:val="19"/>
+          <w:highlight w:val="white"/>
+        </w:rPr>
+        <w:t xml:space="preserve"> = 0; </w:t>
+      </w:r>
+      <w:proofErr w:type="spellStart"/>
+      <w:r>
+        <w:rPr>
+          <w:rFonts w:ascii="Consolas" w:hAnsi="Consolas" w:cs="Consolas"/>
+          <w:color w:val="000000"/>
+          <w:sz w:val="19"/>
+          <w:szCs w:val="19"/>
+          <w:highlight w:val="white"/>
+        </w:rPr>
+        <w:t>i</w:t>
+      </w:r>
+      <w:proofErr w:type="spellEnd"/>
+      <w:r>
+        <w:rPr>
+          <w:rFonts w:ascii="Consolas" w:hAnsi="Consolas" w:cs="Consolas"/>
+          <w:color w:val="000000"/>
+          <w:sz w:val="19"/>
+          <w:szCs w:val="19"/>
+          <w:highlight w:val="white"/>
+        </w:rPr>
+        <w:t xml:space="preserve"> &lt; </w:t>
+      </w:r>
+      <w:proofErr w:type="spellStart"/>
+      <w:r>
+        <w:rPr>
+          <w:rFonts w:ascii="Consolas" w:hAnsi="Consolas" w:cs="Consolas"/>
+          <w:color w:val="000000"/>
+          <w:sz w:val="19"/>
+          <w:szCs w:val="19"/>
+          <w:highlight w:val="white"/>
+        </w:rPr>
+        <w:t>dice.Count</w:t>
+      </w:r>
+      <w:proofErr w:type="spellEnd"/>
+      <w:r>
+        <w:rPr>
+          <w:rFonts w:ascii="Consolas" w:hAnsi="Consolas" w:cs="Consolas"/>
+          <w:color w:val="000000"/>
+          <w:sz w:val="19"/>
+          <w:szCs w:val="19"/>
+          <w:highlight w:val="white"/>
+        </w:rPr>
+        <w:t xml:space="preserve">; </w:t>
+      </w:r>
+      <w:proofErr w:type="spellStart"/>
+      <w:r>
+        <w:rPr>
+          <w:rFonts w:ascii="Consolas" w:hAnsi="Consolas" w:cs="Consolas"/>
+          <w:color w:val="000000"/>
+          <w:sz w:val="19"/>
+          <w:szCs w:val="19"/>
+          <w:highlight w:val="white"/>
+        </w:rPr>
+        <w:t>i</w:t>
+      </w:r>
+      <w:proofErr w:type="spellEnd"/>
+      <w:r>
+        <w:rPr>
+          <w:rFonts w:ascii="Consolas" w:hAnsi="Consolas" w:cs="Consolas"/>
+          <w:color w:val="000000"/>
+          <w:sz w:val="19"/>
+          <w:szCs w:val="19"/>
+          <w:highlight w:val="white"/>
+        </w:rPr>
+        <w:t>++)</w:t>
+      </w:r>
+    </w:p>
+    <w:p>
+      <w:pPr>
+        <w:autoSpaceDE w:val="0"/>
+        <w:autoSpaceDN w:val="0"/>
+        <w:adjustRightInd w:val="0"/>
+        <w:spacing w:after="0" w:line="240" w:lineRule="auto"/>
+        <w:rPr>
+          <w:rFonts w:ascii="Consolas" w:hAnsi="Consolas" w:cs="Consolas"/>
+          <w:color w:val="000000"/>
+          <w:sz w:val="19"/>
+          <w:szCs w:val="19"/>
+          <w:highlight w:val="white"/>
+        </w:rPr>
+      </w:pPr>
+      <w:r>
+        <w:rPr>
+          <w:rFonts w:ascii="Consolas" w:hAnsi="Consolas" w:cs="Consolas"/>
+          <w:color w:val="000000"/>
+          <w:sz w:val="19"/>
+          <w:szCs w:val="19"/>
+          <w:highlight w:val="white"/>
+        </w:rPr>
+        <w:t xml:space="preserve">            {</w:t>
+      </w:r>
+    </w:p>
+    <w:p>
+      <w:pPr>
+        <w:autoSpaceDE w:val="0"/>
+        <w:autoSpaceDN w:val="0"/>
+        <w:adjustRightInd w:val="0"/>
+        <w:spacing w:after="0" w:line="240" w:lineRule="auto"/>
+        <w:rPr>
+          <w:rFonts w:ascii="Consolas" w:hAnsi="Consolas" w:cs="Consolas"/>
+          <w:color w:val="000000"/>
+          <w:sz w:val="19"/>
+          <w:szCs w:val="19"/>
+          <w:highlight w:val="white"/>
+        </w:rPr>
+      </w:pPr>
+      <w:r>
+        <w:rPr>
+          <w:rFonts w:ascii="Consolas" w:hAnsi="Consolas" w:cs="Consolas"/>
+          <w:color w:val="000000"/>
+          <w:sz w:val="19"/>
+          <w:szCs w:val="19"/>
+          <w:highlight w:val="white"/>
+        </w:rPr>
+        <w:t xml:space="preserve">                </w:t>
+      </w:r>
+      <w:proofErr w:type="gramStart"/>
+      <w:r>
+        <w:rPr>
+          <w:rFonts w:ascii="Consolas" w:hAnsi="Consolas" w:cs="Consolas"/>
+          <w:color w:val="000000"/>
+          <w:sz w:val="19"/>
+          <w:szCs w:val="19"/>
+          <w:highlight w:val="white"/>
+        </w:rPr>
+        <w:t>dice[</w:t>
+      </w:r>
+      <w:proofErr w:type="spellStart"/>
+      <w:proofErr w:type="gramEnd"/>
+      <w:r>
+        <w:rPr>
+          <w:rFonts w:ascii="Consolas" w:hAnsi="Consolas" w:cs="Consolas"/>
+          <w:color w:val="000000"/>
+          <w:sz w:val="19"/>
+          <w:szCs w:val="19"/>
+          <w:highlight w:val="white"/>
+        </w:rPr>
+        <w:t>i</w:t>
+      </w:r>
+      <w:proofErr w:type="spellEnd"/>
+      <w:r>
+        <w:rPr>
+          <w:rFonts w:ascii="Consolas" w:hAnsi="Consolas" w:cs="Consolas"/>
+          <w:color w:val="000000"/>
+          <w:sz w:val="19"/>
+          <w:szCs w:val="19"/>
+          <w:highlight w:val="white"/>
+        </w:rPr>
+        <w:t>].roll();</w:t>
+      </w:r>
+    </w:p>
+    <w:p>
+      <w:pPr>
+        <w:autoSpaceDE w:val="0"/>
+        <w:autoSpaceDN w:val="0"/>
+        <w:adjustRightInd w:val="0"/>
+        <w:spacing w:after="0" w:line="240" w:lineRule="auto"/>
+        <w:rPr>
+          <w:rFonts w:ascii="Consolas" w:hAnsi="Consolas" w:cs="Consolas"/>
+          <w:color w:val="000000"/>
+          <w:sz w:val="19"/>
+          <w:szCs w:val="19"/>
+          <w:highlight w:val="white"/>
+        </w:rPr>
+      </w:pPr>
+      <w:r>
+        <w:rPr>
+          <w:rFonts w:ascii="Consolas" w:hAnsi="Consolas" w:cs="Consolas"/>
+          <w:color w:val="000000"/>
+          <w:sz w:val="19"/>
+          <w:szCs w:val="19"/>
+          <w:highlight w:val="white"/>
+        </w:rPr>
+        <w:t xml:space="preserve">                </w:t>
+      </w:r>
+      <w:proofErr w:type="spellStart"/>
+      <w:proofErr w:type="gramStart"/>
+      <w:r>
+        <w:rPr>
+          <w:rFonts w:ascii="Consolas" w:hAnsi="Consolas" w:cs="Consolas"/>
+          <w:color w:val="2B91AF"/>
+          <w:sz w:val="19"/>
+          <w:szCs w:val="19"/>
+          <w:highlight w:val="white"/>
+        </w:rPr>
+        <w:t>Log</w:t>
+      </w:r>
+      <w:r>
+        <w:rPr>
+          <w:rFonts w:ascii="Consolas" w:hAnsi="Consolas" w:cs="Consolas"/>
+          <w:color w:val="000000"/>
+          <w:sz w:val="19"/>
+          <w:szCs w:val="19"/>
+          <w:highlight w:val="white"/>
+        </w:rPr>
+        <w:t>.Information</w:t>
+      </w:r>
+      <w:proofErr w:type="spellEnd"/>
+      <w:r>
+        <w:rPr>
+          <w:rFonts w:ascii="Consolas" w:hAnsi="Consolas" w:cs="Consolas"/>
+          <w:color w:val="000000"/>
+          <w:sz w:val="19"/>
+          <w:szCs w:val="19"/>
+          <w:highlight w:val="white"/>
+        </w:rPr>
+        <w:t>(</w:t>
+      </w:r>
+      <w:proofErr w:type="gramEnd"/>
+      <w:r>
+        <w:rPr>
+          <w:rFonts w:ascii="Consolas" w:hAnsi="Consolas" w:cs="Consolas"/>
+          <w:color w:val="A31515"/>
+          <w:sz w:val="19"/>
+          <w:szCs w:val="19"/>
+          <w:highlight w:val="white"/>
+        </w:rPr>
+        <w:t>"Dice {Number} is a {Roll}"</w:t>
+      </w:r>
+      <w:r>
+        <w:rPr>
+          <w:rFonts w:ascii="Consolas" w:hAnsi="Consolas" w:cs="Consolas"/>
+          <w:color w:val="000000"/>
+          <w:sz w:val="19"/>
+          <w:szCs w:val="19"/>
+          <w:highlight w:val="white"/>
+        </w:rPr>
+        <w:t xml:space="preserve">, </w:t>
+      </w:r>
+      <w:proofErr w:type="spellStart"/>
+      <w:r>
+        <w:rPr>
+          <w:rFonts w:ascii="Consolas" w:hAnsi="Consolas" w:cs="Consolas"/>
+          <w:color w:val="000000"/>
+          <w:sz w:val="19"/>
+          <w:szCs w:val="19"/>
+          <w:highlight w:val="white"/>
+        </w:rPr>
+        <w:t>i</w:t>
+      </w:r>
+      <w:proofErr w:type="spellEnd"/>
+      <w:r>
+        <w:rPr>
+          <w:rFonts w:ascii="Consolas" w:hAnsi="Consolas" w:cs="Consolas"/>
+          <w:color w:val="000000"/>
+          <w:sz w:val="19"/>
+          <w:szCs w:val="19"/>
+          <w:highlight w:val="white"/>
+        </w:rPr>
+        <w:t>, values[</w:t>
+      </w:r>
+      <w:proofErr w:type="spellStart"/>
+      <w:r>
+        <w:rPr>
+          <w:rFonts w:ascii="Consolas" w:hAnsi="Consolas" w:cs="Consolas"/>
+          <w:color w:val="000000"/>
+          <w:sz w:val="19"/>
+          <w:szCs w:val="19"/>
+          <w:highlight w:val="white"/>
+        </w:rPr>
+        <w:t>i</w:t>
+      </w:r>
+      <w:proofErr w:type="spellEnd"/>
+      <w:r>
+        <w:rPr>
+          <w:rFonts w:ascii="Consolas" w:hAnsi="Consolas" w:cs="Consolas"/>
+          <w:color w:val="000000"/>
+          <w:sz w:val="19"/>
+          <w:szCs w:val="19"/>
+          <w:highlight w:val="white"/>
+        </w:rPr>
+        <w:t>]);</w:t>
+      </w:r>
+    </w:p>
+    <w:p>
+      <w:pPr>
+        <w:autoSpaceDE w:val="0"/>
+        <w:autoSpaceDN w:val="0"/>
+        <w:adjustRightInd w:val="0"/>
+        <w:spacing w:after="0" w:line="240" w:lineRule="auto"/>
+        <w:rPr>
+          <w:rFonts w:ascii="Consolas" w:hAnsi="Consolas" w:cs="Consolas"/>
+          <w:color w:val="000000"/>
+          <w:sz w:val="19"/>
+          <w:szCs w:val="19"/>
+          <w:highlight w:val="white"/>
+        </w:rPr>
+      </w:pPr>
+      <w:r>
+        <w:rPr>
+          <w:rFonts w:ascii="Consolas" w:hAnsi="Consolas" w:cs="Consolas"/>
+          <w:color w:val="000000"/>
+          <w:sz w:val="19"/>
+          <w:szCs w:val="19"/>
+          <w:highlight w:val="white"/>
+        </w:rPr>
+        <w:t xml:space="preserve">                </w:t>
+      </w:r>
+      <w:proofErr w:type="gramStart"/>
+      <w:r>
+        <w:rPr>
+          <w:rFonts w:ascii="Consolas" w:hAnsi="Consolas" w:cs="Consolas"/>
+          <w:color w:val="0000FF"/>
+          <w:sz w:val="19"/>
+          <w:szCs w:val="19"/>
+          <w:highlight w:val="white"/>
+        </w:rPr>
+        <w:t>if</w:t>
+      </w:r>
+      <w:proofErr w:type="gramEnd"/>
+      <w:r>
+        <w:rPr>
+          <w:rFonts w:ascii="Consolas" w:hAnsi="Consolas" w:cs="Consolas"/>
+          <w:color w:val="000000"/>
+          <w:sz w:val="19"/>
+          <w:szCs w:val="19"/>
+          <w:highlight w:val="white"/>
+        </w:rPr>
+        <w:t xml:space="preserve"> (values[</w:t>
+      </w:r>
+      <w:proofErr w:type="spellStart"/>
+      <w:r>
+        <w:rPr>
+          <w:rFonts w:ascii="Consolas" w:hAnsi="Consolas" w:cs="Consolas"/>
+          <w:color w:val="000000"/>
+          <w:sz w:val="19"/>
+          <w:szCs w:val="19"/>
+          <w:highlight w:val="white"/>
+        </w:rPr>
+        <w:t>i</w:t>
+      </w:r>
+      <w:proofErr w:type="spellEnd"/>
+      <w:r>
+        <w:rPr>
+          <w:rFonts w:ascii="Consolas" w:hAnsi="Consolas" w:cs="Consolas"/>
+          <w:color w:val="000000"/>
+          <w:sz w:val="19"/>
+          <w:szCs w:val="19"/>
+          <w:highlight w:val="white"/>
+        </w:rPr>
+        <w:t>].Equals(pick))</w:t>
+      </w:r>
+    </w:p>
+    <w:p>
+      <w:pPr>
+        <w:autoSpaceDE w:val="0"/>
+        <w:autoSpaceDN w:val="0"/>
+        <w:adjustRightInd w:val="0"/>
+        <w:spacing w:after="0" w:line="240" w:lineRule="auto"/>
+        <w:rPr>
+          <w:rFonts w:ascii="Consolas" w:hAnsi="Consolas" w:cs="Consolas"/>
+          <w:color w:val="000000"/>
+          <w:sz w:val="19"/>
+          <w:szCs w:val="19"/>
+          <w:highlight w:val="white"/>
+        </w:rPr>
+      </w:pPr>
+      <w:r>
+        <w:rPr>
+          <w:rFonts w:ascii="Consolas" w:hAnsi="Consolas" w:cs="Consolas"/>
+          <w:color w:val="000000"/>
+          <w:sz w:val="19"/>
+          <w:szCs w:val="19"/>
+          <w:highlight w:val="white"/>
+        </w:rPr>
+        <w:t xml:space="preserve">                {</w:t>
+      </w:r>
+    </w:p>
+    <w:p>
+      <w:pPr>
+        <w:autoSpaceDE w:val="0"/>
+        <w:autoSpaceDN w:val="0"/>
+        <w:adjustRightInd w:val="0"/>
+        <w:spacing w:after="0" w:line="240" w:lineRule="auto"/>
+        <w:rPr>
+          <w:rFonts w:ascii="Consolas" w:hAnsi="Consolas" w:cs="Consolas"/>
+          <w:color w:val="000000"/>
+          <w:sz w:val="19"/>
+          <w:szCs w:val="19"/>
+          <w:highlight w:val="white"/>
+        </w:rPr>
+      </w:pPr>
+      <w:r>
+        <w:rPr>
+          <w:rFonts w:ascii="Consolas" w:hAnsi="Consolas" w:cs="Consolas"/>
+          <w:color w:val="000000"/>
+          <w:sz w:val="19"/>
+          <w:szCs w:val="19"/>
+          <w:highlight w:val="white"/>
+        </w:rPr>
+        <w:t xml:space="preserve">                    </w:t>
+      </w:r>
+      <w:proofErr w:type="gramStart"/>
+      <w:r>
+        <w:rPr>
+          <w:rFonts w:ascii="Consolas" w:hAnsi="Consolas" w:cs="Consolas"/>
+          <w:color w:val="000000"/>
+          <w:sz w:val="19"/>
+          <w:szCs w:val="19"/>
+          <w:highlight w:val="white"/>
+        </w:rPr>
+        <w:t>matches</w:t>
+      </w:r>
+      <w:proofErr w:type="gramEnd"/>
+      <w:r>
+        <w:rPr>
+          <w:rFonts w:ascii="Consolas" w:hAnsi="Consolas" w:cs="Consolas"/>
+          <w:color w:val="000000"/>
+          <w:sz w:val="19"/>
+          <w:szCs w:val="19"/>
+          <w:highlight w:val="white"/>
+        </w:rPr>
+        <w:t xml:space="preserve"> += 1;</w:t>
+      </w:r>
+    </w:p>
+    <w:p>
+      <w:pPr>
+        <w:autoSpaceDE w:val="0"/>
+        <w:autoSpaceDN w:val="0"/>
+        <w:adjustRightInd w:val="0"/>
+        <w:spacing w:after="0" w:line="240" w:lineRule="auto"/>
+        <w:rPr>
+          <w:rFonts w:ascii="Consolas" w:hAnsi="Consolas" w:cs="Consolas"/>
+          <w:color w:val="000000"/>
+          <w:sz w:val="19"/>
+          <w:szCs w:val="19"/>
+          <w:highlight w:val="white"/>
+        </w:rPr>
+      </w:pPr>
+      <w:r>
+        <w:rPr>
+          <w:rFonts w:ascii="Consolas" w:hAnsi="Consolas" w:cs="Consolas"/>
+          <w:color w:val="000000"/>
+          <w:sz w:val="19"/>
+          <w:szCs w:val="19"/>
+          <w:highlight w:val="white"/>
+        </w:rPr>
+        <w:t xml:space="preserve">                    </w:t>
+      </w:r>
+      <w:proofErr w:type="spellStart"/>
+      <w:proofErr w:type="gramStart"/>
+      <w:r>
+        <w:rPr>
+          <w:rFonts w:ascii="Consolas" w:hAnsi="Consolas" w:cs="Consolas"/>
+          <w:color w:val="2B91AF"/>
+          <w:sz w:val="19"/>
+          <w:szCs w:val="19"/>
+          <w:highlight w:val="white"/>
+        </w:rPr>
+        <w:t>Log</w:t>
+      </w:r>
+      <w:r>
+        <w:rPr>
+          <w:rFonts w:ascii="Consolas" w:hAnsi="Consolas" w:cs="Consolas"/>
+          <w:color w:val="000000"/>
+          <w:sz w:val="19"/>
+          <w:szCs w:val="19"/>
+          <w:highlight w:val="white"/>
+        </w:rPr>
+        <w:t>.Information</w:t>
+      </w:r>
+      <w:proofErr w:type="spellEnd"/>
+      <w:r>
+        <w:rPr>
+          <w:rFonts w:ascii="Consolas" w:hAnsi="Consolas" w:cs="Consolas"/>
+          <w:color w:val="000000"/>
+          <w:sz w:val="19"/>
+          <w:szCs w:val="19"/>
+          <w:highlight w:val="white"/>
+        </w:rPr>
+        <w:t>(</w:t>
+      </w:r>
+      <w:proofErr w:type="gramEnd"/>
+      <w:r>
+        <w:rPr>
+          <w:rFonts w:ascii="Consolas" w:hAnsi="Consolas" w:cs="Consolas"/>
+          <w:color w:val="A31515"/>
+          <w:sz w:val="19"/>
+          <w:szCs w:val="19"/>
+          <w:highlight w:val="white"/>
+        </w:rPr>
+        <w:t>"Match!"</w:t>
+      </w:r>
+      <w:r>
+        <w:rPr>
+          <w:rFonts w:ascii="Consolas" w:hAnsi="Consolas" w:cs="Consolas"/>
+          <w:color w:val="000000"/>
+          <w:sz w:val="19"/>
+          <w:szCs w:val="19"/>
+          <w:highlight w:val="white"/>
+        </w:rPr>
+        <w:t>);</w:t>
+      </w:r>
+    </w:p>
+    <w:p>
+      <w:pPr>
+        <w:autoSpaceDE w:val="0"/>
+        <w:autoSpaceDN w:val="0"/>
+        <w:adjustRightInd w:val="0"/>
+        <w:spacing w:after="0" w:line="240" w:lineRule="auto"/>
+        <w:rPr>
+          <w:rFonts w:ascii="Consolas" w:hAnsi="Consolas" w:cs="Consolas"/>
+          <w:color w:val="000000"/>
+          <w:sz w:val="19"/>
+          <w:szCs w:val="19"/>
+          <w:highlight w:val="white"/>
+        </w:rPr>
+      </w:pPr>
+      <w:r>
+        <w:rPr>
+          <w:rFonts w:ascii="Consolas" w:hAnsi="Consolas" w:cs="Consolas"/>
+          <w:color w:val="000000"/>
+          <w:sz w:val="19"/>
+          <w:szCs w:val="19"/>
+          <w:highlight w:val="white"/>
+        </w:rPr>
+        <w:t xml:space="preserve">                }</w:t>
+      </w:r>
+    </w:p>
+    <w:p>
+      <w:pPr>
+        <w:autoSpaceDE w:val="0"/>
+        <w:autoSpaceDN w:val="0"/>
+        <w:adjustRightInd w:val="0"/>
+        <w:spacing w:after="0" w:line="240" w:lineRule="auto"/>
+        <w:rPr>
+          <w:rFonts w:ascii="Consolas" w:hAnsi="Consolas" w:cs="Consolas"/>
+          <w:color w:val="000000"/>
+          <w:sz w:val="19"/>
+          <w:szCs w:val="19"/>
+          <w:highlight w:val="white"/>
+        </w:rPr>
+      </w:pPr>
+      <w:r>
+        <w:rPr>
+          <w:rFonts w:ascii="Consolas" w:hAnsi="Consolas" w:cs="Consolas"/>
+          <w:color w:val="000000"/>
+          <w:sz w:val="19"/>
+          <w:szCs w:val="19"/>
+          <w:highlight w:val="white"/>
+        </w:rPr>
+        <w:t xml:space="preserve">                </w:t>
+      </w:r>
+      <w:proofErr w:type="gramStart"/>
+      <w:r>
+        <w:rPr>
+          <w:rFonts w:ascii="Consolas" w:hAnsi="Consolas" w:cs="Consolas"/>
+          <w:color w:val="0000FF"/>
+          <w:sz w:val="19"/>
+          <w:szCs w:val="19"/>
+          <w:highlight w:val="white"/>
+        </w:rPr>
+        <w:t>else</w:t>
+      </w:r>
+      <w:proofErr w:type="gramEnd"/>
+    </w:p>
+    <w:p>
+      <w:pPr>
+        <w:autoSpaceDE w:val="0"/>
+        <w:autoSpaceDN w:val="0"/>
+        <w:adjustRightInd w:val="0"/>
+        <w:spacing w:after="0" w:line="240" w:lineRule="auto"/>
+        <w:rPr>
+          <w:rFonts w:ascii="Consolas" w:hAnsi="Consolas" w:cs="Consolas"/>
+          <w:color w:val="000000"/>
+          <w:sz w:val="19"/>
+          <w:szCs w:val="19"/>
+          <w:highlight w:val="white"/>
+        </w:rPr>
+      </w:pPr>
+      <w:r>
+        <w:rPr>
+          <w:rFonts w:ascii="Consolas" w:hAnsi="Consolas" w:cs="Consolas"/>
+          <w:color w:val="000000"/>
+          <w:sz w:val="19"/>
+          <w:szCs w:val="19"/>
+          <w:highlight w:val="white"/>
+        </w:rPr>
+        <w:t xml:space="preserve">                {</w:t>
+      </w:r>
+    </w:p>
+    <w:p>
+      <w:pPr>
+        <w:autoSpaceDE w:val="0"/>
+        <w:autoSpaceDN w:val="0"/>
+        <w:adjustRightInd w:val="0"/>
+        <w:spacing w:after="0" w:line="240" w:lineRule="auto"/>
+        <w:rPr>
+          <w:rFonts w:ascii="Consolas" w:hAnsi="Consolas" w:cs="Consolas"/>
+          <w:color w:val="000000"/>
+          <w:sz w:val="19"/>
+          <w:szCs w:val="19"/>
+          <w:highlight w:val="white"/>
+        </w:rPr>
+      </w:pPr>
+      <w:r>
+        <w:rPr>
+          <w:rFonts w:ascii="Consolas" w:hAnsi="Consolas" w:cs="Consolas"/>
+          <w:color w:val="000000"/>
+          <w:sz w:val="19"/>
+          <w:szCs w:val="19"/>
+          <w:highlight w:val="white"/>
+        </w:rPr>
+        <w:t xml:space="preserve">                    </w:t>
+      </w:r>
+      <w:proofErr w:type="spellStart"/>
+      <w:proofErr w:type="gramStart"/>
+      <w:r>
+        <w:rPr>
+          <w:rFonts w:ascii="Consolas" w:hAnsi="Consolas" w:cs="Consolas"/>
+          <w:color w:val="2B91AF"/>
+          <w:sz w:val="19"/>
+          <w:szCs w:val="19"/>
+          <w:highlight w:val="white"/>
+        </w:rPr>
+        <w:t>Log</w:t>
+      </w:r>
+      <w:r>
+        <w:rPr>
+          <w:rFonts w:ascii="Consolas" w:hAnsi="Consolas" w:cs="Consolas"/>
+          <w:color w:val="000000"/>
+          <w:sz w:val="19"/>
+          <w:szCs w:val="19"/>
+          <w:highlight w:val="white"/>
+        </w:rPr>
+        <w:t>.Information</w:t>
+      </w:r>
+      <w:proofErr w:type="spellEnd"/>
+      <w:r>
+        <w:rPr>
+          <w:rFonts w:ascii="Consolas" w:hAnsi="Consolas" w:cs="Consolas"/>
+          <w:color w:val="000000"/>
+          <w:sz w:val="19"/>
+          <w:szCs w:val="19"/>
+          <w:highlight w:val="white"/>
+        </w:rPr>
+        <w:t>(</w:t>
+      </w:r>
+      <w:proofErr w:type="gramEnd"/>
+      <w:r>
+        <w:rPr>
+          <w:rFonts w:ascii="Consolas" w:hAnsi="Consolas" w:cs="Consolas"/>
+          <w:color w:val="A31515"/>
+          <w:sz w:val="19"/>
+          <w:szCs w:val="19"/>
+          <w:highlight w:val="white"/>
+        </w:rPr>
+        <w:t>"Not a Match!"</w:t>
+      </w:r>
+      <w:r>
+        <w:rPr>
+          <w:rFonts w:ascii="Consolas" w:hAnsi="Consolas" w:cs="Consolas"/>
+          <w:color w:val="000000"/>
+          <w:sz w:val="19"/>
+          <w:szCs w:val="19"/>
+          <w:highlight w:val="white"/>
+        </w:rPr>
+        <w:t>);</w:t>
+      </w:r>
+    </w:p>
+    <w:p>
+      <w:pPr>
+        <w:autoSpaceDE w:val="0"/>
+        <w:autoSpaceDN w:val="0"/>
+        <w:adjustRightInd w:val="0"/>
+        <w:spacing w:after="0" w:line="240" w:lineRule="auto"/>
+        <w:rPr>
+          <w:rFonts w:ascii="Consolas" w:hAnsi="Consolas" w:cs="Consolas"/>
+          <w:color w:val="000000"/>
+          <w:sz w:val="19"/>
+          <w:szCs w:val="19"/>
+          <w:highlight w:val="white"/>
+        </w:rPr>
+      </w:pPr>
+      <w:r>
+        <w:rPr>
+          <w:rFonts w:ascii="Consolas" w:hAnsi="Consolas" w:cs="Consolas"/>
+          <w:color w:val="000000"/>
+          <w:sz w:val="19"/>
+          <w:szCs w:val="19"/>
+          <w:highlight w:val="white"/>
+        </w:rPr>
+        <w:t xml:space="preserve">                }</w:t>
+      </w:r>
+    </w:p>
+    <w:p>
+      <w:pPr>
+        <w:autoSpaceDE w:val="0"/>
+        <w:autoSpaceDN w:val="0"/>
+        <w:adjustRightInd w:val="0"/>
+        <w:spacing w:after="0" w:line="240" w:lineRule="auto"/>
+        <w:rPr>
+          <w:rFonts w:ascii="Consolas" w:hAnsi="Consolas" w:cs="Consolas"/>
+          <w:color w:val="000000"/>
+          <w:sz w:val="19"/>
+          <w:szCs w:val="19"/>
+          <w:highlight w:val="white"/>
+        </w:rPr>
+      </w:pPr>
+      <w:r>
+        <w:rPr>
+          <w:rFonts w:ascii="Consolas" w:hAnsi="Consolas" w:cs="Consolas"/>
+          <w:color w:val="000000"/>
+          <w:sz w:val="19"/>
+          <w:szCs w:val="19"/>
+          <w:highlight w:val="white"/>
+        </w:rPr>
+        <w:t xml:space="preserve">            }</w:t>
+      </w:r>
+    </w:p>
+    <w:p>
+      <w:pPr>
+        <w:autoSpaceDE w:val="0"/>
+        <w:autoSpaceDN w:val="0"/>
+        <w:adjustRightInd w:val="0"/>
+        <w:spacing w:after="0" w:line="240" w:lineRule="auto"/>
+        <w:rPr>
+          <w:rFonts w:ascii="Consolas" w:hAnsi="Consolas" w:cs="Consolas"/>
+          <w:color w:val="000000"/>
+          <w:sz w:val="19"/>
+          <w:szCs w:val="19"/>
+          <w:highlight w:val="white"/>
+        </w:rPr>
+      </w:pPr>
+    </w:p>
+    <w:p>
+      <w:pPr>
+        <w:autoSpaceDE w:val="0"/>
+        <w:autoSpaceDN w:val="0"/>
+        <w:adjustRightInd w:val="0"/>
+        <w:spacing w:after="0" w:line="240" w:lineRule="auto"/>
+        <w:rPr>
+          <w:rFonts w:ascii="Consolas" w:hAnsi="Consolas" w:cs="Consolas"/>
+          <w:color w:val="000000"/>
+          <w:sz w:val="19"/>
+          <w:szCs w:val="19"/>
+          <w:highlight w:val="white"/>
+        </w:rPr>
+      </w:pPr>
+      <w:r>
+        <w:rPr>
+          <w:rFonts w:ascii="Consolas" w:hAnsi="Consolas" w:cs="Consolas"/>
+          <w:color w:val="000000"/>
+          <w:sz w:val="19"/>
+          <w:szCs w:val="19"/>
+          <w:highlight w:val="white"/>
+        </w:rPr>
+        <w:t xml:space="preserve">            </w:t>
+      </w:r>
+      <w:proofErr w:type="spellStart"/>
+      <w:proofErr w:type="gramStart"/>
+      <w:r>
+        <w:rPr>
+          <w:rFonts w:ascii="Consolas" w:hAnsi="Consolas" w:cs="Consolas"/>
+          <w:color w:val="0000FF"/>
+          <w:sz w:val="19"/>
+          <w:szCs w:val="19"/>
+          <w:highlight w:val="white"/>
+        </w:rPr>
+        <w:t>int</w:t>
+      </w:r>
+      <w:proofErr w:type="spellEnd"/>
+      <w:proofErr w:type="gramEnd"/>
+      <w:r>
+        <w:rPr>
+          <w:rFonts w:ascii="Consolas" w:hAnsi="Consolas" w:cs="Consolas"/>
+          <w:color w:val="000000"/>
+          <w:sz w:val="19"/>
+          <w:szCs w:val="19"/>
+          <w:highlight w:val="white"/>
+        </w:rPr>
+        <w:t xml:space="preserve"> winnings = matches * bet;</w:t>
+      </w:r>
+    </w:p>
+    <w:p>
+      <w:pPr>
+        <w:autoSpaceDE w:val="0"/>
+        <w:autoSpaceDN w:val="0"/>
+        <w:adjustRightInd w:val="0"/>
+        <w:spacing w:after="0" w:line="240" w:lineRule="auto"/>
+        <w:rPr>
+          <w:rFonts w:ascii="Consolas" w:hAnsi="Consolas" w:cs="Consolas"/>
+          <w:color w:val="000000"/>
+          <w:sz w:val="19"/>
+          <w:szCs w:val="19"/>
+          <w:highlight w:val="white"/>
+        </w:rPr>
+      </w:pPr>
+      <w:r>
+        <w:rPr>
+          <w:rFonts w:ascii="Consolas" w:hAnsi="Consolas" w:cs="Consolas"/>
+          <w:color w:val="000000"/>
+          <w:sz w:val="19"/>
+          <w:szCs w:val="19"/>
+          <w:highlight w:val="white"/>
+        </w:rPr>
+        <w:t xml:space="preserve">            </w:t>
+      </w:r>
+      <w:proofErr w:type="gramStart"/>
+      <w:r>
+        <w:rPr>
+          <w:rFonts w:ascii="Consolas" w:hAnsi="Consolas" w:cs="Consolas"/>
+          <w:color w:val="0000FF"/>
+          <w:sz w:val="19"/>
+          <w:szCs w:val="19"/>
+          <w:highlight w:val="white"/>
+        </w:rPr>
+        <w:t>if</w:t>
+      </w:r>
+      <w:proofErr w:type="gramEnd"/>
+      <w:r>
+        <w:rPr>
+          <w:rFonts w:ascii="Consolas" w:hAnsi="Consolas" w:cs="Consolas"/>
+          <w:color w:val="000000"/>
+          <w:sz w:val="19"/>
+          <w:szCs w:val="19"/>
+          <w:highlight w:val="white"/>
+        </w:rPr>
+        <w:t xml:space="preserve"> (matches &gt; 0)</w:t>
+      </w:r>
+    </w:p>
+    <w:p>
+      <w:pPr>
+        <w:autoSpaceDE w:val="0"/>
+        <w:autoSpaceDN w:val="0"/>
+        <w:adjustRightInd w:val="0"/>
+        <w:spacing w:after="0" w:line="240" w:lineRule="auto"/>
+        <w:rPr>
+          <w:rFonts w:ascii="Consolas" w:hAnsi="Consolas" w:cs="Consolas"/>
+          <w:color w:val="000000"/>
+          <w:sz w:val="19"/>
+          <w:szCs w:val="19"/>
+          <w:highlight w:val="white"/>
+        </w:rPr>
+      </w:pPr>
+      <w:r>
+        <w:rPr>
+          <w:rFonts w:ascii="Consolas" w:hAnsi="Consolas" w:cs="Consolas"/>
+          <w:color w:val="000000"/>
+          <w:sz w:val="19"/>
+          <w:szCs w:val="19"/>
+          <w:highlight w:val="white"/>
+        </w:rPr>
+        <w:t xml:space="preserve">            {</w:t>
+      </w:r>
+    </w:p>
+    <w:p>
+      <w:pPr>
+        <w:autoSpaceDE w:val="0"/>
+        <w:autoSpaceDN w:val="0"/>
+        <w:adjustRightInd w:val="0"/>
+        <w:spacing w:after="0" w:line="240" w:lineRule="auto"/>
+        <w:rPr>
+          <w:rFonts w:ascii="Consolas" w:hAnsi="Consolas" w:cs="Consolas"/>
+          <w:color w:val="000000"/>
+          <w:sz w:val="19"/>
+          <w:szCs w:val="19"/>
+          <w:highlight w:val="white"/>
+        </w:rPr>
+      </w:pPr>
+      <w:r>
+        <w:rPr>
+          <w:rFonts w:ascii="Consolas" w:hAnsi="Consolas" w:cs="Consolas"/>
+          <w:color w:val="000000"/>
+          <w:sz w:val="19"/>
+          <w:szCs w:val="19"/>
+          <w:highlight w:val="white"/>
+        </w:rPr>
+        <w:t xml:space="preserve">                </w:t>
+      </w:r>
+      <w:proofErr w:type="spellStart"/>
+      <w:proofErr w:type="gramStart"/>
+      <w:r>
+        <w:rPr>
+          <w:rFonts w:ascii="Consolas" w:hAnsi="Consolas" w:cs="Consolas"/>
+          <w:color w:val="000000"/>
+          <w:sz w:val="19"/>
+          <w:szCs w:val="19"/>
+          <w:highlight w:val="white"/>
+        </w:rPr>
+        <w:t>player.receiveWinnings</w:t>
+      </w:r>
+      <w:proofErr w:type="spellEnd"/>
+      <w:r>
+        <w:rPr>
+          <w:rFonts w:ascii="Consolas" w:hAnsi="Consolas" w:cs="Consolas"/>
+          <w:color w:val="000000"/>
+          <w:sz w:val="19"/>
+          <w:szCs w:val="19"/>
+          <w:highlight w:val="white"/>
+        </w:rPr>
+        <w:t>(</w:t>
+      </w:r>
+      <w:proofErr w:type="gramEnd"/>
+      <w:r>
+        <w:rPr>
+          <w:rFonts w:ascii="Consolas" w:hAnsi="Consolas" w:cs="Consolas"/>
+          <w:color w:val="000000"/>
+          <w:sz w:val="19"/>
+          <w:szCs w:val="19"/>
+          <w:highlight w:val="white"/>
+        </w:rPr>
+        <w:t>winnings);</w:t>
+      </w:r>
+    </w:p>
+    <w:p>
+      <w:pPr>
+        <w:autoSpaceDE w:val="0"/>
+        <w:autoSpaceDN w:val="0"/>
+        <w:adjustRightInd w:val="0"/>
+        <w:spacing w:after="0" w:line="240" w:lineRule="auto"/>
+        <w:rPr>
+          <w:rFonts w:ascii="Consolas" w:hAnsi="Consolas" w:cs="Consolas"/>
+          <w:color w:val="000000"/>
+          <w:sz w:val="19"/>
+          <w:szCs w:val="19"/>
+          <w:highlight w:val="white"/>
+        </w:rPr>
+      </w:pPr>
+      <w:r>
+        <w:rPr>
+          <w:rFonts w:ascii="Consolas" w:hAnsi="Consolas" w:cs="Consolas"/>
+          <w:color w:val="000000"/>
+          <w:sz w:val="19"/>
+          <w:szCs w:val="19"/>
+          <w:highlight w:val="white"/>
+        </w:rPr>
+        <w:t xml:space="preserve">            }</w:t>
+      </w:r>
+    </w:p>
+    <w:p>
+      <w:pPr>
+        <w:autoSpaceDE w:val="0"/>
+        <w:autoSpaceDN w:val="0"/>
+        <w:adjustRightInd w:val="0"/>
+        <w:spacing w:after="0" w:line="240" w:lineRule="auto"/>
+        <w:rPr>
+          <w:rFonts w:ascii="Consolas" w:hAnsi="Consolas" w:cs="Consolas"/>
+          <w:color w:val="000000"/>
+          <w:sz w:val="19"/>
+          <w:szCs w:val="19"/>
+          <w:highlight w:val="white"/>
+        </w:rPr>
+      </w:pPr>
+    </w:p>
+    <w:p>
+      <w:pPr>
+        <w:autoSpaceDE w:val="0"/>
+        <w:autoSpaceDN w:val="0"/>
+        <w:adjustRightInd w:val="0"/>
+        <w:spacing w:after="0" w:line="240" w:lineRule="auto"/>
+        <w:rPr>
+          <w:rFonts w:ascii="Consolas" w:hAnsi="Consolas" w:cs="Consolas"/>
+          <w:color w:val="000000"/>
+          <w:sz w:val="19"/>
+          <w:szCs w:val="19"/>
+          <w:highlight w:val="white"/>
+        </w:rPr>
+      </w:pPr>
+      <w:r>
+        <w:rPr>
+          <w:rFonts w:ascii="Consolas" w:hAnsi="Consolas" w:cs="Consolas"/>
+          <w:color w:val="000000"/>
+          <w:sz w:val="19"/>
+          <w:szCs w:val="19"/>
+          <w:highlight w:val="white"/>
+        </w:rPr>
+        <w:t xml:space="preserve">            </w:t>
+      </w:r>
+      <w:proofErr w:type="spellStart"/>
+      <w:proofErr w:type="gramStart"/>
+      <w:r>
+        <w:rPr>
+          <w:rFonts w:ascii="Consolas" w:hAnsi="Consolas" w:cs="Consolas"/>
+          <w:color w:val="2B91AF"/>
+          <w:sz w:val="19"/>
+          <w:szCs w:val="19"/>
+          <w:highlight w:val="white"/>
+        </w:rPr>
+        <w:t>Log</w:t>
+      </w:r>
+      <w:r>
+        <w:rPr>
+          <w:rFonts w:ascii="Consolas" w:hAnsi="Consolas" w:cs="Consolas"/>
+          <w:color w:val="000000"/>
+          <w:sz w:val="19"/>
+          <w:szCs w:val="19"/>
+          <w:highlight w:val="white"/>
+        </w:rPr>
+        <w:t>.Information</w:t>
+      </w:r>
+      <w:proofErr w:type="spellEnd"/>
+      <w:r>
+        <w:rPr>
+          <w:rFonts w:ascii="Consolas" w:hAnsi="Consolas" w:cs="Consolas"/>
+          <w:color w:val="000000"/>
+          <w:sz w:val="19"/>
+          <w:szCs w:val="19"/>
+          <w:highlight w:val="white"/>
+        </w:rPr>
+        <w:t>(</w:t>
+      </w:r>
+      <w:proofErr w:type="gramEnd"/>
+      <w:r>
+        <w:rPr>
+          <w:rFonts w:ascii="Consolas" w:hAnsi="Consolas" w:cs="Consolas"/>
+          <w:color w:val="A31515"/>
+          <w:sz w:val="19"/>
+          <w:szCs w:val="19"/>
+          <w:highlight w:val="white"/>
+        </w:rPr>
+        <w:t>"Winnings are {Winnings}"</w:t>
+      </w:r>
+      <w:r>
+        <w:rPr>
+          <w:rFonts w:ascii="Consolas" w:hAnsi="Consolas" w:cs="Consolas"/>
+          <w:color w:val="000000"/>
+          <w:sz w:val="19"/>
+          <w:szCs w:val="19"/>
+          <w:highlight w:val="white"/>
+        </w:rPr>
+        <w:t>, winnings);</w:t>
+      </w:r>
+    </w:p>
+    <w:p>
+      <w:pPr>
+        <w:autoSpaceDE w:val="0"/>
+        <w:autoSpaceDN w:val="0"/>
+        <w:adjustRightInd w:val="0"/>
+        <w:spacing w:after="0" w:line="240" w:lineRule="auto"/>
+        <w:rPr>
+          <w:rFonts w:ascii="Consolas" w:hAnsi="Consolas" w:cs="Consolas"/>
+          <w:color w:val="000000"/>
+          <w:sz w:val="19"/>
+          <w:szCs w:val="19"/>
+          <w:highlight w:val="white"/>
+        </w:rPr>
+      </w:pPr>
+    </w:p>
+    <w:p>
+      <w:pPr>
+        <w:autoSpaceDE w:val="0"/>
+        <w:autoSpaceDN w:val="0"/>
+        <w:adjustRightInd w:val="0"/>
+        <w:spacing w:after="0" w:line="240" w:lineRule="auto"/>
+        <w:rPr>
+          <w:rFonts w:ascii="Consolas" w:hAnsi="Consolas" w:cs="Consolas"/>
+          <w:color w:val="000000"/>
+          <w:sz w:val="19"/>
+          <w:szCs w:val="19"/>
+          <w:highlight w:val="white"/>
+        </w:rPr>
+      </w:pPr>
+      <w:r>
+        <w:rPr>
+          <w:rFonts w:ascii="Consolas" w:hAnsi="Consolas" w:cs="Consolas"/>
+          <w:color w:val="000000"/>
+          <w:sz w:val="19"/>
+          <w:szCs w:val="19"/>
+          <w:highlight w:val="white"/>
+        </w:rPr>
+        <w:t xml:space="preserve">            </w:t>
+      </w:r>
+      <w:proofErr w:type="gramStart"/>
+      <w:r>
+        <w:rPr>
+          <w:rFonts w:ascii="Consolas" w:hAnsi="Consolas" w:cs="Consolas"/>
+          <w:color w:val="0000FF"/>
+          <w:sz w:val="19"/>
+          <w:szCs w:val="19"/>
+          <w:highlight w:val="white"/>
+        </w:rPr>
+        <w:t>return</w:t>
+      </w:r>
+      <w:proofErr w:type="gramEnd"/>
+      <w:r>
+        <w:rPr>
+          <w:rFonts w:ascii="Consolas" w:hAnsi="Consolas" w:cs="Consolas"/>
+          <w:color w:val="000000"/>
+          <w:sz w:val="19"/>
+          <w:szCs w:val="19"/>
+          <w:highlight w:val="white"/>
+        </w:rPr>
+        <w:t xml:space="preserve"> winnings;</w:t>
+      </w:r>
+    </w:p>
+    <w:p>
+      <w:pPr>
+        <w:rPr>
+          <w:lang w:val="en-US"/>
+        </w:rPr>
+      </w:pPr>
+      <w:r>
+        <w:rPr>
+          <w:rFonts w:ascii="Consolas" w:hAnsi="Consolas" w:cs="Consolas"/>
+          <w:color w:val="000000"/>
+          <w:sz w:val="19"/>
+          <w:szCs w:val="19"/>
+          <w:highlight w:val="white"/>
+        </w:rPr>
+        <w:t xml:space="preserve">        }</w:t>
+      </w:r>
+    </w:p>
+    <w:p>
+      <w:pPr>
+        <w:pStyle w:val="Heading1"/>
+        <w:rPr>
+          <w:lang w:val="en-US"/>
+        </w:rPr>
+      </w:pPr>
+      <w:r>
+        <w:rPr>
+          <w:lang w:val="en-US"/>
+        </w:rPr>
+        <w:lastRenderedPageBreak/>
+        <w:t xml:space="preserve">Run look at where the Unit Tests fail and trace that line of code and </w:t>
+      </w:r>
+      <w:proofErr w:type="gramStart"/>
+      <w:r>
+        <w:rPr>
+          <w:lang w:val="en-US"/>
+        </w:rPr>
+        <w:t>check</w:t>
+      </w:r>
+      <w:proofErr w:type="gramEnd"/>
+      <w:r>
+        <w:rPr>
+          <w:lang w:val="en-US"/>
+        </w:rPr>
+        <w:t xml:space="preserve"> object states at those times</w:t>
+      </w:r>
+    </w:p>
+    <w:p>
+      <w:pPr>
+        <w:pStyle w:val="Heading1"/>
+        <w:rPr>
+          <w:lang w:val="en-US"/>
+        </w:rPr>
+      </w:pPr>
       <w:bookmarkStart w:id="0" w:name="_GoBack"/>
       <w:bookmarkEnd w:id="0"/>
-    </w:p>
-    <w:p>
-      <w:pPr>
-        <w:pStyle w:val="Heading1"/>
+      <w:r>
         <w:rPr>
           <w:lang w:val="en-US"/>
         </w:rPr>
-      </w:pPr>
-      <w:r>
-        <w:rPr>
-          <w:lang w:val="en-US"/>
-        </w:rPr>
-        <w:t>Introduce logging to console and file around the state of object in play</w:t>
-      </w:r>
-    </w:p>
-    <w:p>
-      <w:pPr>
-        <w:pStyle w:val="Heading1"/>
-        <w:rPr>
-          <w:lang w:val="en-US"/>
-        </w:rPr>
-      </w:pPr>
-      <w:r>
-        <w:rPr>
-          <w:lang w:val="en-US"/>
-        </w:rPr>
-        <w:t>Run look at where the Unit Tests fail and trace that line of code and check object states at those times</w:t>
-      </w:r>
-    </w:p>
-    <w:p>
-      <w:pPr>
-        <w:rPr>
-          <w:lang w:val="en-US"/>
-        </w:rPr>
-      </w:pPr>
-      <w:r>
-        <w:rPr>
-          <w:lang w:val="en-US"/>
-        </w:rPr>
-        <w:t>I may wrap tests around what the expected states should be.</w:t>
-      </w:r>
-    </w:p>
-    <w:p>
-      <w:pPr>
-        <w:pStyle w:val="Heading1"/>
-        <w:rPr>
-          <w:lang w:val="en-US"/>
-        </w:rPr>
-      </w:pPr>
-      <w:r>
-        <w:rPr>
-          <w:lang w:val="en-US"/>
-        </w:rPr>
-        <w:lastRenderedPageBreak/>
         <w:t xml:space="preserve">Manually step through the code, the </w:t>
       </w:r>
       <w:proofErr w:type="spellStart"/>

</xml_diff>

<commit_message>
Unit test to check that there is a fix in place specifically for Bug 01.
</commit_message>
<xml_diff>
--- a/docs/BUG01 Debugging Log.docx
+++ b/docs/BUG01 Debugging Log.docx
@@ -13,7 +13,7 @@
         <w:rPr>
           <w:lang w:val="en-US"/>
         </w:rPr>
-        <w:t>Planned Approach for Assignment 4</w:t>
+        <w:t>BUG01 Debug Log</w:t>
       </w:r>
     </w:p>
     <w:p>
@@ -22,6 +22,86 @@
           <w:lang w:val="en-US"/>
         </w:rPr>
       </w:pPr>
+    </w:p>
+    <w:p>
+      <w:pPr>
+        <w:pStyle w:val="Heading1"/>
+        <w:rPr>
+          <w:lang w:val="en-US"/>
+        </w:rPr>
+      </w:pPr>
+      <w:r>
+        <w:rPr>
+          <w:lang w:val="en-US"/>
+        </w:rPr>
+        <w:t>Bug</w:t>
+      </w:r>
+      <w:r>
+        <w:rPr>
+          <w:lang w:val="en-US"/>
+        </w:rPr>
+        <w:t>:</w:t>
+      </w:r>
+    </w:p>
+    <w:p>
+      <w:pPr>
+        <w:rPr>
+          <w:lang w:val="en-US"/>
+        </w:rPr>
+      </w:pPr>
+      <w:r>
+        <w:rPr>
+          <w:b/>
+          <w:bCs/>
+          <w:color w:val="000000"/>
+        </w:rPr>
+        <w:t xml:space="preserve">Bug 1: </w:t>
+      </w:r>
+      <w:r>
+        <w:rPr>
+          <w:color w:val="000000"/>
+        </w:rPr>
+        <w:t>Game does not pay out at correct level.</w:t>
+      </w:r>
+      <w:r>
+        <w:rPr>
+          <w:color w:val="000000"/>
+        </w:rPr>
+        <w:br/>
+        <w:t>When player wins on 1 match, balance does not increase.</w:t>
+      </w:r>
+    </w:p>
+    <w:p>
+      <w:pPr>
+        <w:pStyle w:val="Heading1"/>
+        <w:rPr>
+          <w:lang w:val="en-US"/>
+        </w:rPr>
+      </w:pPr>
+      <w:r>
+        <w:rPr>
+          <w:lang w:val="en-US"/>
+        </w:rPr>
+        <w:t>Assumptions:</w:t>
+      </w:r>
+    </w:p>
+    <w:p>
+      <w:pPr>
+        <w:pStyle w:val="ListParagraph"/>
+        <w:numPr>
+          <w:ilvl w:val="0"/>
+          <w:numId w:val="2"/>
+        </w:numPr>
+        <w:rPr>
+          <w:lang w:val="en-US"/>
+        </w:rPr>
+      </w:pPr>
+      <w:r>
+        <w:rPr>
+          <w:lang w:val="en-US"/>
+        </w:rPr>
+        <w:t>I am assuming since we are expecting balance to increase that the payout is expected to be 1 to 1, plus the initial stake (bet) and not player receives their bet back.</w:t>
+      </w:r>
     </w:p>
     <w:p>
       <w:pPr>
@@ -135,6 +215,7 @@
         <w:rPr>
           <w:lang w:val="en-US"/>
         </w:rPr>
+        <w:lastRenderedPageBreak/>
         <w:t>Produce UAT Tests for each Bug</w:t>
       </w:r>
     </w:p>
@@ -162,7 +243,6 @@
         <w:rPr>
           <w:lang w:val="en-US"/>
         </w:rPr>
-        <w:lastRenderedPageBreak/>
         <w:t>Produce a broad Unit Test for each bug</w:t>
       </w:r>
     </w:p>
@@ -178,10 +258,10 @@
           <w:lang w:eastAsia="en-AU"/>
         </w:rPr>
         <w:drawing>
-          <wp:inline distT="0" distB="0" distL="0" distR="0" wp14:anchorId="3F8FF0F1" wp14:editId="5AD27E90">
-            <wp:extent cx="5731510" cy="3222625"/>
+          <wp:inline distT="0" distB="0" distL="0" distR="0" wp14:anchorId="1D325079" wp14:editId="3CC5BF0C">
+            <wp:extent cx="5731510" cy="2519045"/>
             <wp:effectExtent l="0" t="0" r="2540" b="0"/>
-            <wp:docPr id="2" name="Picture 2"/>
+            <wp:docPr id="10" name="Picture 10"/>
             <wp:cNvGraphicFramePr>
               <a:graphicFrameLocks xmlns:a="http://schemas.openxmlformats.org/drawingml/2006/main" noChangeAspect="1"/>
             </wp:cNvGraphicFramePr>
@@ -201,7 +281,7 @@
                   <pic:spPr>
                     <a:xfrm>
                       <a:off x="0" y="0"/>
-                      <a:ext cx="5731510" cy="3222625"/>
+                      <a:ext cx="5731510" cy="2519045"/>
                     </a:xfrm>
                     <a:prstGeom prst="rect">
                       <a:avLst/>
@@ -1495,6 +1575,7 @@
           <w:szCs w:val="19"/>
           <w:highlight w:val="white"/>
         </w:rPr>
+        <w:lastRenderedPageBreak/>
         <w:t xml:space="preserve">            </w:t>
       </w:r>
       <w:r>
@@ -3259,6 +3340,7 @@
           <w:szCs w:val="19"/>
           <w:highlight w:val="white"/>
         </w:rPr>
+        <w:lastRenderedPageBreak/>
         <w:t xml:space="preserve">            </w:t>
       </w:r>
       <w:proofErr w:type="spellStart"/>
@@ -6063,50 +6145,2130 @@
           <w:lang w:val="en-US"/>
         </w:rPr>
       </w:pPr>
+      <w:r>
+        <w:rPr>
+          <w:lang w:val="en-US"/>
+        </w:rPr>
+        <w:t xml:space="preserve">Manually step through the code, the </w:t>
+      </w:r>
+      <w:proofErr w:type="spellStart"/>
+      <w:r>
+        <w:rPr>
+          <w:lang w:val="en-US"/>
+        </w:rPr>
+        <w:t>stacktrace</w:t>
+      </w:r>
+      <w:proofErr w:type="spellEnd"/>
+      <w:r>
+        <w:rPr>
+          <w:lang w:val="en-US"/>
+        </w:rPr>
+        <w:t>, and the object windows to see what is being set and where the bug is occurring</w:t>
+      </w:r>
+    </w:p>
+    <w:p>
+      <w:pPr>
+        <w:rPr>
+          <w:lang w:val="en-US"/>
+        </w:rPr>
+      </w:pPr>
+      <w:r>
+        <w:rPr>
+          <w:lang w:val="en-US"/>
+        </w:rPr>
+        <w:t xml:space="preserve">I have run a manual check of the program and discovered the dice are no randomizing each round, so I have added some </w:t>
+      </w:r>
+      <w:proofErr w:type="spellStart"/>
+      <w:r>
+        <w:rPr>
+          <w:lang w:val="en-US"/>
+        </w:rPr>
+        <w:t>stacktracing</w:t>
+      </w:r>
+      <w:proofErr w:type="spellEnd"/>
+      <w:r>
+        <w:rPr>
+          <w:lang w:val="en-US"/>
+        </w:rPr>
+        <w:t>:</w:t>
+      </w:r>
+    </w:p>
+    <w:p>
+      <w:pPr>
+        <w:rPr>
+          <w:lang w:val="en-US"/>
+        </w:rPr>
+      </w:pPr>
+      <w:r>
+        <w:rPr>
+          <w:noProof/>
+          <w:lang w:eastAsia="en-AU"/>
+        </w:rPr>
+        <w:drawing>
+          <wp:inline distT="0" distB="0" distL="0" distR="0" wp14:anchorId="05680E0A" wp14:editId="330911D6">
+            <wp:extent cx="4752975" cy="3181350"/>
+            <wp:effectExtent l="0" t="0" r="9525" b="0"/>
+            <wp:docPr id="7" name="Picture 7"/>
+            <wp:cNvGraphicFramePr>
+              <a:graphicFrameLocks xmlns:a="http://schemas.openxmlformats.org/drawingml/2006/main" noChangeAspect="1"/>
+            </wp:cNvGraphicFramePr>
+            <a:graphic xmlns:a="http://schemas.openxmlformats.org/drawingml/2006/main">
+              <a:graphicData uri="http://schemas.openxmlformats.org/drawingml/2006/picture">
+                <pic:pic xmlns:pic="http://schemas.openxmlformats.org/drawingml/2006/picture">
+                  <pic:nvPicPr>
+                    <pic:cNvPr id="1" name=""/>
+                    <pic:cNvPicPr/>
+                  </pic:nvPicPr>
+                  <pic:blipFill>
+                    <a:blip r:embed="rId8"/>
+                    <a:stretch>
+                      <a:fillRect/>
+                    </a:stretch>
+                  </pic:blipFill>
+                  <pic:spPr>
+                    <a:xfrm>
+                      <a:off x="0" y="0"/>
+                      <a:ext cx="4752975" cy="3181350"/>
+                    </a:xfrm>
+                    <a:prstGeom prst="rect">
+                      <a:avLst/>
+                    </a:prstGeom>
+                  </pic:spPr>
+                </pic:pic>
+              </a:graphicData>
+            </a:graphic>
+          </wp:inline>
+        </w:drawing>
+      </w:r>
+    </w:p>
+    <w:p>
+      <w:pPr>
+        <w:rPr>
+          <w:lang w:val="en-US"/>
+        </w:rPr>
+      </w:pPr>
+      <w:r>
+        <w:rPr>
+          <w:lang w:val="en-US"/>
+        </w:rPr>
+        <w:t xml:space="preserve">On this round it is always rolling a Heart, Crown, </w:t>
+      </w:r>
+      <w:proofErr w:type="gramStart"/>
+      <w:r>
+        <w:rPr>
+          <w:lang w:val="en-US"/>
+        </w:rPr>
+        <w:t>Crown</w:t>
+      </w:r>
+      <w:proofErr w:type="gramEnd"/>
+      <w:r>
+        <w:rPr>
+          <w:lang w:val="en-US"/>
+        </w:rPr>
+        <w:t>, so I am setting a conditional breakpoint on the “return winnings;” line to check if the “pick” was a Heart, so I can see the logging output when the heart has been chosen.</w:t>
+      </w:r>
+    </w:p>
+    <w:p>
+      <w:pPr>
+        <w:rPr>
+          <w:lang w:val="en-US"/>
+        </w:rPr>
+      </w:pPr>
+      <w:r>
+        <w:rPr>
+          <w:noProof/>
+          <w:lang w:eastAsia="en-AU"/>
+        </w:rPr>
+        <w:drawing>
+          <wp:inline distT="0" distB="0" distL="0" distR="0" wp14:anchorId="3271709D" wp14:editId="42F0DDB0">
+            <wp:extent cx="5731510" cy="1237615"/>
+            <wp:effectExtent l="0" t="0" r="2540" b="635"/>
+            <wp:docPr id="8" name="Picture 8"/>
+            <wp:cNvGraphicFramePr>
+              <a:graphicFrameLocks xmlns:a="http://schemas.openxmlformats.org/drawingml/2006/main" noChangeAspect="1"/>
+            </wp:cNvGraphicFramePr>
+            <a:graphic xmlns:a="http://schemas.openxmlformats.org/drawingml/2006/main">
+              <a:graphicData uri="http://schemas.openxmlformats.org/drawingml/2006/picture">
+                <pic:pic xmlns:pic="http://schemas.openxmlformats.org/drawingml/2006/picture">
+                  <pic:nvPicPr>
+                    <pic:cNvPr id="1" name=""/>
+                    <pic:cNvPicPr/>
+                  </pic:nvPicPr>
+                  <pic:blipFill>
+                    <a:blip r:embed="rId9"/>
+                    <a:stretch>
+                      <a:fillRect/>
+                    </a:stretch>
+                  </pic:blipFill>
+                  <pic:spPr>
+                    <a:xfrm>
+                      <a:off x="0" y="0"/>
+                      <a:ext cx="5731510" cy="1237615"/>
+                    </a:xfrm>
+                    <a:prstGeom prst="rect">
+                      <a:avLst/>
+                    </a:prstGeom>
+                  </pic:spPr>
+                </pic:pic>
+              </a:graphicData>
+            </a:graphic>
+          </wp:inline>
+        </w:drawing>
+      </w:r>
+    </w:p>
+    <w:p>
+      <w:pPr>
+        <w:rPr>
+          <w:lang w:val="en-US"/>
+        </w:rPr>
+      </w:pPr>
+    </w:p>
+    <w:p>
+      <w:pPr>
+        <w:rPr>
+          <w:lang w:val="en-US"/>
+        </w:rPr>
+      </w:pPr>
+      <w:r>
+        <w:rPr>
+          <w:lang w:val="en-US"/>
+        </w:rPr>
+        <w:t>We can see from the output of the logging and gameplay, when the breakpoint runs that it is increasing the player’s balance by the bet amount, but it isn’t</w:t>
+      </w:r>
+      <w:r>
+        <w:rPr>
+          <w:lang w:val="en-US"/>
+        </w:rPr>
+        <w:t xml:space="preserve"> also returning the initial stake that the player bet.</w:t>
+      </w:r>
+    </w:p>
+    <w:p>
+      <w:pPr>
+        <w:rPr>
+          <w:lang w:val="en-US"/>
+        </w:rPr>
+      </w:pPr>
+      <w:r>
+        <w:rPr>
+          <w:noProof/>
+          <w:lang w:eastAsia="en-AU"/>
+        </w:rPr>
+        <w:lastRenderedPageBreak/>
+        <w:drawing>
+          <wp:inline distT="0" distB="0" distL="0" distR="0" wp14:anchorId="17691463" wp14:editId="2FE35DAE">
+            <wp:extent cx="4752975" cy="3181350"/>
+            <wp:effectExtent l="0" t="0" r="9525" b="0"/>
+            <wp:docPr id="9" name="Picture 9"/>
+            <wp:cNvGraphicFramePr>
+              <a:graphicFrameLocks xmlns:a="http://schemas.openxmlformats.org/drawingml/2006/main" noChangeAspect="1"/>
+            </wp:cNvGraphicFramePr>
+            <a:graphic xmlns:a="http://schemas.openxmlformats.org/drawingml/2006/main">
+              <a:graphicData uri="http://schemas.openxmlformats.org/drawingml/2006/picture">
+                <pic:pic xmlns:pic="http://schemas.openxmlformats.org/drawingml/2006/picture">
+                  <pic:nvPicPr>
+                    <pic:cNvPr id="1" name=""/>
+                    <pic:cNvPicPr/>
+                  </pic:nvPicPr>
+                  <pic:blipFill>
+                    <a:blip r:embed="rId10"/>
+                    <a:stretch>
+                      <a:fillRect/>
+                    </a:stretch>
+                  </pic:blipFill>
+                  <pic:spPr>
+                    <a:xfrm>
+                      <a:off x="0" y="0"/>
+                      <a:ext cx="4752975" cy="3181350"/>
+                    </a:xfrm>
+                    <a:prstGeom prst="rect">
+                      <a:avLst/>
+                    </a:prstGeom>
+                  </pic:spPr>
+                </pic:pic>
+              </a:graphicData>
+            </a:graphic>
+          </wp:inline>
+        </w:drawing>
+      </w:r>
+    </w:p>
+    <w:p>
+      <w:pPr>
+        <w:rPr>
+          <w:lang w:val="en-US"/>
+        </w:rPr>
+      </w:pPr>
+      <w:r>
+        <w:rPr>
+          <w:lang w:val="en-US"/>
+        </w:rPr>
+        <w:t>Specifically we can see in that last run that as we expected from the conditional breakpoint that “Fred” bet on Heart, and one appeared, and the payout was the same as his bet, and his balance was brought back to what it was before making the bet – and not increased by winnings plus the initial stake.</w:t>
+      </w:r>
+    </w:p>
+    <w:p>
+      <w:pPr>
+        <w:rPr>
+          <w:lang w:val="en-US"/>
+        </w:rPr>
+      </w:pPr>
+      <w:r>
+        <w:rPr>
+          <w:lang w:val="en-US"/>
+        </w:rPr>
+        <w:t>We can also see logically from stepping through the “</w:t>
+      </w:r>
+      <w:proofErr w:type="spellStart"/>
+      <w:r>
+        <w:rPr>
+          <w:lang w:val="en-US"/>
+        </w:rPr>
+        <w:t>playRound</w:t>
+      </w:r>
+      <w:proofErr w:type="spellEnd"/>
+      <w:r>
+        <w:rPr>
+          <w:lang w:val="en-US"/>
+        </w:rPr>
+        <w:t>” method and the logging, that there isn’t a bug in the code written, but in the logic – that returning the stake is missing.</w:t>
+      </w:r>
+    </w:p>
+    <w:p>
+      <w:pPr>
+        <w:rPr>
+          <w:lang w:val="en-US"/>
+        </w:rPr>
+      </w:pPr>
+      <w:r>
+        <w:rPr>
+          <w:lang w:val="en-US"/>
+        </w:rPr>
+        <w:t>My Hypothesis, is that if we assume that the bug is correct and the balance should increase, and the stake should be returned – then the program’s bug is that the stake isn’t being returned.</w:t>
+      </w:r>
+    </w:p>
+    <w:p>
+      <w:pPr>
+        <w:pStyle w:val="Heading1"/>
+        <w:rPr>
+          <w:lang w:val="en-US"/>
+        </w:rPr>
+      </w:pPr>
+      <w:r>
+        <w:rPr>
+          <w:lang w:val="en-US"/>
+        </w:rPr>
+        <w:t>Write a Unit Test to fix the bug</w:t>
+      </w:r>
+    </w:p>
+    <w:p>
+      <w:pPr>
+        <w:rPr>
+          <w:lang w:val="en-US"/>
+        </w:rPr>
+      </w:pPr>
+      <w:r>
+        <w:rPr>
+          <w:lang w:val="en-US"/>
+        </w:rPr>
+        <w:t>I have created a unit test to make sure a method is called to return the bet.</w:t>
+      </w:r>
+    </w:p>
+    <w:p>
+      <w:pPr>
+        <w:autoSpaceDE w:val="0"/>
+        <w:autoSpaceDN w:val="0"/>
+        <w:adjustRightInd w:val="0"/>
+        <w:spacing w:after="0" w:line="240" w:lineRule="auto"/>
+        <w:rPr>
+          <w:rFonts w:ascii="Consolas" w:hAnsi="Consolas" w:cs="Consolas"/>
+          <w:color w:val="000000"/>
+          <w:sz w:val="19"/>
+          <w:szCs w:val="19"/>
+          <w:highlight w:val="white"/>
+        </w:rPr>
+      </w:pPr>
+      <w:r>
+        <w:rPr>
+          <w:rFonts w:ascii="Consolas" w:hAnsi="Consolas" w:cs="Consolas"/>
+          <w:color w:val="000000"/>
+          <w:sz w:val="19"/>
+          <w:szCs w:val="19"/>
+          <w:highlight w:val="white"/>
+        </w:rPr>
+        <w:t xml:space="preserve">        [</w:t>
+      </w:r>
+      <w:r>
+        <w:rPr>
+          <w:rFonts w:ascii="Consolas" w:hAnsi="Consolas" w:cs="Consolas"/>
+          <w:color w:val="2B91AF"/>
+          <w:sz w:val="19"/>
+          <w:szCs w:val="19"/>
+          <w:highlight w:val="white"/>
+        </w:rPr>
+        <w:t>Fact</w:t>
+      </w:r>
+      <w:r>
+        <w:rPr>
+          <w:rFonts w:ascii="Consolas" w:hAnsi="Consolas" w:cs="Consolas"/>
+          <w:color w:val="000000"/>
+          <w:sz w:val="19"/>
+          <w:szCs w:val="19"/>
+          <w:highlight w:val="white"/>
+        </w:rPr>
+        <w:t>]</w:t>
+      </w:r>
+    </w:p>
+    <w:p>
+      <w:pPr>
+        <w:autoSpaceDE w:val="0"/>
+        <w:autoSpaceDN w:val="0"/>
+        <w:adjustRightInd w:val="0"/>
+        <w:spacing w:after="0" w:line="240" w:lineRule="auto"/>
+        <w:rPr>
+          <w:rFonts w:ascii="Consolas" w:hAnsi="Consolas" w:cs="Consolas"/>
+          <w:color w:val="000000"/>
+          <w:sz w:val="19"/>
+          <w:szCs w:val="19"/>
+          <w:highlight w:val="white"/>
+        </w:rPr>
+      </w:pPr>
+      <w:r>
+        <w:rPr>
+          <w:rFonts w:ascii="Consolas" w:hAnsi="Consolas" w:cs="Consolas"/>
+          <w:color w:val="000000"/>
+          <w:sz w:val="19"/>
+          <w:szCs w:val="19"/>
+          <w:highlight w:val="white"/>
+        </w:rPr>
+        <w:t xml:space="preserve">        </w:t>
+      </w:r>
+      <w:proofErr w:type="gramStart"/>
+      <w:r>
+        <w:rPr>
+          <w:rFonts w:ascii="Consolas" w:hAnsi="Consolas" w:cs="Consolas"/>
+          <w:color w:val="0000FF"/>
+          <w:sz w:val="19"/>
+          <w:szCs w:val="19"/>
+          <w:highlight w:val="white"/>
+        </w:rPr>
+        <w:t>public</w:t>
+      </w:r>
+      <w:proofErr w:type="gramEnd"/>
+      <w:r>
+        <w:rPr>
+          <w:rFonts w:ascii="Consolas" w:hAnsi="Consolas" w:cs="Consolas"/>
+          <w:color w:val="000000"/>
+          <w:sz w:val="19"/>
+          <w:szCs w:val="19"/>
+          <w:highlight w:val="white"/>
+        </w:rPr>
+        <w:t xml:space="preserve"> </w:t>
+      </w:r>
+      <w:r>
+        <w:rPr>
+          <w:rFonts w:ascii="Consolas" w:hAnsi="Consolas" w:cs="Consolas"/>
+          <w:color w:val="0000FF"/>
+          <w:sz w:val="19"/>
+          <w:szCs w:val="19"/>
+          <w:highlight w:val="white"/>
+        </w:rPr>
+        <w:t>void</w:t>
+      </w:r>
+      <w:r>
+        <w:rPr>
+          <w:rFonts w:ascii="Consolas" w:hAnsi="Consolas" w:cs="Consolas"/>
+          <w:color w:val="000000"/>
+          <w:sz w:val="19"/>
+          <w:szCs w:val="19"/>
+          <w:highlight w:val="white"/>
+        </w:rPr>
+        <w:t xml:space="preserve"> </w:t>
+      </w:r>
+      <w:proofErr w:type="spellStart"/>
+      <w:r>
+        <w:rPr>
+          <w:rFonts w:ascii="Consolas" w:hAnsi="Consolas" w:cs="Consolas"/>
+          <w:color w:val="000000"/>
+          <w:sz w:val="19"/>
+          <w:szCs w:val="19"/>
+          <w:highlight w:val="white"/>
+        </w:rPr>
+        <w:t>BugFixForReturningStakeWhenWon</w:t>
+      </w:r>
+      <w:proofErr w:type="spellEnd"/>
+      <w:r>
+        <w:rPr>
+          <w:rFonts w:ascii="Consolas" w:hAnsi="Consolas" w:cs="Consolas"/>
+          <w:color w:val="000000"/>
+          <w:sz w:val="19"/>
+          <w:szCs w:val="19"/>
+          <w:highlight w:val="white"/>
+        </w:rPr>
+        <w:t>()</w:t>
+      </w:r>
+    </w:p>
+    <w:p>
+      <w:pPr>
+        <w:autoSpaceDE w:val="0"/>
+        <w:autoSpaceDN w:val="0"/>
+        <w:adjustRightInd w:val="0"/>
+        <w:spacing w:after="0" w:line="240" w:lineRule="auto"/>
+        <w:rPr>
+          <w:rFonts w:ascii="Consolas" w:hAnsi="Consolas" w:cs="Consolas"/>
+          <w:color w:val="000000"/>
+          <w:sz w:val="19"/>
+          <w:szCs w:val="19"/>
+          <w:highlight w:val="white"/>
+        </w:rPr>
+      </w:pPr>
+      <w:r>
+        <w:rPr>
+          <w:rFonts w:ascii="Consolas" w:hAnsi="Consolas" w:cs="Consolas"/>
+          <w:color w:val="000000"/>
+          <w:sz w:val="19"/>
+          <w:szCs w:val="19"/>
+          <w:highlight w:val="white"/>
+        </w:rPr>
+        <w:t xml:space="preserve">        {</w:t>
+      </w:r>
+    </w:p>
+    <w:p>
+      <w:pPr>
+        <w:autoSpaceDE w:val="0"/>
+        <w:autoSpaceDN w:val="0"/>
+        <w:adjustRightInd w:val="0"/>
+        <w:spacing w:after="0" w:line="240" w:lineRule="auto"/>
+        <w:rPr>
+          <w:rFonts w:ascii="Consolas" w:hAnsi="Consolas" w:cs="Consolas"/>
+          <w:color w:val="000000"/>
+          <w:sz w:val="19"/>
+          <w:szCs w:val="19"/>
+          <w:highlight w:val="white"/>
+        </w:rPr>
+      </w:pPr>
+      <w:r>
+        <w:rPr>
+          <w:rFonts w:ascii="Consolas" w:hAnsi="Consolas" w:cs="Consolas"/>
+          <w:color w:val="000000"/>
+          <w:sz w:val="19"/>
+          <w:szCs w:val="19"/>
+          <w:highlight w:val="white"/>
+        </w:rPr>
+        <w:t xml:space="preserve">            </w:t>
+      </w:r>
+      <w:proofErr w:type="spellStart"/>
+      <w:proofErr w:type="gramStart"/>
+      <w:r>
+        <w:rPr>
+          <w:rFonts w:ascii="Consolas" w:hAnsi="Consolas" w:cs="Consolas"/>
+          <w:color w:val="0000FF"/>
+          <w:sz w:val="19"/>
+          <w:szCs w:val="19"/>
+          <w:highlight w:val="white"/>
+        </w:rPr>
+        <w:t>var</w:t>
+      </w:r>
+      <w:proofErr w:type="spellEnd"/>
+      <w:proofErr w:type="gramEnd"/>
+      <w:r>
+        <w:rPr>
+          <w:rFonts w:ascii="Consolas" w:hAnsi="Consolas" w:cs="Consolas"/>
+          <w:color w:val="000000"/>
+          <w:sz w:val="19"/>
+          <w:szCs w:val="19"/>
+          <w:highlight w:val="white"/>
+        </w:rPr>
+        <w:t xml:space="preserve"> die1 = </w:t>
+      </w:r>
+      <w:proofErr w:type="spellStart"/>
+      <w:r>
+        <w:rPr>
+          <w:rFonts w:ascii="Consolas" w:hAnsi="Consolas" w:cs="Consolas"/>
+          <w:color w:val="2B91AF"/>
+          <w:sz w:val="19"/>
+          <w:szCs w:val="19"/>
+          <w:highlight w:val="white"/>
+        </w:rPr>
+        <w:t>Substitute</w:t>
+      </w:r>
+      <w:r>
+        <w:rPr>
+          <w:rFonts w:ascii="Consolas" w:hAnsi="Consolas" w:cs="Consolas"/>
+          <w:color w:val="000000"/>
+          <w:sz w:val="19"/>
+          <w:szCs w:val="19"/>
+          <w:highlight w:val="white"/>
+        </w:rPr>
+        <w:t>.For</w:t>
+      </w:r>
+      <w:proofErr w:type="spellEnd"/>
+      <w:r>
+        <w:rPr>
+          <w:rFonts w:ascii="Consolas" w:hAnsi="Consolas" w:cs="Consolas"/>
+          <w:color w:val="000000"/>
+          <w:sz w:val="19"/>
+          <w:szCs w:val="19"/>
+          <w:highlight w:val="white"/>
+        </w:rPr>
+        <w:t>&lt;</w:t>
+      </w:r>
+      <w:r>
+        <w:rPr>
+          <w:rFonts w:ascii="Consolas" w:hAnsi="Consolas" w:cs="Consolas"/>
+          <w:color w:val="2B91AF"/>
+          <w:sz w:val="19"/>
+          <w:szCs w:val="19"/>
+          <w:highlight w:val="white"/>
+        </w:rPr>
+        <w:t>Dice</w:t>
+      </w:r>
+      <w:r>
+        <w:rPr>
+          <w:rFonts w:ascii="Consolas" w:hAnsi="Consolas" w:cs="Consolas"/>
+          <w:color w:val="000000"/>
+          <w:sz w:val="19"/>
+          <w:szCs w:val="19"/>
+          <w:highlight w:val="white"/>
+        </w:rPr>
+        <w:t>&gt;();</w:t>
+      </w:r>
+    </w:p>
+    <w:p>
+      <w:pPr>
+        <w:autoSpaceDE w:val="0"/>
+        <w:autoSpaceDN w:val="0"/>
+        <w:adjustRightInd w:val="0"/>
+        <w:spacing w:after="0" w:line="240" w:lineRule="auto"/>
+        <w:rPr>
+          <w:rFonts w:ascii="Consolas" w:hAnsi="Consolas" w:cs="Consolas"/>
+          <w:color w:val="000000"/>
+          <w:sz w:val="19"/>
+          <w:szCs w:val="19"/>
+          <w:highlight w:val="white"/>
+        </w:rPr>
+      </w:pPr>
+      <w:r>
+        <w:rPr>
+          <w:rFonts w:ascii="Consolas" w:hAnsi="Consolas" w:cs="Consolas"/>
+          <w:color w:val="000000"/>
+          <w:sz w:val="19"/>
+          <w:szCs w:val="19"/>
+          <w:highlight w:val="white"/>
+        </w:rPr>
+        <w:t xml:space="preserve">            </w:t>
+      </w:r>
+      <w:proofErr w:type="spellStart"/>
+      <w:proofErr w:type="gramStart"/>
+      <w:r>
+        <w:rPr>
+          <w:rFonts w:ascii="Consolas" w:hAnsi="Consolas" w:cs="Consolas"/>
+          <w:color w:val="0000FF"/>
+          <w:sz w:val="19"/>
+          <w:szCs w:val="19"/>
+          <w:highlight w:val="white"/>
+        </w:rPr>
+        <w:t>var</w:t>
+      </w:r>
+      <w:proofErr w:type="spellEnd"/>
+      <w:proofErr w:type="gramEnd"/>
+      <w:r>
+        <w:rPr>
+          <w:rFonts w:ascii="Consolas" w:hAnsi="Consolas" w:cs="Consolas"/>
+          <w:color w:val="000000"/>
+          <w:sz w:val="19"/>
+          <w:szCs w:val="19"/>
+          <w:highlight w:val="white"/>
+        </w:rPr>
+        <w:t xml:space="preserve"> die2 = </w:t>
+      </w:r>
+      <w:proofErr w:type="spellStart"/>
+      <w:r>
+        <w:rPr>
+          <w:rFonts w:ascii="Consolas" w:hAnsi="Consolas" w:cs="Consolas"/>
+          <w:color w:val="2B91AF"/>
+          <w:sz w:val="19"/>
+          <w:szCs w:val="19"/>
+          <w:highlight w:val="white"/>
+        </w:rPr>
+        <w:t>Substitute</w:t>
+      </w:r>
+      <w:r>
+        <w:rPr>
+          <w:rFonts w:ascii="Consolas" w:hAnsi="Consolas" w:cs="Consolas"/>
+          <w:color w:val="000000"/>
+          <w:sz w:val="19"/>
+          <w:szCs w:val="19"/>
+          <w:highlight w:val="white"/>
+        </w:rPr>
+        <w:t>.For</w:t>
+      </w:r>
+      <w:proofErr w:type="spellEnd"/>
+      <w:r>
+        <w:rPr>
+          <w:rFonts w:ascii="Consolas" w:hAnsi="Consolas" w:cs="Consolas"/>
+          <w:color w:val="000000"/>
+          <w:sz w:val="19"/>
+          <w:szCs w:val="19"/>
+          <w:highlight w:val="white"/>
+        </w:rPr>
+        <w:t>&lt;</w:t>
+      </w:r>
+      <w:r>
+        <w:rPr>
+          <w:rFonts w:ascii="Consolas" w:hAnsi="Consolas" w:cs="Consolas"/>
+          <w:color w:val="2B91AF"/>
+          <w:sz w:val="19"/>
+          <w:szCs w:val="19"/>
+          <w:highlight w:val="white"/>
+        </w:rPr>
+        <w:t>Dice</w:t>
+      </w:r>
+      <w:r>
+        <w:rPr>
+          <w:rFonts w:ascii="Consolas" w:hAnsi="Consolas" w:cs="Consolas"/>
+          <w:color w:val="000000"/>
+          <w:sz w:val="19"/>
+          <w:szCs w:val="19"/>
+          <w:highlight w:val="white"/>
+        </w:rPr>
+        <w:t>&gt;();</w:t>
+      </w:r>
+    </w:p>
+    <w:p>
+      <w:pPr>
+        <w:autoSpaceDE w:val="0"/>
+        <w:autoSpaceDN w:val="0"/>
+        <w:adjustRightInd w:val="0"/>
+        <w:spacing w:after="0" w:line="240" w:lineRule="auto"/>
+        <w:rPr>
+          <w:rFonts w:ascii="Consolas" w:hAnsi="Consolas" w:cs="Consolas"/>
+          <w:color w:val="000000"/>
+          <w:sz w:val="19"/>
+          <w:szCs w:val="19"/>
+          <w:highlight w:val="white"/>
+        </w:rPr>
+      </w:pPr>
+      <w:r>
+        <w:rPr>
+          <w:rFonts w:ascii="Consolas" w:hAnsi="Consolas" w:cs="Consolas"/>
+          <w:color w:val="000000"/>
+          <w:sz w:val="19"/>
+          <w:szCs w:val="19"/>
+          <w:highlight w:val="white"/>
+        </w:rPr>
+        <w:t xml:space="preserve">            </w:t>
+      </w:r>
+      <w:proofErr w:type="spellStart"/>
+      <w:proofErr w:type="gramStart"/>
+      <w:r>
+        <w:rPr>
+          <w:rFonts w:ascii="Consolas" w:hAnsi="Consolas" w:cs="Consolas"/>
+          <w:color w:val="0000FF"/>
+          <w:sz w:val="19"/>
+          <w:szCs w:val="19"/>
+          <w:highlight w:val="white"/>
+        </w:rPr>
+        <w:t>var</w:t>
+      </w:r>
+      <w:proofErr w:type="spellEnd"/>
+      <w:proofErr w:type="gramEnd"/>
+      <w:r>
+        <w:rPr>
+          <w:rFonts w:ascii="Consolas" w:hAnsi="Consolas" w:cs="Consolas"/>
+          <w:color w:val="000000"/>
+          <w:sz w:val="19"/>
+          <w:szCs w:val="19"/>
+          <w:highlight w:val="white"/>
+        </w:rPr>
+        <w:t xml:space="preserve"> die3 = </w:t>
+      </w:r>
+      <w:proofErr w:type="spellStart"/>
+      <w:r>
+        <w:rPr>
+          <w:rFonts w:ascii="Consolas" w:hAnsi="Consolas" w:cs="Consolas"/>
+          <w:color w:val="2B91AF"/>
+          <w:sz w:val="19"/>
+          <w:szCs w:val="19"/>
+          <w:highlight w:val="white"/>
+        </w:rPr>
+        <w:t>Substitute</w:t>
+      </w:r>
+      <w:r>
+        <w:rPr>
+          <w:rFonts w:ascii="Consolas" w:hAnsi="Consolas" w:cs="Consolas"/>
+          <w:color w:val="000000"/>
+          <w:sz w:val="19"/>
+          <w:szCs w:val="19"/>
+          <w:highlight w:val="white"/>
+        </w:rPr>
+        <w:t>.For</w:t>
+      </w:r>
+      <w:proofErr w:type="spellEnd"/>
+      <w:r>
+        <w:rPr>
+          <w:rFonts w:ascii="Consolas" w:hAnsi="Consolas" w:cs="Consolas"/>
+          <w:color w:val="000000"/>
+          <w:sz w:val="19"/>
+          <w:szCs w:val="19"/>
+          <w:highlight w:val="white"/>
+        </w:rPr>
+        <w:t>&lt;</w:t>
+      </w:r>
+      <w:r>
+        <w:rPr>
+          <w:rFonts w:ascii="Consolas" w:hAnsi="Consolas" w:cs="Consolas"/>
+          <w:color w:val="2B91AF"/>
+          <w:sz w:val="19"/>
+          <w:szCs w:val="19"/>
+          <w:highlight w:val="white"/>
+        </w:rPr>
+        <w:t>Dice</w:t>
+      </w:r>
+      <w:r>
+        <w:rPr>
+          <w:rFonts w:ascii="Consolas" w:hAnsi="Consolas" w:cs="Consolas"/>
+          <w:color w:val="000000"/>
+          <w:sz w:val="19"/>
+          <w:szCs w:val="19"/>
+          <w:highlight w:val="white"/>
+        </w:rPr>
+        <w:t>&gt;();</w:t>
+      </w:r>
+    </w:p>
+    <w:p>
+      <w:pPr>
+        <w:autoSpaceDE w:val="0"/>
+        <w:autoSpaceDN w:val="0"/>
+        <w:adjustRightInd w:val="0"/>
+        <w:spacing w:after="0" w:line="240" w:lineRule="auto"/>
+        <w:rPr>
+          <w:rFonts w:ascii="Consolas" w:hAnsi="Consolas" w:cs="Consolas"/>
+          <w:color w:val="000000"/>
+          <w:sz w:val="19"/>
+          <w:szCs w:val="19"/>
+          <w:highlight w:val="white"/>
+        </w:rPr>
+      </w:pPr>
+    </w:p>
+    <w:p>
+      <w:pPr>
+        <w:autoSpaceDE w:val="0"/>
+        <w:autoSpaceDN w:val="0"/>
+        <w:adjustRightInd w:val="0"/>
+        <w:spacing w:after="0" w:line="240" w:lineRule="auto"/>
+        <w:rPr>
+          <w:rFonts w:ascii="Consolas" w:hAnsi="Consolas" w:cs="Consolas"/>
+          <w:color w:val="000000"/>
+          <w:sz w:val="19"/>
+          <w:szCs w:val="19"/>
+          <w:highlight w:val="white"/>
+        </w:rPr>
+      </w:pPr>
+      <w:r>
+        <w:rPr>
+          <w:rFonts w:ascii="Consolas" w:hAnsi="Consolas" w:cs="Consolas"/>
+          <w:color w:val="000000"/>
+          <w:sz w:val="19"/>
+          <w:szCs w:val="19"/>
+          <w:highlight w:val="white"/>
+        </w:rPr>
+        <w:t xml:space="preserve">            die1.currentValue = </w:t>
+      </w:r>
+      <w:proofErr w:type="spellStart"/>
+      <w:r>
+        <w:rPr>
+          <w:rFonts w:ascii="Consolas" w:hAnsi="Consolas" w:cs="Consolas"/>
+          <w:color w:val="2B91AF"/>
+          <w:sz w:val="19"/>
+          <w:szCs w:val="19"/>
+          <w:highlight w:val="white"/>
+        </w:rPr>
+        <w:t>DiceValue</w:t>
+      </w:r>
+      <w:r>
+        <w:rPr>
+          <w:rFonts w:ascii="Consolas" w:hAnsi="Consolas" w:cs="Consolas"/>
+          <w:color w:val="000000"/>
+          <w:sz w:val="19"/>
+          <w:szCs w:val="19"/>
+          <w:highlight w:val="white"/>
+        </w:rPr>
+        <w:t>.ANCHOR</w:t>
+      </w:r>
+      <w:proofErr w:type="spellEnd"/>
+      <w:r>
+        <w:rPr>
+          <w:rFonts w:ascii="Consolas" w:hAnsi="Consolas" w:cs="Consolas"/>
+          <w:color w:val="000000"/>
+          <w:sz w:val="19"/>
+          <w:szCs w:val="19"/>
+          <w:highlight w:val="white"/>
+        </w:rPr>
+        <w:t>;</w:t>
+      </w:r>
+    </w:p>
+    <w:p>
+      <w:pPr>
+        <w:autoSpaceDE w:val="0"/>
+        <w:autoSpaceDN w:val="0"/>
+        <w:adjustRightInd w:val="0"/>
+        <w:spacing w:after="0" w:line="240" w:lineRule="auto"/>
+        <w:rPr>
+          <w:rFonts w:ascii="Consolas" w:hAnsi="Consolas" w:cs="Consolas"/>
+          <w:color w:val="000000"/>
+          <w:sz w:val="19"/>
+          <w:szCs w:val="19"/>
+          <w:highlight w:val="white"/>
+        </w:rPr>
+      </w:pPr>
+      <w:r>
+        <w:rPr>
+          <w:rFonts w:ascii="Consolas" w:hAnsi="Consolas" w:cs="Consolas"/>
+          <w:color w:val="000000"/>
+          <w:sz w:val="19"/>
+          <w:szCs w:val="19"/>
+          <w:highlight w:val="white"/>
+        </w:rPr>
+        <w:t xml:space="preserve">            die2.currentValue = </w:t>
+      </w:r>
+      <w:proofErr w:type="spellStart"/>
+      <w:r>
+        <w:rPr>
+          <w:rFonts w:ascii="Consolas" w:hAnsi="Consolas" w:cs="Consolas"/>
+          <w:color w:val="2B91AF"/>
+          <w:sz w:val="19"/>
+          <w:szCs w:val="19"/>
+          <w:highlight w:val="white"/>
+        </w:rPr>
+        <w:t>DiceValue</w:t>
+      </w:r>
+      <w:r>
+        <w:rPr>
+          <w:rFonts w:ascii="Consolas" w:hAnsi="Consolas" w:cs="Consolas"/>
+          <w:color w:val="000000"/>
+          <w:sz w:val="19"/>
+          <w:szCs w:val="19"/>
+          <w:highlight w:val="white"/>
+        </w:rPr>
+        <w:t>.HEART</w:t>
+      </w:r>
+      <w:proofErr w:type="spellEnd"/>
+      <w:r>
+        <w:rPr>
+          <w:rFonts w:ascii="Consolas" w:hAnsi="Consolas" w:cs="Consolas"/>
+          <w:color w:val="000000"/>
+          <w:sz w:val="19"/>
+          <w:szCs w:val="19"/>
+          <w:highlight w:val="white"/>
+        </w:rPr>
+        <w:t>;</w:t>
+      </w:r>
+    </w:p>
+    <w:p>
+      <w:pPr>
+        <w:autoSpaceDE w:val="0"/>
+        <w:autoSpaceDN w:val="0"/>
+        <w:adjustRightInd w:val="0"/>
+        <w:spacing w:after="0" w:line="240" w:lineRule="auto"/>
+        <w:rPr>
+          <w:rFonts w:ascii="Consolas" w:hAnsi="Consolas" w:cs="Consolas"/>
+          <w:color w:val="000000"/>
+          <w:sz w:val="19"/>
+          <w:szCs w:val="19"/>
+          <w:highlight w:val="white"/>
+        </w:rPr>
+      </w:pPr>
+      <w:r>
+        <w:rPr>
+          <w:rFonts w:ascii="Consolas" w:hAnsi="Consolas" w:cs="Consolas"/>
+          <w:color w:val="000000"/>
+          <w:sz w:val="19"/>
+          <w:szCs w:val="19"/>
+          <w:highlight w:val="white"/>
+        </w:rPr>
+        <w:t xml:space="preserve">            die3.currentValue = </w:t>
+      </w:r>
+      <w:proofErr w:type="spellStart"/>
+      <w:r>
+        <w:rPr>
+          <w:rFonts w:ascii="Consolas" w:hAnsi="Consolas" w:cs="Consolas"/>
+          <w:color w:val="2B91AF"/>
+          <w:sz w:val="19"/>
+          <w:szCs w:val="19"/>
+          <w:highlight w:val="white"/>
+        </w:rPr>
+        <w:t>DiceValue</w:t>
+      </w:r>
+      <w:r>
+        <w:rPr>
+          <w:rFonts w:ascii="Consolas" w:hAnsi="Consolas" w:cs="Consolas"/>
+          <w:color w:val="000000"/>
+          <w:sz w:val="19"/>
+          <w:szCs w:val="19"/>
+          <w:highlight w:val="white"/>
+        </w:rPr>
+        <w:t>.HEART</w:t>
+      </w:r>
+      <w:proofErr w:type="spellEnd"/>
+      <w:r>
+        <w:rPr>
+          <w:rFonts w:ascii="Consolas" w:hAnsi="Consolas" w:cs="Consolas"/>
+          <w:color w:val="000000"/>
+          <w:sz w:val="19"/>
+          <w:szCs w:val="19"/>
+          <w:highlight w:val="white"/>
+        </w:rPr>
+        <w:t>;</w:t>
+      </w:r>
+    </w:p>
+    <w:p>
+      <w:pPr>
+        <w:autoSpaceDE w:val="0"/>
+        <w:autoSpaceDN w:val="0"/>
+        <w:adjustRightInd w:val="0"/>
+        <w:spacing w:after="0" w:line="240" w:lineRule="auto"/>
+        <w:rPr>
+          <w:rFonts w:ascii="Consolas" w:hAnsi="Consolas" w:cs="Consolas"/>
+          <w:color w:val="000000"/>
+          <w:sz w:val="19"/>
+          <w:szCs w:val="19"/>
+          <w:highlight w:val="white"/>
+        </w:rPr>
+      </w:pPr>
+    </w:p>
+    <w:p>
+      <w:pPr>
+        <w:autoSpaceDE w:val="0"/>
+        <w:autoSpaceDN w:val="0"/>
+        <w:adjustRightInd w:val="0"/>
+        <w:spacing w:after="0" w:line="240" w:lineRule="auto"/>
+        <w:rPr>
+          <w:rFonts w:ascii="Consolas" w:hAnsi="Consolas" w:cs="Consolas"/>
+          <w:color w:val="000000"/>
+          <w:sz w:val="19"/>
+          <w:szCs w:val="19"/>
+          <w:highlight w:val="white"/>
+        </w:rPr>
+      </w:pPr>
+      <w:r>
+        <w:rPr>
+          <w:rFonts w:ascii="Consolas" w:hAnsi="Consolas" w:cs="Consolas"/>
+          <w:color w:val="000000"/>
+          <w:sz w:val="19"/>
+          <w:szCs w:val="19"/>
+          <w:highlight w:val="white"/>
+        </w:rPr>
+        <w:t xml:space="preserve">            </w:t>
+      </w:r>
+      <w:proofErr w:type="spellStart"/>
+      <w:r>
+        <w:rPr>
+          <w:rFonts w:ascii="Consolas" w:hAnsi="Consolas" w:cs="Consolas"/>
+          <w:color w:val="2B91AF"/>
+          <w:sz w:val="19"/>
+          <w:szCs w:val="19"/>
+          <w:highlight w:val="white"/>
+        </w:rPr>
+        <w:t>DiceValue</w:t>
+      </w:r>
+      <w:proofErr w:type="spellEnd"/>
+      <w:r>
+        <w:rPr>
+          <w:rFonts w:ascii="Consolas" w:hAnsi="Consolas" w:cs="Consolas"/>
+          <w:color w:val="000000"/>
+          <w:sz w:val="19"/>
+          <w:szCs w:val="19"/>
+          <w:highlight w:val="white"/>
+        </w:rPr>
+        <w:t xml:space="preserve"> pick = </w:t>
+      </w:r>
+      <w:proofErr w:type="spellStart"/>
+      <w:r>
+        <w:rPr>
+          <w:rFonts w:ascii="Consolas" w:hAnsi="Consolas" w:cs="Consolas"/>
+          <w:color w:val="2B91AF"/>
+          <w:sz w:val="19"/>
+          <w:szCs w:val="19"/>
+          <w:highlight w:val="white"/>
+        </w:rPr>
+        <w:t>DiceValue</w:t>
+      </w:r>
+      <w:r>
+        <w:rPr>
+          <w:rFonts w:ascii="Consolas" w:hAnsi="Consolas" w:cs="Consolas"/>
+          <w:color w:val="000000"/>
+          <w:sz w:val="19"/>
+          <w:szCs w:val="19"/>
+          <w:highlight w:val="white"/>
+        </w:rPr>
+        <w:t>.ANCHOR</w:t>
+      </w:r>
+      <w:proofErr w:type="spellEnd"/>
+      <w:r>
+        <w:rPr>
+          <w:rFonts w:ascii="Consolas" w:hAnsi="Consolas" w:cs="Consolas"/>
+          <w:color w:val="000000"/>
+          <w:sz w:val="19"/>
+          <w:szCs w:val="19"/>
+          <w:highlight w:val="white"/>
+        </w:rPr>
+        <w:t>;</w:t>
+      </w:r>
+    </w:p>
+    <w:p>
+      <w:pPr>
+        <w:autoSpaceDE w:val="0"/>
+        <w:autoSpaceDN w:val="0"/>
+        <w:adjustRightInd w:val="0"/>
+        <w:spacing w:after="0" w:line="240" w:lineRule="auto"/>
+        <w:rPr>
+          <w:rFonts w:ascii="Consolas" w:hAnsi="Consolas" w:cs="Consolas"/>
+          <w:color w:val="000000"/>
+          <w:sz w:val="19"/>
+          <w:szCs w:val="19"/>
+          <w:highlight w:val="white"/>
+        </w:rPr>
+      </w:pPr>
+      <w:r>
+        <w:rPr>
+          <w:rFonts w:ascii="Consolas" w:hAnsi="Consolas" w:cs="Consolas"/>
+          <w:color w:val="000000"/>
+          <w:sz w:val="19"/>
+          <w:szCs w:val="19"/>
+          <w:highlight w:val="white"/>
+        </w:rPr>
+        <w:t xml:space="preserve">            </w:t>
+      </w:r>
+      <w:proofErr w:type="spellStart"/>
+      <w:proofErr w:type="gramStart"/>
+      <w:r>
+        <w:rPr>
+          <w:rFonts w:ascii="Consolas" w:hAnsi="Consolas" w:cs="Consolas"/>
+          <w:color w:val="0000FF"/>
+          <w:sz w:val="19"/>
+          <w:szCs w:val="19"/>
+          <w:highlight w:val="white"/>
+        </w:rPr>
+        <w:t>int</w:t>
+      </w:r>
+      <w:proofErr w:type="spellEnd"/>
+      <w:proofErr w:type="gramEnd"/>
+      <w:r>
+        <w:rPr>
+          <w:rFonts w:ascii="Consolas" w:hAnsi="Consolas" w:cs="Consolas"/>
+          <w:color w:val="000000"/>
+          <w:sz w:val="19"/>
+          <w:szCs w:val="19"/>
+          <w:highlight w:val="white"/>
+        </w:rPr>
+        <w:t xml:space="preserve"> bet = 10;</w:t>
+      </w:r>
+    </w:p>
+    <w:p>
+      <w:pPr>
+        <w:autoSpaceDE w:val="0"/>
+        <w:autoSpaceDN w:val="0"/>
+        <w:adjustRightInd w:val="0"/>
+        <w:spacing w:after="0" w:line="240" w:lineRule="auto"/>
+        <w:rPr>
+          <w:rFonts w:ascii="Consolas" w:hAnsi="Consolas" w:cs="Consolas"/>
+          <w:color w:val="000000"/>
+          <w:sz w:val="19"/>
+          <w:szCs w:val="19"/>
+          <w:highlight w:val="white"/>
+        </w:rPr>
+      </w:pPr>
+      <w:r>
+        <w:rPr>
+          <w:rFonts w:ascii="Consolas" w:hAnsi="Consolas" w:cs="Consolas"/>
+          <w:color w:val="000000"/>
+          <w:sz w:val="19"/>
+          <w:szCs w:val="19"/>
+          <w:highlight w:val="white"/>
+        </w:rPr>
+        <w:t xml:space="preserve">            </w:t>
+      </w:r>
+      <w:proofErr w:type="spellStart"/>
+      <w:proofErr w:type="gramStart"/>
+      <w:r>
+        <w:rPr>
+          <w:rFonts w:ascii="Consolas" w:hAnsi="Consolas" w:cs="Consolas"/>
+          <w:color w:val="0000FF"/>
+          <w:sz w:val="19"/>
+          <w:szCs w:val="19"/>
+          <w:highlight w:val="white"/>
+        </w:rPr>
+        <w:t>int</w:t>
+      </w:r>
+      <w:proofErr w:type="spellEnd"/>
+      <w:proofErr w:type="gramEnd"/>
+      <w:r>
+        <w:rPr>
+          <w:rFonts w:ascii="Consolas" w:hAnsi="Consolas" w:cs="Consolas"/>
+          <w:color w:val="000000"/>
+          <w:sz w:val="19"/>
+          <w:szCs w:val="19"/>
+          <w:highlight w:val="white"/>
+        </w:rPr>
+        <w:t xml:space="preserve"> winnings = 0;</w:t>
+      </w:r>
+    </w:p>
+    <w:p>
+      <w:pPr>
+        <w:autoSpaceDE w:val="0"/>
+        <w:autoSpaceDN w:val="0"/>
+        <w:adjustRightInd w:val="0"/>
+        <w:spacing w:after="0" w:line="240" w:lineRule="auto"/>
+        <w:rPr>
+          <w:rFonts w:ascii="Consolas" w:hAnsi="Consolas" w:cs="Consolas"/>
+          <w:color w:val="000000"/>
+          <w:sz w:val="19"/>
+          <w:szCs w:val="19"/>
+          <w:highlight w:val="white"/>
+        </w:rPr>
+      </w:pPr>
+      <w:r>
+        <w:rPr>
+          <w:rFonts w:ascii="Consolas" w:hAnsi="Consolas" w:cs="Consolas"/>
+          <w:color w:val="000000"/>
+          <w:sz w:val="19"/>
+          <w:szCs w:val="19"/>
+          <w:highlight w:val="white"/>
+        </w:rPr>
+        <w:t xml:space="preserve">            </w:t>
+      </w:r>
+      <w:proofErr w:type="spellStart"/>
+      <w:proofErr w:type="gramStart"/>
+      <w:r>
+        <w:rPr>
+          <w:rFonts w:ascii="Consolas" w:hAnsi="Consolas" w:cs="Consolas"/>
+          <w:color w:val="0000FF"/>
+          <w:sz w:val="19"/>
+          <w:szCs w:val="19"/>
+          <w:highlight w:val="white"/>
+        </w:rPr>
+        <w:t>int</w:t>
+      </w:r>
+      <w:proofErr w:type="spellEnd"/>
+      <w:proofErr w:type="gramEnd"/>
+      <w:r>
+        <w:rPr>
+          <w:rFonts w:ascii="Consolas" w:hAnsi="Consolas" w:cs="Consolas"/>
+          <w:color w:val="000000"/>
+          <w:sz w:val="19"/>
+          <w:szCs w:val="19"/>
+          <w:highlight w:val="white"/>
+        </w:rPr>
+        <w:t xml:space="preserve"> funds = 100;</w:t>
+      </w:r>
+    </w:p>
+    <w:p>
+      <w:pPr>
+        <w:autoSpaceDE w:val="0"/>
+        <w:autoSpaceDN w:val="0"/>
+        <w:adjustRightInd w:val="0"/>
+        <w:spacing w:after="0" w:line="240" w:lineRule="auto"/>
+        <w:rPr>
+          <w:rFonts w:ascii="Consolas" w:hAnsi="Consolas" w:cs="Consolas"/>
+          <w:color w:val="000000"/>
+          <w:sz w:val="19"/>
+          <w:szCs w:val="19"/>
+          <w:highlight w:val="white"/>
+        </w:rPr>
+      </w:pPr>
+    </w:p>
+    <w:p>
+      <w:pPr>
+        <w:autoSpaceDE w:val="0"/>
+        <w:autoSpaceDN w:val="0"/>
+        <w:adjustRightInd w:val="0"/>
+        <w:spacing w:after="0" w:line="240" w:lineRule="auto"/>
+        <w:rPr>
+          <w:rFonts w:ascii="Consolas" w:hAnsi="Consolas" w:cs="Consolas"/>
+          <w:color w:val="000000"/>
+          <w:sz w:val="19"/>
+          <w:szCs w:val="19"/>
+          <w:highlight w:val="white"/>
+        </w:rPr>
+      </w:pPr>
+      <w:r>
+        <w:rPr>
+          <w:rFonts w:ascii="Consolas" w:hAnsi="Consolas" w:cs="Consolas"/>
+          <w:color w:val="000000"/>
+          <w:sz w:val="19"/>
+          <w:szCs w:val="19"/>
+          <w:highlight w:val="white"/>
+        </w:rPr>
+        <w:t xml:space="preserve">            </w:t>
+      </w:r>
+      <w:proofErr w:type="spellStart"/>
+      <w:proofErr w:type="gramStart"/>
+      <w:r>
+        <w:rPr>
+          <w:rFonts w:ascii="Consolas" w:hAnsi="Consolas" w:cs="Consolas"/>
+          <w:color w:val="0000FF"/>
+          <w:sz w:val="19"/>
+          <w:szCs w:val="19"/>
+          <w:highlight w:val="white"/>
+        </w:rPr>
+        <w:t>var</w:t>
+      </w:r>
+      <w:proofErr w:type="spellEnd"/>
+      <w:proofErr w:type="gramEnd"/>
+      <w:r>
+        <w:rPr>
+          <w:rFonts w:ascii="Consolas" w:hAnsi="Consolas" w:cs="Consolas"/>
+          <w:color w:val="000000"/>
+          <w:sz w:val="19"/>
+          <w:szCs w:val="19"/>
+          <w:highlight w:val="white"/>
+        </w:rPr>
+        <w:t xml:space="preserve"> player = </w:t>
+      </w:r>
+      <w:proofErr w:type="spellStart"/>
+      <w:r>
+        <w:rPr>
+          <w:rFonts w:ascii="Consolas" w:hAnsi="Consolas" w:cs="Consolas"/>
+          <w:color w:val="2B91AF"/>
+          <w:sz w:val="19"/>
+          <w:szCs w:val="19"/>
+          <w:highlight w:val="white"/>
+        </w:rPr>
+        <w:t>Substitute</w:t>
+      </w:r>
+      <w:r>
+        <w:rPr>
+          <w:rFonts w:ascii="Consolas" w:hAnsi="Consolas" w:cs="Consolas"/>
+          <w:color w:val="000000"/>
+          <w:sz w:val="19"/>
+          <w:szCs w:val="19"/>
+          <w:highlight w:val="white"/>
+        </w:rPr>
+        <w:t>.For</w:t>
+      </w:r>
+      <w:proofErr w:type="spellEnd"/>
+      <w:r>
+        <w:rPr>
+          <w:rFonts w:ascii="Consolas" w:hAnsi="Consolas" w:cs="Consolas"/>
+          <w:color w:val="000000"/>
+          <w:sz w:val="19"/>
+          <w:szCs w:val="19"/>
+          <w:highlight w:val="white"/>
+        </w:rPr>
+        <w:t>&lt;</w:t>
+      </w:r>
+      <w:r>
+        <w:rPr>
+          <w:rFonts w:ascii="Consolas" w:hAnsi="Consolas" w:cs="Consolas"/>
+          <w:color w:val="2B91AF"/>
+          <w:sz w:val="19"/>
+          <w:szCs w:val="19"/>
+          <w:highlight w:val="white"/>
+        </w:rPr>
+        <w:t>Player</w:t>
+      </w:r>
+      <w:r>
+        <w:rPr>
+          <w:rFonts w:ascii="Consolas" w:hAnsi="Consolas" w:cs="Consolas"/>
+          <w:color w:val="000000"/>
+          <w:sz w:val="19"/>
+          <w:szCs w:val="19"/>
+          <w:highlight w:val="white"/>
+        </w:rPr>
+        <w:t>&gt;(</w:t>
+      </w:r>
+      <w:r>
+        <w:rPr>
+          <w:rFonts w:ascii="Consolas" w:hAnsi="Consolas" w:cs="Consolas"/>
+          <w:color w:val="A31515"/>
+          <w:sz w:val="19"/>
+          <w:szCs w:val="19"/>
+          <w:highlight w:val="white"/>
+        </w:rPr>
+        <w:t>"Test"</w:t>
+      </w:r>
+      <w:r>
+        <w:rPr>
+          <w:rFonts w:ascii="Consolas" w:hAnsi="Consolas" w:cs="Consolas"/>
+          <w:color w:val="000000"/>
+          <w:sz w:val="19"/>
+          <w:szCs w:val="19"/>
+          <w:highlight w:val="white"/>
+        </w:rPr>
+        <w:t>, funds);</w:t>
+      </w:r>
+    </w:p>
+    <w:p>
+      <w:pPr>
+        <w:autoSpaceDE w:val="0"/>
+        <w:autoSpaceDN w:val="0"/>
+        <w:adjustRightInd w:val="0"/>
+        <w:spacing w:after="0" w:line="240" w:lineRule="auto"/>
+        <w:rPr>
+          <w:rFonts w:ascii="Consolas" w:hAnsi="Consolas" w:cs="Consolas"/>
+          <w:color w:val="000000"/>
+          <w:sz w:val="19"/>
+          <w:szCs w:val="19"/>
+          <w:highlight w:val="white"/>
+        </w:rPr>
+      </w:pPr>
+    </w:p>
+    <w:p>
+      <w:pPr>
+        <w:autoSpaceDE w:val="0"/>
+        <w:autoSpaceDN w:val="0"/>
+        <w:adjustRightInd w:val="0"/>
+        <w:spacing w:after="0" w:line="240" w:lineRule="auto"/>
+        <w:rPr>
+          <w:rFonts w:ascii="Consolas" w:hAnsi="Consolas" w:cs="Consolas"/>
+          <w:color w:val="000000"/>
+          <w:sz w:val="19"/>
+          <w:szCs w:val="19"/>
+          <w:highlight w:val="white"/>
+        </w:rPr>
+      </w:pPr>
+      <w:r>
+        <w:rPr>
+          <w:rFonts w:ascii="Consolas" w:hAnsi="Consolas" w:cs="Consolas"/>
+          <w:color w:val="000000"/>
+          <w:sz w:val="19"/>
+          <w:szCs w:val="19"/>
+          <w:highlight w:val="white"/>
+        </w:rPr>
+        <w:t xml:space="preserve">            </w:t>
+      </w:r>
+      <w:proofErr w:type="spellStart"/>
+      <w:proofErr w:type="gramStart"/>
+      <w:r>
+        <w:rPr>
+          <w:rFonts w:ascii="Consolas" w:hAnsi="Consolas" w:cs="Consolas"/>
+          <w:color w:val="0000FF"/>
+          <w:sz w:val="19"/>
+          <w:szCs w:val="19"/>
+          <w:highlight w:val="white"/>
+        </w:rPr>
+        <w:t>var</w:t>
+      </w:r>
+      <w:proofErr w:type="spellEnd"/>
+      <w:proofErr w:type="gramEnd"/>
+      <w:r>
+        <w:rPr>
+          <w:rFonts w:ascii="Consolas" w:hAnsi="Consolas" w:cs="Consolas"/>
+          <w:color w:val="000000"/>
+          <w:sz w:val="19"/>
+          <w:szCs w:val="19"/>
+          <w:highlight w:val="white"/>
+        </w:rPr>
+        <w:t xml:space="preserve"> game = </w:t>
+      </w:r>
+      <w:r>
+        <w:rPr>
+          <w:rFonts w:ascii="Consolas" w:hAnsi="Consolas" w:cs="Consolas"/>
+          <w:color w:val="0000FF"/>
+          <w:sz w:val="19"/>
+          <w:szCs w:val="19"/>
+          <w:highlight w:val="white"/>
+        </w:rPr>
+        <w:t>new</w:t>
+      </w:r>
+      <w:r>
+        <w:rPr>
+          <w:rFonts w:ascii="Consolas" w:hAnsi="Consolas" w:cs="Consolas"/>
+          <w:color w:val="000000"/>
+          <w:sz w:val="19"/>
+          <w:szCs w:val="19"/>
+          <w:highlight w:val="white"/>
+        </w:rPr>
+        <w:t xml:space="preserve"> </w:t>
+      </w:r>
+      <w:r>
+        <w:rPr>
+          <w:rFonts w:ascii="Consolas" w:hAnsi="Consolas" w:cs="Consolas"/>
+          <w:color w:val="2B91AF"/>
+          <w:sz w:val="19"/>
+          <w:szCs w:val="19"/>
+          <w:highlight w:val="white"/>
+        </w:rPr>
+        <w:t>Game</w:t>
+      </w:r>
+      <w:r>
+        <w:rPr>
+          <w:rFonts w:ascii="Consolas" w:hAnsi="Consolas" w:cs="Consolas"/>
+          <w:color w:val="000000"/>
+          <w:sz w:val="19"/>
+          <w:szCs w:val="19"/>
+          <w:highlight w:val="white"/>
+        </w:rPr>
+        <w:t>(die1, die2, die3);</w:t>
+      </w:r>
+    </w:p>
+    <w:p>
+      <w:pPr>
+        <w:autoSpaceDE w:val="0"/>
+        <w:autoSpaceDN w:val="0"/>
+        <w:adjustRightInd w:val="0"/>
+        <w:spacing w:after="0" w:line="240" w:lineRule="auto"/>
+        <w:rPr>
+          <w:rFonts w:ascii="Consolas" w:hAnsi="Consolas" w:cs="Consolas"/>
+          <w:color w:val="000000"/>
+          <w:sz w:val="19"/>
+          <w:szCs w:val="19"/>
+          <w:highlight w:val="white"/>
+        </w:rPr>
+      </w:pPr>
+    </w:p>
+    <w:p>
+      <w:pPr>
+        <w:autoSpaceDE w:val="0"/>
+        <w:autoSpaceDN w:val="0"/>
+        <w:adjustRightInd w:val="0"/>
+        <w:spacing w:after="0" w:line="240" w:lineRule="auto"/>
+        <w:rPr>
+          <w:rFonts w:ascii="Consolas" w:hAnsi="Consolas" w:cs="Consolas"/>
+          <w:color w:val="000000"/>
+          <w:sz w:val="19"/>
+          <w:szCs w:val="19"/>
+          <w:highlight w:val="white"/>
+        </w:rPr>
+      </w:pPr>
+      <w:r>
+        <w:rPr>
+          <w:rFonts w:ascii="Consolas" w:hAnsi="Consolas" w:cs="Consolas"/>
+          <w:color w:val="000000"/>
+          <w:sz w:val="19"/>
+          <w:szCs w:val="19"/>
+          <w:highlight w:val="white"/>
+        </w:rPr>
+        <w:t xml:space="preserve">            </w:t>
+      </w:r>
+      <w:proofErr w:type="gramStart"/>
+      <w:r>
+        <w:rPr>
+          <w:rFonts w:ascii="Consolas" w:hAnsi="Consolas" w:cs="Consolas"/>
+          <w:color w:val="000000"/>
+          <w:sz w:val="19"/>
+          <w:szCs w:val="19"/>
+          <w:highlight w:val="white"/>
+        </w:rPr>
+        <w:t>winnings</w:t>
+      </w:r>
+      <w:proofErr w:type="gramEnd"/>
+      <w:r>
+        <w:rPr>
+          <w:rFonts w:ascii="Consolas" w:hAnsi="Consolas" w:cs="Consolas"/>
+          <w:color w:val="000000"/>
+          <w:sz w:val="19"/>
+          <w:szCs w:val="19"/>
+          <w:highlight w:val="white"/>
+        </w:rPr>
+        <w:t xml:space="preserve"> = </w:t>
+      </w:r>
+      <w:proofErr w:type="spellStart"/>
+      <w:r>
+        <w:rPr>
+          <w:rFonts w:ascii="Consolas" w:hAnsi="Consolas" w:cs="Consolas"/>
+          <w:color w:val="000000"/>
+          <w:sz w:val="19"/>
+          <w:szCs w:val="19"/>
+          <w:highlight w:val="white"/>
+        </w:rPr>
+        <w:t>game.playRound</w:t>
+      </w:r>
+      <w:proofErr w:type="spellEnd"/>
+      <w:r>
+        <w:rPr>
+          <w:rFonts w:ascii="Consolas" w:hAnsi="Consolas" w:cs="Consolas"/>
+          <w:color w:val="000000"/>
+          <w:sz w:val="19"/>
+          <w:szCs w:val="19"/>
+          <w:highlight w:val="white"/>
+        </w:rPr>
+        <w:t>(player, pick, bet);</w:t>
+      </w:r>
+    </w:p>
+    <w:p>
+      <w:pPr>
+        <w:autoSpaceDE w:val="0"/>
+        <w:autoSpaceDN w:val="0"/>
+        <w:adjustRightInd w:val="0"/>
+        <w:spacing w:after="0" w:line="240" w:lineRule="auto"/>
+        <w:rPr>
+          <w:rFonts w:ascii="Consolas" w:hAnsi="Consolas" w:cs="Consolas"/>
+          <w:color w:val="000000"/>
+          <w:sz w:val="19"/>
+          <w:szCs w:val="19"/>
+          <w:highlight w:val="white"/>
+        </w:rPr>
+      </w:pPr>
+    </w:p>
+    <w:p>
+      <w:pPr>
+        <w:autoSpaceDE w:val="0"/>
+        <w:autoSpaceDN w:val="0"/>
+        <w:adjustRightInd w:val="0"/>
+        <w:spacing w:after="0" w:line="240" w:lineRule="auto"/>
+        <w:rPr>
+          <w:rFonts w:ascii="Consolas" w:hAnsi="Consolas" w:cs="Consolas"/>
+          <w:color w:val="000000"/>
+          <w:sz w:val="19"/>
+          <w:szCs w:val="19"/>
+          <w:highlight w:val="white"/>
+        </w:rPr>
+      </w:pPr>
+      <w:r>
+        <w:rPr>
+          <w:rFonts w:ascii="Consolas" w:hAnsi="Consolas" w:cs="Consolas"/>
+          <w:color w:val="000000"/>
+          <w:sz w:val="19"/>
+          <w:szCs w:val="19"/>
+          <w:highlight w:val="white"/>
+        </w:rPr>
+        <w:lastRenderedPageBreak/>
+        <w:t xml:space="preserve">            </w:t>
+      </w:r>
+      <w:proofErr w:type="spellStart"/>
+      <w:proofErr w:type="gramStart"/>
+      <w:r>
+        <w:rPr>
+          <w:rFonts w:ascii="Consolas" w:hAnsi="Consolas" w:cs="Consolas"/>
+          <w:color w:val="000000"/>
+          <w:sz w:val="19"/>
+          <w:szCs w:val="19"/>
+          <w:highlight w:val="white"/>
+        </w:rPr>
+        <w:t>player.Received</w:t>
+      </w:r>
+      <w:proofErr w:type="spellEnd"/>
+      <w:r>
+        <w:rPr>
+          <w:rFonts w:ascii="Consolas" w:hAnsi="Consolas" w:cs="Consolas"/>
+          <w:color w:val="000000"/>
+          <w:sz w:val="19"/>
+          <w:szCs w:val="19"/>
+          <w:highlight w:val="white"/>
+        </w:rPr>
+        <w:t>(</w:t>
+      </w:r>
+      <w:proofErr w:type="gramEnd"/>
+      <w:r>
+        <w:rPr>
+          <w:rFonts w:ascii="Consolas" w:hAnsi="Consolas" w:cs="Consolas"/>
+          <w:color w:val="000000"/>
+          <w:sz w:val="19"/>
+          <w:szCs w:val="19"/>
+          <w:highlight w:val="white"/>
+        </w:rPr>
+        <w:t>).</w:t>
+      </w:r>
+      <w:proofErr w:type="spellStart"/>
+      <w:r>
+        <w:rPr>
+          <w:rFonts w:ascii="Consolas" w:hAnsi="Consolas" w:cs="Consolas"/>
+          <w:color w:val="000000"/>
+          <w:sz w:val="19"/>
+          <w:szCs w:val="19"/>
+          <w:highlight w:val="white"/>
+        </w:rPr>
+        <w:t>returnBet</w:t>
+      </w:r>
+      <w:proofErr w:type="spellEnd"/>
+      <w:r>
+        <w:rPr>
+          <w:rFonts w:ascii="Consolas" w:hAnsi="Consolas" w:cs="Consolas"/>
+          <w:color w:val="000000"/>
+          <w:sz w:val="19"/>
+          <w:szCs w:val="19"/>
+          <w:highlight w:val="white"/>
+        </w:rPr>
+        <w:t xml:space="preserve">(bet);            </w:t>
+      </w:r>
+    </w:p>
+    <w:p>
+      <w:pPr>
+        <w:autoSpaceDE w:val="0"/>
+        <w:autoSpaceDN w:val="0"/>
+        <w:adjustRightInd w:val="0"/>
+        <w:spacing w:after="0" w:line="240" w:lineRule="auto"/>
+        <w:rPr>
+          <w:rFonts w:ascii="Consolas" w:hAnsi="Consolas" w:cs="Consolas"/>
+          <w:color w:val="000000"/>
+          <w:sz w:val="19"/>
+          <w:szCs w:val="19"/>
+          <w:highlight w:val="white"/>
+        </w:rPr>
+      </w:pPr>
+    </w:p>
+    <w:p>
+      <w:pPr>
+        <w:autoSpaceDE w:val="0"/>
+        <w:autoSpaceDN w:val="0"/>
+        <w:adjustRightInd w:val="0"/>
+        <w:spacing w:after="0" w:line="240" w:lineRule="auto"/>
+        <w:rPr>
+          <w:rFonts w:ascii="Consolas" w:hAnsi="Consolas" w:cs="Consolas"/>
+          <w:color w:val="000000"/>
+          <w:sz w:val="19"/>
+          <w:szCs w:val="19"/>
+          <w:highlight w:val="white"/>
+        </w:rPr>
+      </w:pPr>
+      <w:r>
+        <w:rPr>
+          <w:rFonts w:ascii="Consolas" w:hAnsi="Consolas" w:cs="Consolas"/>
+          <w:color w:val="000000"/>
+          <w:sz w:val="19"/>
+          <w:szCs w:val="19"/>
+          <w:highlight w:val="white"/>
+        </w:rPr>
+        <w:t xml:space="preserve">            </w:t>
+      </w:r>
+      <w:proofErr w:type="spellStart"/>
+      <w:proofErr w:type="gramStart"/>
+      <w:r>
+        <w:rPr>
+          <w:rFonts w:ascii="Consolas" w:hAnsi="Consolas" w:cs="Consolas"/>
+          <w:color w:val="2B91AF"/>
+          <w:sz w:val="19"/>
+          <w:szCs w:val="19"/>
+          <w:highlight w:val="white"/>
+        </w:rPr>
+        <w:t>Assert</w:t>
+      </w:r>
+      <w:r>
+        <w:rPr>
+          <w:rFonts w:ascii="Consolas" w:hAnsi="Consolas" w:cs="Consolas"/>
+          <w:color w:val="000000"/>
+          <w:sz w:val="19"/>
+          <w:szCs w:val="19"/>
+          <w:highlight w:val="white"/>
+        </w:rPr>
+        <w:t>.Equal</w:t>
+      </w:r>
+      <w:proofErr w:type="spellEnd"/>
+      <w:r>
+        <w:rPr>
+          <w:rFonts w:ascii="Consolas" w:hAnsi="Consolas" w:cs="Consolas"/>
+          <w:color w:val="000000"/>
+          <w:sz w:val="19"/>
+          <w:szCs w:val="19"/>
+          <w:highlight w:val="white"/>
+        </w:rPr>
+        <w:t>(</w:t>
+      </w:r>
+      <w:proofErr w:type="gramEnd"/>
+      <w:r>
+        <w:rPr>
+          <w:rFonts w:ascii="Consolas" w:hAnsi="Consolas" w:cs="Consolas"/>
+          <w:color w:val="000000"/>
+          <w:sz w:val="19"/>
+          <w:szCs w:val="19"/>
+          <w:highlight w:val="white"/>
+        </w:rPr>
+        <w:t>bet, winnings);</w:t>
+      </w:r>
+    </w:p>
+    <w:p>
+      <w:pPr>
+        <w:autoSpaceDE w:val="0"/>
+        <w:autoSpaceDN w:val="0"/>
+        <w:adjustRightInd w:val="0"/>
+        <w:spacing w:after="0" w:line="240" w:lineRule="auto"/>
+        <w:rPr>
+          <w:rFonts w:ascii="Consolas" w:hAnsi="Consolas" w:cs="Consolas"/>
+          <w:color w:val="000000"/>
+          <w:sz w:val="19"/>
+          <w:szCs w:val="19"/>
+          <w:highlight w:val="white"/>
+        </w:rPr>
+      </w:pPr>
+      <w:r>
+        <w:rPr>
+          <w:rFonts w:ascii="Consolas" w:hAnsi="Consolas" w:cs="Consolas"/>
+          <w:color w:val="000000"/>
+          <w:sz w:val="19"/>
+          <w:szCs w:val="19"/>
+          <w:highlight w:val="white"/>
+        </w:rPr>
+        <w:t xml:space="preserve">            </w:t>
+      </w:r>
+      <w:proofErr w:type="spellStart"/>
+      <w:proofErr w:type="gramStart"/>
+      <w:r>
+        <w:rPr>
+          <w:rFonts w:ascii="Consolas" w:hAnsi="Consolas" w:cs="Consolas"/>
+          <w:color w:val="2B91AF"/>
+          <w:sz w:val="19"/>
+          <w:szCs w:val="19"/>
+          <w:highlight w:val="white"/>
+        </w:rPr>
+        <w:t>Assert</w:t>
+      </w:r>
+      <w:r>
+        <w:rPr>
+          <w:rFonts w:ascii="Consolas" w:hAnsi="Consolas" w:cs="Consolas"/>
+          <w:color w:val="000000"/>
+          <w:sz w:val="19"/>
+          <w:szCs w:val="19"/>
+          <w:highlight w:val="white"/>
+        </w:rPr>
+        <w:t>.Equal</w:t>
+      </w:r>
+      <w:proofErr w:type="spellEnd"/>
+      <w:r>
+        <w:rPr>
+          <w:rFonts w:ascii="Consolas" w:hAnsi="Consolas" w:cs="Consolas"/>
+          <w:color w:val="000000"/>
+          <w:sz w:val="19"/>
+          <w:szCs w:val="19"/>
+          <w:highlight w:val="white"/>
+        </w:rPr>
+        <w:t>(</w:t>
+      </w:r>
+      <w:proofErr w:type="gramEnd"/>
+      <w:r>
+        <w:rPr>
+          <w:rFonts w:ascii="Consolas" w:hAnsi="Consolas" w:cs="Consolas"/>
+          <w:color w:val="000000"/>
+          <w:sz w:val="19"/>
+          <w:szCs w:val="19"/>
+          <w:highlight w:val="white"/>
+        </w:rPr>
+        <w:t xml:space="preserve">funds + bet, </w:t>
+      </w:r>
+      <w:proofErr w:type="spellStart"/>
+      <w:r>
+        <w:rPr>
+          <w:rFonts w:ascii="Consolas" w:hAnsi="Consolas" w:cs="Consolas"/>
+          <w:color w:val="000000"/>
+          <w:sz w:val="19"/>
+          <w:szCs w:val="19"/>
+          <w:highlight w:val="white"/>
+        </w:rPr>
+        <w:t>player.Balance</w:t>
+      </w:r>
+      <w:proofErr w:type="spellEnd"/>
+      <w:r>
+        <w:rPr>
+          <w:rFonts w:ascii="Consolas" w:hAnsi="Consolas" w:cs="Consolas"/>
+          <w:color w:val="000000"/>
+          <w:sz w:val="19"/>
+          <w:szCs w:val="19"/>
+          <w:highlight w:val="white"/>
+        </w:rPr>
+        <w:t>);</w:t>
+      </w:r>
+    </w:p>
+    <w:p>
+      <w:pPr>
+        <w:autoSpaceDE w:val="0"/>
+        <w:autoSpaceDN w:val="0"/>
+        <w:adjustRightInd w:val="0"/>
+        <w:spacing w:after="0" w:line="240" w:lineRule="auto"/>
+        <w:rPr>
+          <w:rFonts w:ascii="Consolas" w:hAnsi="Consolas" w:cs="Consolas"/>
+          <w:color w:val="000000"/>
+          <w:sz w:val="19"/>
+          <w:szCs w:val="19"/>
+          <w:highlight w:val="white"/>
+        </w:rPr>
+      </w:pPr>
+      <w:r>
+        <w:rPr>
+          <w:rFonts w:ascii="Consolas" w:hAnsi="Consolas" w:cs="Consolas"/>
+          <w:color w:val="000000"/>
+          <w:sz w:val="19"/>
+          <w:szCs w:val="19"/>
+          <w:highlight w:val="white"/>
+        </w:rPr>
+        <w:t xml:space="preserve">        }</w:t>
+      </w:r>
+    </w:p>
+    <w:p>
+      <w:pPr>
+        <w:rPr>
+          <w:lang w:val="en-US"/>
+        </w:rPr>
+      </w:pPr>
+    </w:p>
+    <w:p>
+      <w:pPr>
+        <w:rPr>
+          <w:lang w:val="en-US"/>
+        </w:rPr>
+      </w:pPr>
+      <w:r>
+        <w:rPr>
+          <w:lang w:val="en-US"/>
+        </w:rPr>
+        <w:t>There is corresponding new code in the Player class:</w:t>
+      </w:r>
+    </w:p>
+    <w:p>
+      <w:pPr>
+        <w:autoSpaceDE w:val="0"/>
+        <w:autoSpaceDN w:val="0"/>
+        <w:adjustRightInd w:val="0"/>
+        <w:spacing w:after="0" w:line="240" w:lineRule="auto"/>
+        <w:rPr>
+          <w:rFonts w:ascii="Consolas" w:hAnsi="Consolas" w:cs="Consolas"/>
+          <w:color w:val="000000"/>
+          <w:sz w:val="19"/>
+          <w:szCs w:val="19"/>
+          <w:highlight w:val="white"/>
+        </w:rPr>
+      </w:pPr>
+      <w:r>
+        <w:rPr>
+          <w:rFonts w:ascii="Consolas" w:hAnsi="Consolas" w:cs="Consolas"/>
+          <w:color w:val="000000"/>
+          <w:sz w:val="19"/>
+          <w:szCs w:val="19"/>
+          <w:highlight w:val="white"/>
+        </w:rPr>
+        <w:t xml:space="preserve">        </w:t>
+      </w:r>
+      <w:proofErr w:type="gramStart"/>
+      <w:r>
+        <w:rPr>
+          <w:rFonts w:ascii="Consolas" w:hAnsi="Consolas" w:cs="Consolas"/>
+          <w:color w:val="0000FF"/>
+          <w:sz w:val="19"/>
+          <w:szCs w:val="19"/>
+          <w:highlight w:val="white"/>
+        </w:rPr>
+        <w:t>public</w:t>
+      </w:r>
+      <w:proofErr w:type="gramEnd"/>
+      <w:r>
+        <w:rPr>
+          <w:rFonts w:ascii="Consolas" w:hAnsi="Consolas" w:cs="Consolas"/>
+          <w:color w:val="000000"/>
+          <w:sz w:val="19"/>
+          <w:szCs w:val="19"/>
+          <w:highlight w:val="white"/>
+        </w:rPr>
+        <w:t xml:space="preserve"> </w:t>
+      </w:r>
+      <w:r>
+        <w:rPr>
+          <w:rFonts w:ascii="Consolas" w:hAnsi="Consolas" w:cs="Consolas"/>
+          <w:color w:val="0000FF"/>
+          <w:sz w:val="19"/>
+          <w:szCs w:val="19"/>
+          <w:highlight w:val="white"/>
+        </w:rPr>
+        <w:t>void</w:t>
+      </w:r>
+      <w:r>
+        <w:rPr>
+          <w:rFonts w:ascii="Consolas" w:hAnsi="Consolas" w:cs="Consolas"/>
+          <w:color w:val="000000"/>
+          <w:sz w:val="19"/>
+          <w:szCs w:val="19"/>
+          <w:highlight w:val="white"/>
+        </w:rPr>
+        <w:t xml:space="preserve"> </w:t>
+      </w:r>
+      <w:proofErr w:type="spellStart"/>
+      <w:r>
+        <w:rPr>
+          <w:rFonts w:ascii="Consolas" w:hAnsi="Consolas" w:cs="Consolas"/>
+          <w:color w:val="000000"/>
+          <w:sz w:val="19"/>
+          <w:szCs w:val="19"/>
+          <w:highlight w:val="white"/>
+        </w:rPr>
+        <w:t>returnBet</w:t>
+      </w:r>
+      <w:proofErr w:type="spellEnd"/>
+      <w:r>
+        <w:rPr>
+          <w:rFonts w:ascii="Consolas" w:hAnsi="Consolas" w:cs="Consolas"/>
+          <w:color w:val="000000"/>
+          <w:sz w:val="19"/>
+          <w:szCs w:val="19"/>
+          <w:highlight w:val="white"/>
+        </w:rPr>
+        <w:t>(</w:t>
+      </w:r>
+      <w:proofErr w:type="spellStart"/>
+      <w:r>
+        <w:rPr>
+          <w:rFonts w:ascii="Consolas" w:hAnsi="Consolas" w:cs="Consolas"/>
+          <w:color w:val="0000FF"/>
+          <w:sz w:val="19"/>
+          <w:szCs w:val="19"/>
+          <w:highlight w:val="white"/>
+        </w:rPr>
+        <w:t>int</w:t>
+      </w:r>
+      <w:proofErr w:type="spellEnd"/>
+      <w:r>
+        <w:rPr>
+          <w:rFonts w:ascii="Consolas" w:hAnsi="Consolas" w:cs="Consolas"/>
+          <w:color w:val="000000"/>
+          <w:sz w:val="19"/>
+          <w:szCs w:val="19"/>
+          <w:highlight w:val="white"/>
+        </w:rPr>
+        <w:t xml:space="preserve"> bet)</w:t>
+      </w:r>
+    </w:p>
+    <w:p>
+      <w:pPr>
+        <w:autoSpaceDE w:val="0"/>
+        <w:autoSpaceDN w:val="0"/>
+        <w:adjustRightInd w:val="0"/>
+        <w:spacing w:after="0" w:line="240" w:lineRule="auto"/>
+        <w:rPr>
+          <w:rFonts w:ascii="Consolas" w:hAnsi="Consolas" w:cs="Consolas"/>
+          <w:color w:val="000000"/>
+          <w:sz w:val="19"/>
+          <w:szCs w:val="19"/>
+          <w:highlight w:val="white"/>
+        </w:rPr>
+      </w:pPr>
+      <w:r>
+        <w:rPr>
+          <w:rFonts w:ascii="Consolas" w:hAnsi="Consolas" w:cs="Consolas"/>
+          <w:color w:val="000000"/>
+          <w:sz w:val="19"/>
+          <w:szCs w:val="19"/>
+          <w:highlight w:val="white"/>
+        </w:rPr>
+        <w:t xml:space="preserve">        {</w:t>
+      </w:r>
+    </w:p>
+    <w:p>
+      <w:pPr>
+        <w:autoSpaceDE w:val="0"/>
+        <w:autoSpaceDN w:val="0"/>
+        <w:adjustRightInd w:val="0"/>
+        <w:spacing w:after="0" w:line="240" w:lineRule="auto"/>
+        <w:rPr>
+          <w:rFonts w:ascii="Consolas" w:hAnsi="Consolas" w:cs="Consolas"/>
+          <w:color w:val="000000"/>
+          <w:sz w:val="19"/>
+          <w:szCs w:val="19"/>
+          <w:highlight w:val="white"/>
+        </w:rPr>
+      </w:pPr>
+      <w:r>
+        <w:rPr>
+          <w:rFonts w:ascii="Consolas" w:hAnsi="Consolas" w:cs="Consolas"/>
+          <w:color w:val="000000"/>
+          <w:sz w:val="19"/>
+          <w:szCs w:val="19"/>
+          <w:highlight w:val="white"/>
+        </w:rPr>
+        <w:t xml:space="preserve">            </w:t>
+      </w:r>
+      <w:proofErr w:type="gramStart"/>
+      <w:r>
+        <w:rPr>
+          <w:rFonts w:ascii="Consolas" w:hAnsi="Consolas" w:cs="Consolas"/>
+          <w:color w:val="0000FF"/>
+          <w:sz w:val="19"/>
+          <w:szCs w:val="19"/>
+          <w:highlight w:val="white"/>
+        </w:rPr>
+        <w:t>throw</w:t>
+      </w:r>
+      <w:proofErr w:type="gramEnd"/>
+      <w:r>
+        <w:rPr>
+          <w:rFonts w:ascii="Consolas" w:hAnsi="Consolas" w:cs="Consolas"/>
+          <w:color w:val="000000"/>
+          <w:sz w:val="19"/>
+          <w:szCs w:val="19"/>
+          <w:highlight w:val="white"/>
+        </w:rPr>
+        <w:t xml:space="preserve"> </w:t>
+      </w:r>
+      <w:r>
+        <w:rPr>
+          <w:rFonts w:ascii="Consolas" w:hAnsi="Consolas" w:cs="Consolas"/>
+          <w:color w:val="0000FF"/>
+          <w:sz w:val="19"/>
+          <w:szCs w:val="19"/>
+          <w:highlight w:val="white"/>
+        </w:rPr>
+        <w:t>new</w:t>
+      </w:r>
+      <w:r>
+        <w:rPr>
+          <w:rFonts w:ascii="Consolas" w:hAnsi="Consolas" w:cs="Consolas"/>
+          <w:color w:val="000000"/>
+          <w:sz w:val="19"/>
+          <w:szCs w:val="19"/>
+          <w:highlight w:val="white"/>
+        </w:rPr>
+        <w:t xml:space="preserve"> </w:t>
+      </w:r>
+      <w:proofErr w:type="spellStart"/>
+      <w:r>
+        <w:rPr>
+          <w:rFonts w:ascii="Consolas" w:hAnsi="Consolas" w:cs="Consolas"/>
+          <w:b/>
+          <w:bCs/>
+          <w:color w:val="00008B"/>
+          <w:sz w:val="19"/>
+          <w:szCs w:val="19"/>
+          <w:highlight w:val="white"/>
+        </w:rPr>
+        <w:t>NotImplementedException</w:t>
+      </w:r>
+      <w:proofErr w:type="spellEnd"/>
+      <w:r>
+        <w:rPr>
+          <w:rFonts w:ascii="Consolas" w:hAnsi="Consolas" w:cs="Consolas"/>
+          <w:color w:val="000000"/>
+          <w:sz w:val="19"/>
+          <w:szCs w:val="19"/>
+          <w:highlight w:val="white"/>
+        </w:rPr>
+        <w:t>();</w:t>
+      </w:r>
+    </w:p>
+    <w:p>
+      <w:pPr>
+        <w:autoSpaceDE w:val="0"/>
+        <w:autoSpaceDN w:val="0"/>
+        <w:adjustRightInd w:val="0"/>
+        <w:spacing w:after="0" w:line="240" w:lineRule="auto"/>
+        <w:rPr>
+          <w:rFonts w:ascii="Consolas" w:hAnsi="Consolas" w:cs="Consolas"/>
+          <w:color w:val="000000"/>
+          <w:sz w:val="19"/>
+          <w:szCs w:val="19"/>
+          <w:highlight w:val="white"/>
+        </w:rPr>
+      </w:pPr>
+      <w:r>
+        <w:rPr>
+          <w:rFonts w:ascii="Consolas" w:hAnsi="Consolas" w:cs="Consolas"/>
+          <w:color w:val="000000"/>
+          <w:sz w:val="19"/>
+          <w:szCs w:val="19"/>
+          <w:highlight w:val="white"/>
+        </w:rPr>
+        <w:t xml:space="preserve">        }</w:t>
+      </w:r>
+    </w:p>
+    <w:p>
+      <w:pPr>
+        <w:rPr>
+          <w:lang w:val="en-US"/>
+        </w:rPr>
+      </w:pPr>
+    </w:p>
+    <w:p>
+      <w:pPr>
+        <w:pStyle w:val="Heading1"/>
+        <w:rPr>
+          <w:lang w:val="en-US"/>
+        </w:rPr>
+      </w:pPr>
       <w:bookmarkStart w:id="0" w:name="_GoBack"/>
       <w:bookmarkEnd w:id="0"/>
-      <w:r>
-        <w:rPr>
-          <w:lang w:val="en-US"/>
-        </w:rPr>
-        <w:t xml:space="preserve">Manually step through the code, the </w:t>
-      </w:r>
-      <w:proofErr w:type="spellStart"/>
-      <w:r>
-        <w:rPr>
-          <w:lang w:val="en-US"/>
-        </w:rPr>
-        <w:t>stacktrace</w:t>
-      </w:r>
-      <w:proofErr w:type="spellEnd"/>
-      <w:r>
-        <w:rPr>
-          <w:lang w:val="en-US"/>
-        </w:rPr>
-        <w:t>, and the object windows to see what is being set and where the bug is occurring</w:t>
-      </w:r>
-    </w:p>
-    <w:p>
-      <w:pPr>
-        <w:pStyle w:val="Heading1"/>
-        <w:rPr>
-          <w:lang w:val="en-US"/>
-        </w:rPr>
-      </w:pPr>
-      <w:r>
-        <w:rPr>
-          <w:lang w:val="en-US"/>
-        </w:rPr>
-        <w:t>Write a Unit Test to fix the bug</w:t>
-      </w:r>
-    </w:p>
-    <w:p>
-      <w:pPr>
-        <w:pStyle w:val="Heading1"/>
-        <w:rPr>
-          <w:lang w:val="en-US"/>
-        </w:rPr>
-      </w:pPr>
       <w:r>
         <w:rPr>
           <w:lang w:val="en-US"/>
@@ -6141,6 +8303,119 @@
 <file path=word/numbering.xml><?xml version="1.0" encoding="utf-8"?>
 <w:numbering xmlns:wpc="http://schemas.microsoft.com/office/word/2010/wordprocessingCanvas" xmlns:mc="http://schemas.openxmlformats.org/markup-compatibility/2006" xmlns:o="urn:schemas-microsoft-com:office:office" xmlns:r="http://schemas.openxmlformats.org/officeDocument/2006/relationships" xmlns:m="http://schemas.openxmlformats.org/officeDocument/2006/math" xmlns:v="urn:schemas-microsoft-com:vml" xmlns:wp14="http://schemas.microsoft.com/office/word/2010/wordprocessingDrawing" xmlns:wp="http://schemas.openxmlformats.org/drawingml/2006/wordprocessingDrawing" xmlns:w10="urn:schemas-microsoft-com:office:word" xmlns:w="http://schemas.openxmlformats.org/wordprocessingml/2006/main" xmlns:w14="http://schemas.microsoft.com/office/word/2010/wordml" xmlns:w15="http://schemas.microsoft.com/office/word/2012/wordml" xmlns:wpg="http://schemas.microsoft.com/office/word/2010/wordprocessingGroup" xmlns:wpi="http://schemas.microsoft.com/office/word/2010/wordprocessingInk" xmlns:wne="http://schemas.microsoft.com/office/word/2006/wordml" xmlns:wps="http://schemas.microsoft.com/office/word/2010/wordprocessingShape" mc:Ignorable="w14 w15 wp14">
   <w:abstractNum w:abstractNumId="0" w15:restartNumberingAfterBreak="0">
+    <w:nsid w:val="316D5AEE"/>
+    <w:multiLevelType w:val="hybridMultilevel"/>
+    <w:tmpl w:val="60F4D5D8"/>
+    <w:lvl w:ilvl="0" w:tplc="0C090001">
+      <w:start w:val="1"/>
+      <w:numFmt w:val="bullet"/>
+      <w:lvlText w:val=""/>
+      <w:lvlJc w:val="left"/>
+      <w:pPr>
+        <w:ind w:left="720" w:hanging="360"/>
+      </w:pPr>
+      <w:rPr>
+        <w:rFonts w:ascii="Symbol" w:hAnsi="Symbol" w:hint="default"/>
+      </w:rPr>
+    </w:lvl>
+    <w:lvl w:ilvl="1" w:tplc="0C090003" w:tentative="1">
+      <w:start w:val="1"/>
+      <w:numFmt w:val="bullet"/>
+      <w:lvlText w:val="o"/>
+      <w:lvlJc w:val="left"/>
+      <w:pPr>
+        <w:ind w:left="1440" w:hanging="360"/>
+      </w:pPr>
+      <w:rPr>
+        <w:rFonts w:ascii="Courier New" w:hAnsi="Courier New" w:cs="Courier New" w:hint="default"/>
+      </w:rPr>
+    </w:lvl>
+    <w:lvl w:ilvl="2" w:tplc="0C090005" w:tentative="1">
+      <w:start w:val="1"/>
+      <w:numFmt w:val="bullet"/>
+      <w:lvlText w:val=""/>
+      <w:lvlJc w:val="left"/>
+      <w:pPr>
+        <w:ind w:left="2160" w:hanging="360"/>
+      </w:pPr>
+      <w:rPr>
+        <w:rFonts w:ascii="Wingdings" w:hAnsi="Wingdings" w:hint="default"/>
+      </w:rPr>
+    </w:lvl>
+    <w:lvl w:ilvl="3" w:tplc="0C090001" w:tentative="1">
+      <w:start w:val="1"/>
+      <w:numFmt w:val="bullet"/>
+      <w:lvlText w:val=""/>
+      <w:lvlJc w:val="left"/>
+      <w:pPr>
+        <w:ind w:left="2880" w:hanging="360"/>
+      </w:pPr>
+      <w:rPr>
+        <w:rFonts w:ascii="Symbol" w:hAnsi="Symbol" w:hint="default"/>
+      </w:rPr>
+    </w:lvl>
+    <w:lvl w:ilvl="4" w:tplc="0C090003" w:tentative="1">
+      <w:start w:val="1"/>
+      <w:numFmt w:val="bullet"/>
+      <w:lvlText w:val="o"/>
+      <w:lvlJc w:val="left"/>
+      <w:pPr>
+        <w:ind w:left="3600" w:hanging="360"/>
+      </w:pPr>
+      <w:rPr>
+        <w:rFonts w:ascii="Courier New" w:hAnsi="Courier New" w:cs="Courier New" w:hint="default"/>
+      </w:rPr>
+    </w:lvl>
+    <w:lvl w:ilvl="5" w:tplc="0C090005" w:tentative="1">
+      <w:start w:val="1"/>
+      <w:numFmt w:val="bullet"/>
+      <w:lvlText w:val=""/>
+      <w:lvlJc w:val="left"/>
+      <w:pPr>
+        <w:ind w:left="4320" w:hanging="360"/>
+      </w:pPr>
+      <w:rPr>
+        <w:rFonts w:ascii="Wingdings" w:hAnsi="Wingdings" w:hint="default"/>
+      </w:rPr>
+    </w:lvl>
+    <w:lvl w:ilvl="6" w:tplc="0C090001" w:tentative="1">
+      <w:start w:val="1"/>
+      <w:numFmt w:val="bullet"/>
+      <w:lvlText w:val=""/>
+      <w:lvlJc w:val="left"/>
+      <w:pPr>
+        <w:ind w:left="5040" w:hanging="360"/>
+      </w:pPr>
+      <w:rPr>
+        <w:rFonts w:ascii="Symbol" w:hAnsi="Symbol" w:hint="default"/>
+      </w:rPr>
+    </w:lvl>
+    <w:lvl w:ilvl="7" w:tplc="0C090003" w:tentative="1">
+      <w:start w:val="1"/>
+      <w:numFmt w:val="bullet"/>
+      <w:lvlText w:val="o"/>
+      <w:lvlJc w:val="left"/>
+      <w:pPr>
+        <w:ind w:left="5760" w:hanging="360"/>
+      </w:pPr>
+      <w:rPr>
+        <w:rFonts w:ascii="Courier New" w:hAnsi="Courier New" w:cs="Courier New" w:hint="default"/>
+      </w:rPr>
+    </w:lvl>
+    <w:lvl w:ilvl="8" w:tplc="0C090005" w:tentative="1">
+      <w:start w:val="1"/>
+      <w:numFmt w:val="bullet"/>
+      <w:lvlText w:val=""/>
+      <w:lvlJc w:val="left"/>
+      <w:pPr>
+        <w:ind w:left="6480" w:hanging="360"/>
+      </w:pPr>
+      <w:rPr>
+        <w:rFonts w:ascii="Wingdings" w:hAnsi="Wingdings" w:hint="default"/>
+      </w:rPr>
+    </w:lvl>
+  </w:abstractNum>
+  <w:abstractNum w:abstractNumId="1" w15:restartNumberingAfterBreak="0">
     <w:nsid w:val="63713C14"/>
     <w:multiLevelType w:val="hybridMultilevel"/>
     <w:tmpl w:val="2D801276"/>
@@ -6230,6 +8505,9 @@
     </w:lvl>
   </w:abstractNum>
   <w:num w:numId="1">
+    <w:abstractNumId w:val="1"/>
+  </w:num>
+  <w:num w:numId="2">
     <w:abstractNumId w:val="0"/>
   </w:num>
 </w:numbering>

</xml_diff>

<commit_message>
Fixes for Bug 01.
</commit_message>
<xml_diff>
--- a/docs/BUG01 Debugging Log.docx
+++ b/docs/BUG01 Debugging Log.docx
@@ -7778,7 +7778,39 @@
           <w:szCs w:val="19"/>
           <w:highlight w:val="white"/>
         </w:rPr>
-        <w:t xml:space="preserve">(bet);            </w:t>
+        <w:t>(</w:t>
+      </w:r>
+      <w:proofErr w:type="spellStart"/>
+      <w:r>
+        <w:rPr>
+          <w:rFonts w:ascii="Consolas" w:hAnsi="Consolas" w:cs="Consolas"/>
+          <w:color w:val="2B91AF"/>
+          <w:sz w:val="19"/>
+          <w:szCs w:val="19"/>
+          <w:highlight w:val="white"/>
+        </w:rPr>
+        <w:t>Arg</w:t>
+      </w:r>
+      <w:r>
+        <w:rPr>
+          <w:rFonts w:ascii="Consolas" w:hAnsi="Consolas" w:cs="Consolas"/>
+          <w:color w:val="000000"/>
+          <w:sz w:val="19"/>
+          <w:szCs w:val="19"/>
+          <w:highlight w:val="white"/>
+        </w:rPr>
+        <w:t>.Is</w:t>
+      </w:r>
+      <w:proofErr w:type="spellEnd"/>
+      <w:r>
+        <w:rPr>
+          <w:rFonts w:ascii="Consolas" w:hAnsi="Consolas" w:cs="Consolas"/>
+          <w:color w:val="000000"/>
+          <w:sz w:val="19"/>
+          <w:szCs w:val="19"/>
+          <w:highlight w:val="white"/>
+        </w:rPr>
+        <w:t xml:space="preserve">(bet));            </w:t>
       </w:r>
     </w:p>
     <w:p>
@@ -7983,23 +8015,303 @@
     </w:p>
     <w:p>
       <w:pPr>
-        <w:rPr>
-          <w:lang w:val="en-US"/>
-        </w:rPr>
-      </w:pPr>
-    </w:p>
-    <w:p>
-      <w:pPr>
-        <w:rPr>
-          <w:lang w:val="en-US"/>
-        </w:rPr>
-      </w:pPr>
-      <w:r>
-        <w:rPr>
-          <w:lang w:val="en-US"/>
-        </w:rPr>
-        <w:t>There is corresponding new code in the Player class:</w:t>
-      </w:r>
+        <w:autoSpaceDE w:val="0"/>
+        <w:autoSpaceDN w:val="0"/>
+        <w:adjustRightInd w:val="0"/>
+        <w:spacing w:after="0" w:line="240" w:lineRule="auto"/>
+        <w:rPr>
+          <w:rFonts w:ascii="Consolas" w:hAnsi="Consolas" w:cs="Consolas"/>
+          <w:color w:val="000000"/>
+          <w:sz w:val="19"/>
+          <w:szCs w:val="19"/>
+          <w:highlight w:val="white"/>
+        </w:rPr>
+      </w:pPr>
+    </w:p>
+    <w:p>
+      <w:pPr>
+        <w:rPr>
+          <w:lang w:val="en-US"/>
+        </w:rPr>
+      </w:pPr>
+    </w:p>
+    <w:p>
+      <w:pPr>
+        <w:pStyle w:val="Heading1"/>
+        <w:rPr>
+          <w:lang w:val="en-US"/>
+        </w:rPr>
+      </w:pPr>
+      <w:r>
+        <w:rPr>
+          <w:lang w:val="en-US"/>
+        </w:rPr>
+        <w:t>Fix the Bug</w:t>
+      </w:r>
+    </w:p>
+    <w:p>
+      <w:pPr>
+        <w:rPr>
+          <w:lang w:val="en-US"/>
+        </w:rPr>
+      </w:pPr>
+      <w:r>
+        <w:rPr>
+          <w:lang w:val="en-US"/>
+        </w:rPr>
+        <w:t xml:space="preserve">In the </w:t>
+      </w:r>
+      <w:proofErr w:type="spellStart"/>
+      <w:r>
+        <w:rPr>
+          <w:lang w:val="en-US"/>
+        </w:rPr>
+        <w:t>Game.cs</w:t>
+      </w:r>
+      <w:proofErr w:type="spellEnd"/>
+    </w:p>
+    <w:p>
+      <w:pPr>
+        <w:autoSpaceDE w:val="0"/>
+        <w:autoSpaceDN w:val="0"/>
+        <w:adjustRightInd w:val="0"/>
+        <w:spacing w:after="0" w:line="240" w:lineRule="auto"/>
+        <w:rPr>
+          <w:rFonts w:ascii="Consolas" w:hAnsi="Consolas" w:cs="Consolas"/>
+          <w:color w:val="000000"/>
+          <w:sz w:val="19"/>
+          <w:szCs w:val="19"/>
+          <w:highlight w:val="white"/>
+        </w:rPr>
+      </w:pPr>
+      <w:r>
+        <w:rPr>
+          <w:rFonts w:ascii="Consolas" w:hAnsi="Consolas" w:cs="Consolas"/>
+          <w:color w:val="000000"/>
+          <w:sz w:val="19"/>
+          <w:szCs w:val="19"/>
+          <w:highlight w:val="white"/>
+        </w:rPr>
+        <w:t xml:space="preserve">            </w:t>
+      </w:r>
+      <w:proofErr w:type="gramStart"/>
+      <w:r>
+        <w:rPr>
+          <w:rFonts w:ascii="Consolas" w:hAnsi="Consolas" w:cs="Consolas"/>
+          <w:color w:val="0000FF"/>
+          <w:sz w:val="19"/>
+          <w:szCs w:val="19"/>
+          <w:highlight w:val="white"/>
+        </w:rPr>
+        <w:t>if</w:t>
+      </w:r>
+      <w:proofErr w:type="gramEnd"/>
+      <w:r>
+        <w:rPr>
+          <w:rFonts w:ascii="Consolas" w:hAnsi="Consolas" w:cs="Consolas"/>
+          <w:color w:val="000000"/>
+          <w:sz w:val="19"/>
+          <w:szCs w:val="19"/>
+          <w:highlight w:val="white"/>
+        </w:rPr>
+        <w:t xml:space="preserve"> (matches &gt; 0)</w:t>
+      </w:r>
+    </w:p>
+    <w:p>
+      <w:pPr>
+        <w:autoSpaceDE w:val="0"/>
+        <w:autoSpaceDN w:val="0"/>
+        <w:adjustRightInd w:val="0"/>
+        <w:spacing w:after="0" w:line="240" w:lineRule="auto"/>
+        <w:rPr>
+          <w:rFonts w:ascii="Consolas" w:hAnsi="Consolas" w:cs="Consolas"/>
+          <w:color w:val="000000"/>
+          <w:sz w:val="19"/>
+          <w:szCs w:val="19"/>
+          <w:highlight w:val="white"/>
+        </w:rPr>
+      </w:pPr>
+      <w:r>
+        <w:rPr>
+          <w:rFonts w:ascii="Consolas" w:hAnsi="Consolas" w:cs="Consolas"/>
+          <w:color w:val="000000"/>
+          <w:sz w:val="19"/>
+          <w:szCs w:val="19"/>
+          <w:highlight w:val="white"/>
+        </w:rPr>
+        <w:t xml:space="preserve">            {</w:t>
+      </w:r>
+    </w:p>
+    <w:p>
+      <w:pPr>
+        <w:autoSpaceDE w:val="0"/>
+        <w:autoSpaceDN w:val="0"/>
+        <w:adjustRightInd w:val="0"/>
+        <w:spacing w:after="0" w:line="240" w:lineRule="auto"/>
+        <w:rPr>
+          <w:rFonts w:ascii="Consolas" w:hAnsi="Consolas" w:cs="Consolas"/>
+          <w:color w:val="000000"/>
+          <w:sz w:val="19"/>
+          <w:szCs w:val="19"/>
+          <w:highlight w:val="white"/>
+        </w:rPr>
+      </w:pPr>
+      <w:r>
+        <w:rPr>
+          <w:rFonts w:ascii="Consolas" w:hAnsi="Consolas" w:cs="Consolas"/>
+          <w:color w:val="000000"/>
+          <w:sz w:val="19"/>
+          <w:szCs w:val="19"/>
+          <w:highlight w:val="white"/>
+        </w:rPr>
+        <w:t xml:space="preserve">                </w:t>
+      </w:r>
+      <w:proofErr w:type="spellStart"/>
+      <w:proofErr w:type="gramStart"/>
+      <w:r>
+        <w:rPr>
+          <w:rFonts w:ascii="Consolas" w:hAnsi="Consolas" w:cs="Consolas"/>
+          <w:color w:val="000000"/>
+          <w:sz w:val="19"/>
+          <w:szCs w:val="19"/>
+          <w:highlight w:val="white"/>
+        </w:rPr>
+        <w:t>player.receiveWinnings</w:t>
+      </w:r>
+      <w:proofErr w:type="spellEnd"/>
+      <w:r>
+        <w:rPr>
+          <w:rFonts w:ascii="Consolas" w:hAnsi="Consolas" w:cs="Consolas"/>
+          <w:color w:val="000000"/>
+          <w:sz w:val="19"/>
+          <w:szCs w:val="19"/>
+          <w:highlight w:val="white"/>
+        </w:rPr>
+        <w:t>(</w:t>
+      </w:r>
+      <w:proofErr w:type="gramEnd"/>
+      <w:r>
+        <w:rPr>
+          <w:rFonts w:ascii="Consolas" w:hAnsi="Consolas" w:cs="Consolas"/>
+          <w:color w:val="000000"/>
+          <w:sz w:val="19"/>
+          <w:szCs w:val="19"/>
+          <w:highlight w:val="white"/>
+        </w:rPr>
+        <w:t>winnings);</w:t>
+      </w:r>
+    </w:p>
+    <w:p>
+      <w:pPr>
+        <w:autoSpaceDE w:val="0"/>
+        <w:autoSpaceDN w:val="0"/>
+        <w:adjustRightInd w:val="0"/>
+        <w:spacing w:after="0" w:line="240" w:lineRule="auto"/>
+        <w:rPr>
+          <w:rFonts w:ascii="Consolas" w:hAnsi="Consolas" w:cs="Consolas"/>
+          <w:color w:val="000000"/>
+          <w:sz w:val="19"/>
+          <w:szCs w:val="19"/>
+          <w:highlight w:val="white"/>
+        </w:rPr>
+      </w:pPr>
+      <w:r>
+        <w:rPr>
+          <w:rFonts w:ascii="Consolas" w:hAnsi="Consolas" w:cs="Consolas"/>
+          <w:color w:val="000000"/>
+          <w:sz w:val="19"/>
+          <w:szCs w:val="19"/>
+          <w:highlight w:val="white"/>
+        </w:rPr>
+        <w:t xml:space="preserve">                </w:t>
+      </w:r>
+      <w:proofErr w:type="spellStart"/>
+      <w:proofErr w:type="gramStart"/>
+      <w:r>
+        <w:rPr>
+          <w:rFonts w:ascii="Consolas" w:hAnsi="Consolas" w:cs="Consolas"/>
+          <w:color w:val="000000"/>
+          <w:sz w:val="19"/>
+          <w:szCs w:val="19"/>
+          <w:highlight w:val="white"/>
+        </w:rPr>
+        <w:t>player.returnBet</w:t>
+      </w:r>
+      <w:proofErr w:type="spellEnd"/>
+      <w:r>
+        <w:rPr>
+          <w:rFonts w:ascii="Consolas" w:hAnsi="Consolas" w:cs="Consolas"/>
+          <w:color w:val="000000"/>
+          <w:sz w:val="19"/>
+          <w:szCs w:val="19"/>
+          <w:highlight w:val="white"/>
+        </w:rPr>
+        <w:t>(</w:t>
+      </w:r>
+      <w:proofErr w:type="gramEnd"/>
+      <w:r>
+        <w:rPr>
+          <w:rFonts w:ascii="Consolas" w:hAnsi="Consolas" w:cs="Consolas"/>
+          <w:color w:val="000000"/>
+          <w:sz w:val="19"/>
+          <w:szCs w:val="19"/>
+          <w:highlight w:val="white"/>
+        </w:rPr>
+        <w:t>bet);</w:t>
+      </w:r>
+    </w:p>
+    <w:p>
+      <w:pPr>
+        <w:autoSpaceDE w:val="0"/>
+        <w:autoSpaceDN w:val="0"/>
+        <w:adjustRightInd w:val="0"/>
+        <w:spacing w:after="0" w:line="240" w:lineRule="auto"/>
+        <w:rPr>
+          <w:rFonts w:ascii="Consolas" w:hAnsi="Consolas" w:cs="Consolas"/>
+          <w:color w:val="000000"/>
+          <w:sz w:val="19"/>
+          <w:szCs w:val="19"/>
+          <w:highlight w:val="white"/>
+        </w:rPr>
+      </w:pPr>
+      <w:r>
+        <w:rPr>
+          <w:rFonts w:ascii="Consolas" w:hAnsi="Consolas" w:cs="Consolas"/>
+          <w:color w:val="000000"/>
+          <w:sz w:val="19"/>
+          <w:szCs w:val="19"/>
+          <w:highlight w:val="white"/>
+        </w:rPr>
+        <w:t xml:space="preserve">            }</w:t>
+      </w:r>
+    </w:p>
+    <w:p>
+      <w:pPr>
+        <w:rPr>
+          <w:lang w:val="en-US"/>
+        </w:rPr>
+      </w:pPr>
+    </w:p>
+    <w:p>
+      <w:pPr>
+        <w:rPr>
+          <w:lang w:val="en-US"/>
+        </w:rPr>
+      </w:pPr>
+      <w:r>
+        <w:rPr>
+          <w:lang w:val="en-US"/>
+        </w:rPr>
+        <w:t xml:space="preserve">In the </w:t>
+      </w:r>
+      <w:proofErr w:type="spellStart"/>
+      <w:r>
+        <w:rPr>
+          <w:lang w:val="en-US"/>
+        </w:rPr>
+        <w:t>Player.cs</w:t>
+      </w:r>
+      <w:proofErr w:type="spellEnd"/>
     </w:p>
     <w:p>
       <w:pPr>
@@ -8165,12 +8477,12 @@
       <w:r>
         <w:rPr>
           <w:rFonts w:ascii="Consolas" w:hAnsi="Consolas" w:cs="Consolas"/>
-          <w:color w:val="0000FF"/>
-          <w:sz w:val="19"/>
-          <w:szCs w:val="19"/>
-          <w:highlight w:val="white"/>
-        </w:rPr>
-        <w:t>throw</w:t>
+          <w:color w:val="000000"/>
+          <w:sz w:val="19"/>
+          <w:szCs w:val="19"/>
+          <w:highlight w:val="white"/>
+        </w:rPr>
+        <w:t>balance</w:t>
       </w:r>
       <w:proofErr w:type="gramEnd"/>
       <w:r>
@@ -8181,51 +8493,7 @@
           <w:szCs w:val="19"/>
           <w:highlight w:val="white"/>
         </w:rPr>
-        <w:t xml:space="preserve"> </w:t>
-      </w:r>
-      <w:r>
-        <w:rPr>
-          <w:rFonts w:ascii="Consolas" w:hAnsi="Consolas" w:cs="Consolas"/>
-          <w:color w:val="0000FF"/>
-          <w:sz w:val="19"/>
-          <w:szCs w:val="19"/>
-          <w:highlight w:val="white"/>
-        </w:rPr>
-        <w:t>new</w:t>
-      </w:r>
-      <w:r>
-        <w:rPr>
-          <w:rFonts w:ascii="Consolas" w:hAnsi="Consolas" w:cs="Consolas"/>
-          <w:color w:val="000000"/>
-          <w:sz w:val="19"/>
-          <w:szCs w:val="19"/>
-          <w:highlight w:val="white"/>
-        </w:rPr>
-        <w:t xml:space="preserve"> </w:t>
-      </w:r>
-      <w:proofErr w:type="spellStart"/>
-      <w:r>
-        <w:rPr>
-          <w:rFonts w:ascii="Consolas" w:hAnsi="Consolas" w:cs="Consolas"/>
-          <w:b/>
-          <w:bCs/>
-          <w:color w:val="00008B"/>
-          <w:sz w:val="19"/>
-          <w:szCs w:val="19"/>
-          <w:highlight w:val="white"/>
-        </w:rPr>
-        <w:t>NotImplementedException</w:t>
-      </w:r>
-      <w:proofErr w:type="spellEnd"/>
-      <w:r>
-        <w:rPr>
-          <w:rFonts w:ascii="Consolas" w:hAnsi="Consolas" w:cs="Consolas"/>
-          <w:color w:val="000000"/>
-          <w:sz w:val="19"/>
-          <w:szCs w:val="19"/>
-          <w:highlight w:val="white"/>
-        </w:rPr>
-        <w:t>();</w:t>
+        <w:t xml:space="preserve"> = balance + bet;</w:t>
       </w:r>
     </w:p>
     <w:p>
@@ -8267,28 +8535,342 @@
           <w:lang w:val="en-US"/>
         </w:rPr>
       </w:pPr>
+      <w:r>
+        <w:rPr>
+          <w:lang w:val="en-US"/>
+        </w:rPr>
+        <w:t>Test for Side-Effects</w:t>
+      </w:r>
+    </w:p>
+    <w:p>
+      <w:pPr>
+        <w:rPr>
+          <w:lang w:val="en-US"/>
+        </w:rPr>
+      </w:pPr>
+      <w:r>
+        <w:rPr>
+          <w:noProof/>
+          <w:lang w:eastAsia="en-AU"/>
+        </w:rPr>
+        <w:drawing>
+          <wp:inline distT="0" distB="0" distL="0" distR="0" wp14:anchorId="774F30C5" wp14:editId="30154B56">
+            <wp:extent cx="5731510" cy="2519045"/>
+            <wp:effectExtent l="0" t="0" r="2540" b="0"/>
+            <wp:docPr id="11" name="Picture 11"/>
+            <wp:cNvGraphicFramePr>
+              <a:graphicFrameLocks xmlns:a="http://schemas.openxmlformats.org/drawingml/2006/main" noChangeAspect="1"/>
+            </wp:cNvGraphicFramePr>
+            <a:graphic xmlns:a="http://schemas.openxmlformats.org/drawingml/2006/main">
+              <a:graphicData uri="http://schemas.openxmlformats.org/drawingml/2006/picture">
+                <pic:pic xmlns:pic="http://schemas.openxmlformats.org/drawingml/2006/picture">
+                  <pic:nvPicPr>
+                    <pic:cNvPr id="1" name=""/>
+                    <pic:cNvPicPr/>
+                  </pic:nvPicPr>
+                  <pic:blipFill>
+                    <a:blip r:embed="rId11"/>
+                    <a:stretch>
+                      <a:fillRect/>
+                    </a:stretch>
+                  </pic:blipFill>
+                  <pic:spPr>
+                    <a:xfrm>
+                      <a:off x="0" y="0"/>
+                      <a:ext cx="5731510" cy="2519045"/>
+                    </a:xfrm>
+                    <a:prstGeom prst="rect">
+                      <a:avLst/>
+                    </a:prstGeom>
+                  </pic:spPr>
+                </pic:pic>
+              </a:graphicData>
+            </a:graphic>
+          </wp:inline>
+        </w:drawing>
+      </w:r>
+    </w:p>
+    <w:p>
+      <w:pPr>
+        <w:rPr>
+          <w:lang w:val="en-US"/>
+        </w:rPr>
+      </w:pPr>
+      <w:r>
+        <w:rPr>
+          <w:lang w:val="en-US"/>
+        </w:rPr>
+        <w:t>All tests are now passing.</w:t>
+      </w:r>
+    </w:p>
+    <w:p>
+      <w:pPr>
+        <w:rPr>
+          <w:lang w:val="en-US"/>
+        </w:rPr>
+      </w:pPr>
+      <w:r>
+        <w:rPr>
+          <w:lang w:val="en-US"/>
+        </w:rPr>
+        <w:t>If we now run the program with our logging we find out what the dice are being set to:</w:t>
+      </w:r>
+    </w:p>
+    <w:p>
+      <w:pPr>
+        <w:rPr>
+          <w:lang w:val="en-US"/>
+        </w:rPr>
+      </w:pPr>
+      <w:r>
+        <w:rPr>
+          <w:noProof/>
+          <w:lang w:eastAsia="en-AU"/>
+        </w:rPr>
+        <w:lastRenderedPageBreak/>
+        <w:drawing>
+          <wp:inline distT="0" distB="0" distL="0" distR="0" wp14:anchorId="0527C15C" wp14:editId="26B8C692">
+            <wp:extent cx="4752975" cy="3181350"/>
+            <wp:effectExtent l="0" t="0" r="9525" b="0"/>
+            <wp:docPr id="12" name="Picture 12"/>
+            <wp:cNvGraphicFramePr>
+              <a:graphicFrameLocks xmlns:a="http://schemas.openxmlformats.org/drawingml/2006/main" noChangeAspect="1"/>
+            </wp:cNvGraphicFramePr>
+            <a:graphic xmlns:a="http://schemas.openxmlformats.org/drawingml/2006/main">
+              <a:graphicData uri="http://schemas.openxmlformats.org/drawingml/2006/picture">
+                <pic:pic xmlns:pic="http://schemas.openxmlformats.org/drawingml/2006/picture">
+                  <pic:nvPicPr>
+                    <pic:cNvPr id="1" name=""/>
+                    <pic:cNvPicPr/>
+                  </pic:nvPicPr>
+                  <pic:blipFill>
+                    <a:blip r:embed="rId12"/>
+                    <a:stretch>
+                      <a:fillRect/>
+                    </a:stretch>
+                  </pic:blipFill>
+                  <pic:spPr>
+                    <a:xfrm>
+                      <a:off x="0" y="0"/>
+                      <a:ext cx="4752975" cy="3181350"/>
+                    </a:xfrm>
+                    <a:prstGeom prst="rect">
+                      <a:avLst/>
+                    </a:prstGeom>
+                  </pic:spPr>
+                </pic:pic>
+              </a:graphicData>
+            </a:graphic>
+          </wp:inline>
+        </w:drawing>
+      </w:r>
+    </w:p>
+    <w:p>
+      <w:pPr>
+        <w:rPr>
+          <w:lang w:val="en-US"/>
+        </w:rPr>
+      </w:pPr>
+    </w:p>
+    <w:p>
+      <w:pPr>
+        <w:rPr>
+          <w:lang w:val="en-US"/>
+        </w:rPr>
+      </w:pPr>
+      <w:r>
+        <w:rPr>
+          <w:lang w:val="en-US"/>
+        </w:rPr>
+        <w:t>As the dice are always returning ANCHOR, CROWN, CROWN now we will add back the conditional breakpoint with it set to watch for an ANCHOR bet.</w:t>
+      </w:r>
+    </w:p>
+    <w:p>
+      <w:pPr>
+        <w:rPr>
+          <w:lang w:val="en-US"/>
+        </w:rPr>
+      </w:pPr>
+      <w:r>
+        <w:rPr>
+          <w:noProof/>
+          <w:lang w:eastAsia="en-AU"/>
+        </w:rPr>
+        <w:drawing>
+          <wp:inline distT="0" distB="0" distL="0" distR="0" wp14:anchorId="381F2F8E" wp14:editId="726D632A">
+            <wp:extent cx="5731510" cy="1073785"/>
+            <wp:effectExtent l="0" t="0" r="2540" b="0"/>
+            <wp:docPr id="13" name="Picture 13"/>
+            <wp:cNvGraphicFramePr>
+              <a:graphicFrameLocks xmlns:a="http://schemas.openxmlformats.org/drawingml/2006/main" noChangeAspect="1"/>
+            </wp:cNvGraphicFramePr>
+            <a:graphic xmlns:a="http://schemas.openxmlformats.org/drawingml/2006/main">
+              <a:graphicData uri="http://schemas.openxmlformats.org/drawingml/2006/picture">
+                <pic:pic xmlns:pic="http://schemas.openxmlformats.org/drawingml/2006/picture">
+                  <pic:nvPicPr>
+                    <pic:cNvPr id="1" name=""/>
+                    <pic:cNvPicPr/>
+                  </pic:nvPicPr>
+                  <pic:blipFill>
+                    <a:blip r:embed="rId13"/>
+                    <a:stretch>
+                      <a:fillRect/>
+                    </a:stretch>
+                  </pic:blipFill>
+                  <pic:spPr>
+                    <a:xfrm>
+                      <a:off x="0" y="0"/>
+                      <a:ext cx="5731510" cy="1073785"/>
+                    </a:xfrm>
+                    <a:prstGeom prst="rect">
+                      <a:avLst/>
+                    </a:prstGeom>
+                  </pic:spPr>
+                </pic:pic>
+              </a:graphicData>
+            </a:graphic>
+          </wp:inline>
+        </w:drawing>
+      </w:r>
+    </w:p>
+    <w:p>
+      <w:pPr>
+        <w:rPr>
+          <w:lang w:val="en-US"/>
+        </w:rPr>
+      </w:pPr>
+      <w:r>
+        <w:rPr>
+          <w:lang w:val="en-US"/>
+        </w:rPr>
+        <w:t>Once we hit that breakpoint we can see a result:</w:t>
+      </w:r>
+    </w:p>
+    <w:p>
+      <w:pPr>
+        <w:rPr>
+          <w:lang w:val="en-US"/>
+        </w:rPr>
+      </w:pPr>
+      <w:r>
+        <w:rPr>
+          <w:noProof/>
+          <w:lang w:eastAsia="en-AU"/>
+        </w:rPr>
+        <w:drawing>
+          <wp:inline distT="0" distB="0" distL="0" distR="0" wp14:anchorId="1EC97600" wp14:editId="4DBD8750">
+            <wp:extent cx="4752975" cy="3181350"/>
+            <wp:effectExtent l="0" t="0" r="9525" b="0"/>
+            <wp:docPr id="14" name="Picture 14"/>
+            <wp:cNvGraphicFramePr>
+              <a:graphicFrameLocks xmlns:a="http://schemas.openxmlformats.org/drawingml/2006/main" noChangeAspect="1"/>
+            </wp:cNvGraphicFramePr>
+            <a:graphic xmlns:a="http://schemas.openxmlformats.org/drawingml/2006/main">
+              <a:graphicData uri="http://schemas.openxmlformats.org/drawingml/2006/picture">
+                <pic:pic xmlns:pic="http://schemas.openxmlformats.org/drawingml/2006/picture">
+                  <pic:nvPicPr>
+                    <pic:cNvPr id="1" name=""/>
+                    <pic:cNvPicPr/>
+                  </pic:nvPicPr>
+                  <pic:blipFill>
+                    <a:blip r:embed="rId14"/>
+                    <a:stretch>
+                      <a:fillRect/>
+                    </a:stretch>
+                  </pic:blipFill>
+                  <pic:spPr>
+                    <a:xfrm>
+                      <a:off x="0" y="0"/>
+                      <a:ext cx="4752975" cy="3181350"/>
+                    </a:xfrm>
+                    <a:prstGeom prst="rect">
+                      <a:avLst/>
+                    </a:prstGeom>
+                  </pic:spPr>
+                </pic:pic>
+              </a:graphicData>
+            </a:graphic>
+          </wp:inline>
+        </w:drawing>
+      </w:r>
+    </w:p>
+    <w:p>
+      <w:pPr>
+        <w:rPr>
+          <w:lang w:val="en-US"/>
+        </w:rPr>
+      </w:pPr>
+      <w:r>
+        <w:rPr>
+          <w:lang w:val="en-US"/>
+        </w:rPr>
+        <w:lastRenderedPageBreak/>
+        <w:t>We see that Fred started the latest round with 90, won on a single match and his balance increased to 95 – which means he received his winnings, plus received his initial stake back.</w:t>
+      </w:r>
+    </w:p>
+    <w:p>
+      <w:pPr>
+        <w:rPr>
+          <w:lang w:val="en-US"/>
+        </w:rPr>
+      </w:pPr>
+    </w:p>
+    <w:p>
+      <w:pPr>
+        <w:pStyle w:val="Heading1"/>
+        <w:rPr>
+          <w:lang w:val="en-US"/>
+        </w:rPr>
+      </w:pPr>
+      <w:r>
+        <w:rPr>
+          <w:lang w:val="en-US"/>
+        </w:rPr>
+        <w:t>Additional Discoveries</w:t>
+      </w:r>
+    </w:p>
+    <w:p>
+      <w:pPr>
+        <w:rPr>
+          <w:lang w:val="en-US"/>
+        </w:rPr>
+      </w:pPr>
+      <w:r>
+        <w:rPr>
+          <w:lang w:val="en-US"/>
+        </w:rPr>
+        <w:t>We need to log a bug for the fact that the dice never randomize between rounds, so it isn’t working properly.  This may be fixed by one of the previously prioritized bugs.</w:t>
+      </w:r>
+    </w:p>
+    <w:p>
+      <w:pPr>
+        <w:rPr>
+          <w:lang w:val="en-US"/>
+        </w:rPr>
+      </w:pPr>
+    </w:p>
+    <w:p>
+      <w:pPr>
+        <w:pStyle w:val="Heading1"/>
+        <w:rPr>
+          <w:lang w:val="en-US"/>
+        </w:rPr>
+      </w:pPr>
+      <w:r>
+        <w:rPr>
+          <w:lang w:val="en-US"/>
+        </w:rPr>
+        <w:t>UAT Run</w:t>
+      </w:r>
       <w:bookmarkStart w:id="0" w:name="_GoBack"/>
       <w:bookmarkEnd w:id="0"/>
-      <w:r>
-        <w:rPr>
-          <w:lang w:val="en-US"/>
-        </w:rPr>
-        <w:t>Fix the Bug</w:t>
-      </w:r>
-    </w:p>
-    <w:p>
-      <w:pPr>
-        <w:pStyle w:val="Heading1"/>
-        <w:rPr>
-          <w:lang w:val="en-US"/>
-        </w:rPr>
-      </w:pPr>
-      <w:r>
-        <w:rPr>
-          <w:lang w:val="en-US"/>
-        </w:rPr>
-        <w:t>Test for Side-Effects</w:t>
-      </w:r>
+    </w:p>
+    <w:p>
+      <w:pPr>
+        <w:rPr>
+          <w:lang w:val="en-US"/>
+        </w:rPr>
+      </w:pPr>
     </w:p>
     <w:sectPr>
       <w:pgSz w:w="11906" w:h="16838"/>

</xml_diff>